<commit_message>
Week 11 And stage 2 Update
</commit_message>
<xml_diff>
--- a/Week 10/Diagram Week 10 Work.docx
+++ b/Week 10/Diagram Week 10 Work.docx
@@ -41,7 +41,7 @@
           </mc:Choice>
           <mc:Fallback>
             <w:pict>
-              <v:shapetype w14:anchorId="11A7A92F" id="_x0000_t75" coordsize="21600,21600" o:spt="75" o:preferrelative="t" path="m@4@5l@4@11@9@11@9@5xe" filled="f" stroked="f">
+              <v:shapetype w14:anchorId="38ACECB8" id="_x0000_t75" coordsize="21600,21600" o:spt="75" o:preferrelative="t" path="m@4@5l@4@11@9@11@9@5xe" filled="f" stroked="f">
                 <v:stroke joinstyle="miter"/>
                 <v:formulas>
                   <v:f eqn="if lineDrawn pixelLineWidth 0"/>
@@ -113,7 +113,7 @@
           </mc:Choice>
           <mc:Fallback>
             <w:pict>
-              <v:shape w14:anchorId="11B299DE" id="Ink 65" o:spid="_x0000_s1026" type="#_x0000_t75" style="position:absolute;margin-left:292.2pt;margin-top:42.6pt;width:14.2pt;height:15.75pt;z-index:251722752;visibility:visible;mso-wrap-style:square;mso-wrap-distance-left:9pt;mso-wrap-distance-top:0;mso-wrap-distance-right:9pt;mso-wrap-distance-bottom:0;mso-position-horizontal:absolute;mso-position-horizontal-relative:text;mso-position-vertical:absolute;mso-position-vertical-relative:text" o:gfxdata="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">
+              <v:shape w14:anchorId="17768C52" id="Ink 65" o:spid="_x0000_s1026" type="#_x0000_t75" style="position:absolute;margin-left:292.2pt;margin-top:42.6pt;width:14.2pt;height:15.75pt;z-index:251722752;visibility:visible;mso-wrap-style:square;mso-wrap-distance-left:9pt;mso-wrap-distance-top:0;mso-wrap-distance-right:9pt;mso-wrap-distance-bottom:0;mso-position-horizontal:absolute;mso-position-horizontal-relative:text;mso-position-vertical:absolute;mso-position-vertical-relative:text" o:gfxdata="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">
                 <v:imagedata r:id="rId10" o:title=""/>
               </v:shape>
             </w:pict>
@@ -158,7 +158,7 @@
           </mc:Choice>
           <mc:Fallback>
             <w:pict>
-              <v:shape w14:anchorId="5DCB9673" id="Ink 64" o:spid="_x0000_s1026" type="#_x0000_t75" style="position:absolute;margin-left:212.75pt;margin-top:41.25pt;width:82.4pt;height:19.6pt;z-index:251721728;visibility:visible;mso-wrap-style:square;mso-wrap-distance-left:9pt;mso-wrap-distance-top:0;mso-wrap-distance-right:9pt;mso-wrap-distance-bottom:0;mso-position-horizontal:absolute;mso-position-horizontal-relative:text;mso-position-vertical:absolute;mso-position-vertical-relative:text" o:gfxdata="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">
+              <v:shape w14:anchorId="4BF7BB7F" id="Ink 64" o:spid="_x0000_s1026" type="#_x0000_t75" style="position:absolute;margin-left:212.75pt;margin-top:41.25pt;width:82.4pt;height:19.6pt;z-index:251721728;visibility:visible;mso-wrap-style:square;mso-wrap-distance-left:9pt;mso-wrap-distance-top:0;mso-wrap-distance-right:9pt;mso-wrap-distance-bottom:0;mso-position-horizontal:absolute;mso-position-horizontal-relative:text;mso-position-vertical:absolute;mso-position-vertical-relative:text" o:gfxdata="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">
                 <v:imagedata r:id="rId12" o:title=""/>
               </v:shape>
             </w:pict>
@@ -203,7 +203,7 @@
           </mc:Choice>
           <mc:Fallback>
             <w:pict>
-              <v:shape w14:anchorId="63782FFC" id="Ink 59" o:spid="_x0000_s1026" type="#_x0000_t75" style="position:absolute;margin-left:203.7pt;margin-top:39.35pt;width:6.1pt;height:17.1pt;z-index:251716608;visibility:visible;mso-wrap-style:square;mso-wrap-distance-left:9pt;mso-wrap-distance-top:0;mso-wrap-distance-right:9pt;mso-wrap-distance-bottom:0;mso-position-horizontal:absolute;mso-position-horizontal-relative:text;mso-position-vertical:absolute;mso-position-vertical-relative:text" o:gfxdata="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">
+              <v:shape w14:anchorId="16279826" id="Ink 59" o:spid="_x0000_s1026" type="#_x0000_t75" style="position:absolute;margin-left:203.7pt;margin-top:39.35pt;width:6.1pt;height:17.1pt;z-index:251716608;visibility:visible;mso-wrap-style:square;mso-wrap-distance-left:9pt;mso-wrap-distance-top:0;mso-wrap-distance-right:9pt;mso-wrap-distance-bottom:0;mso-position-horizontal:absolute;mso-position-horizontal-relative:text;mso-position-vertical:absolute;mso-position-vertical-relative:text" o:gfxdata="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">
                 <v:imagedata r:id="rId14" o:title=""/>
               </v:shape>
             </w:pict>
@@ -248,7 +248,7 @@
           </mc:Choice>
           <mc:Fallback>
             <w:pict>
-              <v:shape w14:anchorId="635C0F45" id="Ink 58" o:spid="_x0000_s1026" type="#_x0000_t75" style="position:absolute;margin-left:138.45pt;margin-top:51.9pt;width:9.75pt;height:9.35pt;z-index:251715584;visibility:visible;mso-wrap-style:square;mso-wrap-distance-left:9pt;mso-wrap-distance-top:0;mso-wrap-distance-right:9pt;mso-wrap-distance-bottom:0;mso-position-horizontal:absolute;mso-position-horizontal-relative:text;mso-position-vertical:absolute;mso-position-vertical-relative:text" o:gfxdata="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">
+              <v:shape w14:anchorId="75472C26" id="Ink 58" o:spid="_x0000_s1026" type="#_x0000_t75" style="position:absolute;margin-left:138.45pt;margin-top:51.9pt;width:9.75pt;height:9.35pt;z-index:251715584;visibility:visible;mso-wrap-style:square;mso-wrap-distance-left:9pt;mso-wrap-distance-top:0;mso-wrap-distance-right:9pt;mso-wrap-distance-bottom:0;mso-position-horizontal:absolute;mso-position-horizontal-relative:text;mso-position-vertical:absolute;mso-position-vertical-relative:text" o:gfxdata="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">
                 <v:imagedata r:id="rId16" o:title=""/>
               </v:shape>
             </w:pict>
@@ -293,7 +293,7 @@
           </mc:Choice>
           <mc:Fallback>
             <w:pict>
-              <v:shape w14:anchorId="627224D9" id="Ink 57" o:spid="_x0000_s1026" type="#_x0000_t75" style="position:absolute;margin-left:126.55pt;margin-top:45.3pt;width:22.2pt;height:14.6pt;z-index:251714560;visibility:visible;mso-wrap-style:square;mso-wrap-distance-left:9pt;mso-wrap-distance-top:0;mso-wrap-distance-right:9pt;mso-wrap-distance-bottom:0;mso-position-horizontal:absolute;mso-position-horizontal-relative:text;mso-position-vertical:absolute;mso-position-vertical-relative:text" o:gfxdata="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">
+              <v:shape w14:anchorId="4B1A2816" id="Ink 57" o:spid="_x0000_s1026" type="#_x0000_t75" style="position:absolute;margin-left:126.55pt;margin-top:45.3pt;width:22.2pt;height:14.6pt;z-index:251714560;visibility:visible;mso-wrap-style:square;mso-wrap-distance-left:9pt;mso-wrap-distance-top:0;mso-wrap-distance-right:9pt;mso-wrap-distance-bottom:0;mso-position-horizontal:absolute;mso-position-horizontal-relative:text;mso-position-vertical:absolute;mso-position-vertical-relative:text" o:gfxdata="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">
                 <v:imagedata r:id="rId18" o:title=""/>
               </v:shape>
             </w:pict>
@@ -338,7 +338,7 @@
           </mc:Choice>
           <mc:Fallback>
             <w:pict>
-              <v:shape w14:anchorId="4BB2D424" id="Ink 54" o:spid="_x0000_s1026" type="#_x0000_t75" style="position:absolute;margin-left:41.65pt;margin-top:6.25pt;width:378.5pt;height:83.45pt;z-index:251711488;visibility:visible;mso-wrap-style:square;mso-wrap-distance-left:9pt;mso-wrap-distance-top:0;mso-wrap-distance-right:9pt;mso-wrap-distance-bottom:0;mso-position-horizontal:absolute;mso-position-horizontal-relative:text;mso-position-vertical:absolute;mso-position-vertical-relative:text" o:gfxdata="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">
+              <v:shape w14:anchorId="270410C6" id="Ink 54" o:spid="_x0000_s1026" type="#_x0000_t75" style="position:absolute;margin-left:41.65pt;margin-top:6.25pt;width:378.5pt;height:83.45pt;z-index:251711488;visibility:visible;mso-wrap-style:square;mso-wrap-distance-left:9pt;mso-wrap-distance-top:0;mso-wrap-distance-right:9pt;mso-wrap-distance-bottom:0;mso-position-horizontal:absolute;mso-position-horizontal-relative:text;mso-position-vertical:absolute;mso-position-vertical-relative:text" o:gfxdata="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">
                 <v:imagedata r:id="rId20" o:title=""/>
               </v:shape>
             </w:pict>
@@ -383,7 +383,7 @@
           </mc:Choice>
           <mc:Fallback>
             <w:pict>
-              <v:shape w14:anchorId="63F4B88D" id="Ink 28" o:spid="_x0000_s1026" type="#_x0000_t75" style="position:absolute;margin-left:120.65pt;margin-top:34.4pt;width:37.7pt;height:35pt;z-index:251686912;visibility:visible;mso-wrap-style:square;mso-wrap-distance-left:9pt;mso-wrap-distance-top:0;mso-wrap-distance-right:9pt;mso-wrap-distance-bottom:0;mso-position-horizontal:absolute;mso-position-horizontal-relative:text;mso-position-vertical:absolute;mso-position-vertical-relative:text" o:gfxdata="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">
+              <v:shape w14:anchorId="206C254C" id="Ink 28" o:spid="_x0000_s1026" type="#_x0000_t75" style="position:absolute;margin-left:120.65pt;margin-top:34.4pt;width:37.7pt;height:35pt;z-index:251686912;visibility:visible;mso-wrap-style:square;mso-wrap-distance-left:9pt;mso-wrap-distance-top:0;mso-wrap-distance-right:9pt;mso-wrap-distance-bottom:0;mso-position-horizontal:absolute;mso-position-horizontal-relative:text;mso-position-vertical:absolute;mso-position-vertical-relative:text" o:gfxdata="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">
                 <v:imagedata r:id="rId22" o:title=""/>
               </v:shape>
             </w:pict>
@@ -431,7 +431,7 @@
           </mc:Choice>
           <mc:Fallback>
             <w:pict>
-              <v:shape w14:anchorId="0A2E1991" id="Ink 27" o:spid="_x0000_s1026" type="#_x0000_t75" style="position:absolute;margin-left:122.8pt;margin-top:-28.1pt;width:218.3pt;height:34.05pt;z-index:251685888;visibility:visible;mso-wrap-style:square;mso-height-percent:0;mso-wrap-distance-left:9pt;mso-wrap-distance-top:0;mso-wrap-distance-right:9pt;mso-wrap-distance-bottom:0;mso-position-horizontal:absolute;mso-position-horizontal-relative:text;mso-position-vertical:absolute;mso-position-vertical-relative:text;mso-height-percent:0;mso-height-relative:margin" o:gfxdata="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">
+              <v:shape w14:anchorId="5D7E3DF5" id="Ink 27" o:spid="_x0000_s1026" type="#_x0000_t75" style="position:absolute;margin-left:122.8pt;margin-top:-28.1pt;width:218.3pt;height:34.05pt;z-index:251685888;visibility:visible;mso-wrap-style:square;mso-height-percent:0;mso-wrap-distance-left:9pt;mso-wrap-distance-top:0;mso-wrap-distance-right:9pt;mso-wrap-distance-bottom:0;mso-position-horizontal:absolute;mso-position-horizontal-relative:text;mso-position-vertical:absolute;mso-position-vertical-relative:text;mso-height-percent:0;mso-height-relative:margin" o:gfxdata="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">
                 <v:imagedata r:id="rId24" o:title=""/>
               </v:shape>
             </w:pict>
@@ -476,7 +476,7 @@
           </mc:Choice>
           <mc:Fallback>
             <w:pict>
-              <v:shape w14:anchorId="71791929" id="Ink 12" o:spid="_x0000_s1026" type="#_x0000_t75" style="position:absolute;margin-left:606.3pt;margin-top:112.3pt;width:1.45pt;height:1.45pt;z-index:251587072;visibility:visible;mso-wrap-style:square;mso-wrap-distance-left:9pt;mso-wrap-distance-top:0;mso-wrap-distance-right:9pt;mso-wrap-distance-bottom:0;mso-position-horizontal:absolute;mso-position-horizontal-relative:text;mso-position-vertical:absolute;mso-position-vertical-relative:text" o:gfxdata="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">
+              <v:shape w14:anchorId="32A86C3C" id="Ink 12" o:spid="_x0000_s1026" type="#_x0000_t75" style="position:absolute;margin-left:606.3pt;margin-top:112.3pt;width:1.45pt;height:1.45pt;z-index:251587072;visibility:visible;mso-wrap-style:square;mso-wrap-distance-left:9pt;mso-wrap-distance-top:0;mso-wrap-distance-right:9pt;mso-wrap-distance-bottom:0;mso-position-horizontal:absolute;mso-position-horizontal-relative:text;mso-position-vertical:absolute;mso-position-vertical-relative:text" o:gfxdata="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">
                 <v:imagedata r:id="rId26" o:title=""/>
               </v:shape>
             </w:pict>
@@ -521,7 +521,7 @@
           </mc:Choice>
           <mc:Fallback>
             <w:pict>
-              <v:shape w14:anchorId="794F4AE8" id="Ink 6" o:spid="_x0000_s1026" type="#_x0000_t75" style="position:absolute;margin-left:47.15pt;margin-top:2.7pt;width:376.6pt;height:81.55pt;z-index:251664384;visibility:visible;mso-wrap-style:square;mso-wrap-distance-left:9pt;mso-wrap-distance-top:0;mso-wrap-distance-right:9pt;mso-wrap-distance-bottom:0;mso-position-horizontal:absolute;mso-position-horizontal-relative:text;mso-position-vertical:absolute;mso-position-vertical-relative:text" o:gfxdata="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">
+              <v:shape w14:anchorId="4AD893EE" id="Ink 6" o:spid="_x0000_s1026" type="#_x0000_t75" style="position:absolute;margin-left:47.15pt;margin-top:2.7pt;width:376.6pt;height:81.55pt;z-index:251664384;visibility:visible;mso-wrap-style:square;mso-wrap-distance-left:9pt;mso-wrap-distance-top:0;mso-wrap-distance-right:9pt;mso-wrap-distance-bottom:0;mso-position-horizontal:absolute;mso-position-horizontal-relative:text;mso-position-vertical:absolute;mso-position-vertical-relative:text" o:gfxdata="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">
                 <v:imagedata r:id="rId28" o:title=""/>
               </v:shape>
             </w:pict>
@@ -544,51 +544,6 @@
         <mc:AlternateContent>
           <mc:Choice Requires="wpi">
             <w:drawing>
-              <wp:anchor distT="0" distB="0" distL="114300" distR="114300" simplePos="0" relativeHeight="251811840" behindDoc="0" locked="0" layoutInCell="1" allowOverlap="1" wp14:anchorId="6358D408" wp14:editId="16DEA561">
-                <wp:simplePos x="0" y="0"/>
-                <wp:positionH relativeFrom="column">
-                  <wp:posOffset>4919800</wp:posOffset>
-                </wp:positionH>
-                <wp:positionV relativeFrom="paragraph">
-                  <wp:posOffset>4591730</wp:posOffset>
-                </wp:positionV>
-                <wp:extent cx="129240" cy="288720"/>
-                <wp:effectExtent l="57150" t="38100" r="42545" b="54610"/>
-                <wp:wrapNone/>
-                <wp:docPr id="1922287583" name="Ink 185"/>
-                <wp:cNvGraphicFramePr/>
-                <a:graphic xmlns:a="http://schemas.openxmlformats.org/drawingml/2006/main">
-                  <a:graphicData uri="http://schemas.microsoft.com/office/word/2010/wordprocessingInk">
-                    <w14:contentPart bwMode="auto" r:id="rId29">
-                      <w14:nvContentPartPr>
-                        <w14:cNvContentPartPr/>
-                      </w14:nvContentPartPr>
-                      <w14:xfrm>
-                        <a:off x="0" y="0"/>
-                        <a:ext cx="129240" cy="288720"/>
-                      </w14:xfrm>
-                    </w14:contentPart>
-                  </a:graphicData>
-                </a:graphic>
-              </wp:anchor>
-            </w:drawing>
-          </mc:Choice>
-          <mc:Fallback>
-            <w:pict>
-              <v:shape w14:anchorId="584C3064" id="Ink 185" o:spid="_x0000_s1026" type="#_x0000_t75" style="position:absolute;margin-left:386.7pt;margin-top:360.85pt;width:11.6pt;height:24.15pt;z-index:251811840;visibility:visible;mso-wrap-style:square;mso-wrap-distance-left:9pt;mso-wrap-distance-top:0;mso-wrap-distance-right:9pt;mso-wrap-distance-bottom:0;mso-position-horizontal:absolute;mso-position-horizontal-relative:text;mso-position-vertical:absolute;mso-position-vertical-relative:text" o:gfxdata="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">
-                <v:imagedata r:id="rId30" o:title=""/>
-              </v:shape>
-            </w:pict>
-          </mc:Fallback>
-        </mc:AlternateContent>
-      </w:r>
-      <w:r>
-        <w:rPr>
-          <w:noProof/>
-        </w:rPr>
-        <mc:AlternateContent>
-          <mc:Choice Requires="wpi">
-            <w:drawing>
               <wp:anchor distT="0" distB="0" distL="114300" distR="114300" simplePos="0" relativeHeight="251810816" behindDoc="0" locked="0" layoutInCell="1" allowOverlap="1" wp14:anchorId="44A1C66A" wp14:editId="7EC2CE60">
                 <wp:simplePos x="0" y="0"/>
                 <wp:positionH relativeFrom="column">
@@ -604,7 +559,7 @@
                 <wp:cNvGraphicFramePr/>
                 <a:graphic xmlns:a="http://schemas.openxmlformats.org/drawingml/2006/main">
                   <a:graphicData uri="http://schemas.microsoft.com/office/word/2010/wordprocessingInk">
-                    <w14:contentPart bwMode="auto" r:id="rId31">
+                    <w14:contentPart bwMode="auto" r:id="rId29">
                       <w14:nvContentPartPr>
                         <w14:cNvContentPartPr/>
                       </w14:nvContentPartPr>
@@ -620,8 +575,8 @@
           </mc:Choice>
           <mc:Fallback>
             <w:pict>
-              <v:shape w14:anchorId="464A043F" id="Ink 184" o:spid="_x0000_s1026" type="#_x0000_t75" style="position:absolute;margin-left:378.25pt;margin-top:356.7pt;width:8.15pt;height:24.3pt;z-index:251810816;visibility:visible;mso-wrap-style:square;mso-wrap-distance-left:9pt;mso-wrap-distance-top:0;mso-wrap-distance-right:9pt;mso-wrap-distance-bottom:0;mso-position-horizontal:absolute;mso-position-horizontal-relative:text;mso-position-vertical:absolute;mso-position-vertical-relative:text" o:gfxdata="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">
-                <v:imagedata r:id="rId32" o:title=""/>
+              <v:shape w14:anchorId="72CBA264" id="Ink 184" o:spid="_x0000_s1026" type="#_x0000_t75" style="position:absolute;margin-left:378.25pt;margin-top:356.7pt;width:8.15pt;height:24.3pt;z-index:251810816;visibility:visible;mso-wrap-style:square;mso-wrap-distance-left:9pt;mso-wrap-distance-top:0;mso-wrap-distance-right:9pt;mso-wrap-distance-bottom:0;mso-position-horizontal:absolute;mso-position-horizontal-relative:text;mso-position-vertical:absolute;mso-position-vertical-relative:text" o:gfxdata="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">
+                <v:imagedata r:id="rId30" o:title=""/>
               </v:shape>
             </w:pict>
           </mc:Fallback>
@@ -649,7 +604,7 @@
                 <wp:cNvGraphicFramePr/>
                 <a:graphic xmlns:a="http://schemas.openxmlformats.org/drawingml/2006/main">
                   <a:graphicData uri="http://schemas.microsoft.com/office/word/2010/wordprocessingInk">
-                    <w14:contentPart bwMode="auto" r:id="rId33">
+                    <w14:contentPart bwMode="auto" r:id="rId31">
                       <w14:nvContentPartPr>
                         <w14:cNvContentPartPr/>
                       </w14:nvContentPartPr>
@@ -665,8 +620,8 @@
           </mc:Choice>
           <mc:Fallback>
             <w:pict>
-              <v:shape w14:anchorId="0B7AA1E3" id="Ink 183" o:spid="_x0000_s1026" type="#_x0000_t75" style="position:absolute;margin-left:363.8pt;margin-top:362.4pt;width:10.35pt;height:22pt;z-index:251809792;visibility:visible;mso-wrap-style:square;mso-wrap-distance-left:9pt;mso-wrap-distance-top:0;mso-wrap-distance-right:9pt;mso-wrap-distance-bottom:0;mso-position-horizontal:absolute;mso-position-horizontal-relative:text;mso-position-vertical:absolute;mso-position-vertical-relative:text" o:gfxdata="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">
-                <v:imagedata r:id="rId34" o:title=""/>
+              <v:shape w14:anchorId="449C524B" id="Ink 183" o:spid="_x0000_s1026" type="#_x0000_t75" style="position:absolute;margin-left:363.8pt;margin-top:362.4pt;width:10.35pt;height:22pt;z-index:251809792;visibility:visible;mso-wrap-style:square;mso-wrap-distance-left:9pt;mso-wrap-distance-top:0;mso-wrap-distance-right:9pt;mso-wrap-distance-bottom:0;mso-position-horizontal:absolute;mso-position-horizontal-relative:text;mso-position-vertical:absolute;mso-position-vertical-relative:text" o:gfxdata="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">
+                <v:imagedata r:id="rId32" o:title=""/>
               </v:shape>
             </w:pict>
           </mc:Fallback>
@@ -694,7 +649,7 @@
                 <wp:cNvGraphicFramePr/>
                 <a:graphic xmlns:a="http://schemas.openxmlformats.org/drawingml/2006/main">
                   <a:graphicData uri="http://schemas.microsoft.com/office/word/2010/wordprocessingInk">
-                    <w14:contentPart bwMode="auto" r:id="rId35">
+                    <w14:contentPart bwMode="auto" r:id="rId33">
                       <w14:nvContentPartPr>
                         <w14:cNvContentPartPr/>
                       </w14:nvContentPartPr>
@@ -710,8 +665,8 @@
           </mc:Choice>
           <mc:Fallback>
             <w:pict>
-              <v:shape w14:anchorId="38827E94" id="Ink 182" o:spid="_x0000_s1026" type="#_x0000_t75" style="position:absolute;margin-left:345.4pt;margin-top:363.25pt;width:14pt;height:18.6pt;z-index:251808768;visibility:visible;mso-wrap-style:square;mso-wrap-distance-left:9pt;mso-wrap-distance-top:0;mso-wrap-distance-right:9pt;mso-wrap-distance-bottom:0;mso-position-horizontal:absolute;mso-position-horizontal-relative:text;mso-position-vertical:absolute;mso-position-vertical-relative:text" o:gfxdata="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">
-                <v:imagedata r:id="rId36" o:title=""/>
+              <v:shape w14:anchorId="75879624" id="Ink 182" o:spid="_x0000_s1026" type="#_x0000_t75" style="position:absolute;margin-left:345.4pt;margin-top:363.25pt;width:14pt;height:18.6pt;z-index:251808768;visibility:visible;mso-wrap-style:square;mso-wrap-distance-left:9pt;mso-wrap-distance-top:0;mso-wrap-distance-right:9pt;mso-wrap-distance-bottom:0;mso-position-horizontal:absolute;mso-position-horizontal-relative:text;mso-position-vertical:absolute;mso-position-vertical-relative:text" o:gfxdata="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">
+                <v:imagedata r:id="rId34" o:title=""/>
               </v:shape>
             </w:pict>
           </mc:Fallback>
@@ -739,7 +694,7 @@
                 <wp:cNvGraphicFramePr/>
                 <a:graphic xmlns:a="http://schemas.openxmlformats.org/drawingml/2006/main">
                   <a:graphicData uri="http://schemas.microsoft.com/office/word/2010/wordprocessingInk">
-                    <w14:contentPart bwMode="auto" r:id="rId37">
+                    <w14:contentPart bwMode="auto" r:id="rId35">
                       <w14:nvContentPartPr>
                         <w14:cNvContentPartPr/>
                       </w14:nvContentPartPr>
@@ -755,8 +710,8 @@
           </mc:Choice>
           <mc:Fallback>
             <w:pict>
-              <v:shape w14:anchorId="4BF913B9" id="Ink 181" o:spid="_x0000_s1026" type="#_x0000_t75" style="position:absolute;margin-left:450.6pt;margin-top:55.5pt;width:13.65pt;height:220.75pt;z-index:251807744;visibility:visible;mso-wrap-style:square;mso-wrap-distance-left:9pt;mso-wrap-distance-top:0;mso-wrap-distance-right:9pt;mso-wrap-distance-bottom:0;mso-position-horizontal:absolute;mso-position-horizontal-relative:text;mso-position-vertical:absolute;mso-position-vertical-relative:text" o:gfxdata="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">
-                <v:imagedata r:id="rId38" o:title=""/>
+              <v:shape w14:anchorId="3AFC94F5" id="Ink 181" o:spid="_x0000_s1026" type="#_x0000_t75" style="position:absolute;margin-left:450.6pt;margin-top:55.5pt;width:13.65pt;height:220.75pt;z-index:251807744;visibility:visible;mso-wrap-style:square;mso-wrap-distance-left:9pt;mso-wrap-distance-top:0;mso-wrap-distance-right:9pt;mso-wrap-distance-bottom:0;mso-position-horizontal:absolute;mso-position-horizontal-relative:text;mso-position-vertical:absolute;mso-position-vertical-relative:text" o:gfxdata="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">
+                <v:imagedata r:id="rId36" o:title=""/>
               </v:shape>
             </w:pict>
           </mc:Fallback>
@@ -784,7 +739,7 @@
                 <wp:cNvGraphicFramePr/>
                 <a:graphic xmlns:a="http://schemas.openxmlformats.org/drawingml/2006/main">
                   <a:graphicData uri="http://schemas.microsoft.com/office/word/2010/wordprocessingInk">
-                    <w14:contentPart bwMode="auto" r:id="rId39">
+                    <w14:contentPart bwMode="auto" r:id="rId37">
                       <w14:nvContentPartPr>
                         <w14:cNvContentPartPr/>
                       </w14:nvContentPartPr>
@@ -800,8 +755,8 @@
           </mc:Choice>
           <mc:Fallback>
             <w:pict>
-              <v:shape w14:anchorId="13E5399E" id="Ink 180" o:spid="_x0000_s1026" type="#_x0000_t75" style="position:absolute;margin-left:356.6pt;margin-top:310.6pt;width:5.2pt;height:36.2pt;z-index:251806720;visibility:visible;mso-wrap-style:square;mso-wrap-distance-left:9pt;mso-wrap-distance-top:0;mso-wrap-distance-right:9pt;mso-wrap-distance-bottom:0;mso-position-horizontal:absolute;mso-position-horizontal-relative:text;mso-position-vertical:absolute;mso-position-vertical-relative:text" o:gfxdata="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">
-                <v:imagedata r:id="rId40" o:title=""/>
+              <v:shape w14:anchorId="792CDA8B" id="Ink 180" o:spid="_x0000_s1026" type="#_x0000_t75" style="position:absolute;margin-left:356.6pt;margin-top:310.6pt;width:5.2pt;height:36.2pt;z-index:251806720;visibility:visible;mso-wrap-style:square;mso-wrap-distance-left:9pt;mso-wrap-distance-top:0;mso-wrap-distance-right:9pt;mso-wrap-distance-bottom:0;mso-position-horizontal:absolute;mso-position-horizontal-relative:text;mso-position-vertical:absolute;mso-position-vertical-relative:text" o:gfxdata="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">
+                <v:imagedata r:id="rId38" o:title=""/>
               </v:shape>
             </w:pict>
           </mc:Fallback>
@@ -829,7 +784,7 @@
                 <wp:cNvGraphicFramePr/>
                 <a:graphic xmlns:a="http://schemas.openxmlformats.org/drawingml/2006/main">
                   <a:graphicData uri="http://schemas.microsoft.com/office/word/2010/wordprocessingInk">
-                    <w14:contentPart bwMode="auto" r:id="rId41">
+                    <w14:contentPart bwMode="auto" r:id="rId39">
                       <w14:nvContentPartPr>
                         <w14:cNvContentPartPr/>
                       </w14:nvContentPartPr>
@@ -845,7 +800,7 @@
           </mc:Choice>
           <mc:Fallback>
             <w:pict>
-              <v:shape w14:anchorId="345110B1" id="Ink 179" o:spid="_x0000_s1026" type="#_x0000_t75" style="position:absolute;margin-left:562.75pt;margin-top:169.9pt;width:1.45pt;height:1.45pt;z-index:251805696;visibility:visible;mso-wrap-style:square;mso-wrap-distance-left:9pt;mso-wrap-distance-top:0;mso-wrap-distance-right:9pt;mso-wrap-distance-bottom:0;mso-position-horizontal:absolute;mso-position-horizontal-relative:text;mso-position-vertical:absolute;mso-position-vertical-relative:text" o:gfxdata="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">
+              <v:shape w14:anchorId="7095A40A" id="Ink 179" o:spid="_x0000_s1026" type="#_x0000_t75" style="position:absolute;margin-left:562.75pt;margin-top:169.9pt;width:1.45pt;height:1.45pt;z-index:251805696;visibility:visible;mso-wrap-style:square;mso-wrap-distance-left:9pt;mso-wrap-distance-top:0;mso-wrap-distance-right:9pt;mso-wrap-distance-bottom:0;mso-position-horizontal:absolute;mso-position-horizontal-relative:text;mso-position-vertical:absolute;mso-position-vertical-relative:text" o:gfxdata="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">
                 <v:imagedata r:id="rId26" o:title=""/>
               </v:shape>
             </w:pict>
@@ -874,7 +829,7 @@
                 <wp:cNvGraphicFramePr/>
                 <a:graphic xmlns:a="http://schemas.openxmlformats.org/drawingml/2006/main">
                   <a:graphicData uri="http://schemas.microsoft.com/office/word/2010/wordprocessingInk">
-                    <w14:contentPart bwMode="auto" r:id="rId42">
+                    <w14:contentPart bwMode="auto" r:id="rId40">
                       <w14:nvContentPartPr>
                         <w14:cNvContentPartPr/>
                       </w14:nvContentPartPr>
@@ -890,8 +845,8 @@
           </mc:Choice>
           <mc:Fallback>
             <w:pict>
-              <v:shape w14:anchorId="2B5A2AC2" id="Ink 178" o:spid="_x0000_s1026" type="#_x0000_t75" style="position:absolute;margin-left:487.2pt;margin-top:17.4pt;width:9.6pt;height:22.05pt;z-index:251804672;visibility:visible;mso-wrap-style:square;mso-wrap-distance-left:9pt;mso-wrap-distance-top:0;mso-wrap-distance-right:9pt;mso-wrap-distance-bottom:0;mso-position-horizontal:absolute;mso-position-horizontal-relative:text;mso-position-vertical:absolute;mso-position-vertical-relative:text" o:gfxdata="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">
-                <v:imagedata r:id="rId43" o:title=""/>
+              <v:shape w14:anchorId="7F49C7DD" id="Ink 178" o:spid="_x0000_s1026" type="#_x0000_t75" style="position:absolute;margin-left:487.2pt;margin-top:17.4pt;width:9.6pt;height:22.05pt;z-index:251804672;visibility:visible;mso-wrap-style:square;mso-wrap-distance-left:9pt;mso-wrap-distance-top:0;mso-wrap-distance-right:9pt;mso-wrap-distance-bottom:0;mso-position-horizontal:absolute;mso-position-horizontal-relative:text;mso-position-vertical:absolute;mso-position-vertical-relative:text" o:gfxdata="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">
+                <v:imagedata r:id="rId41" o:title=""/>
               </v:shape>
             </w:pict>
           </mc:Fallback>
@@ -919,7 +874,7 @@
                 <wp:cNvGraphicFramePr/>
                 <a:graphic xmlns:a="http://schemas.openxmlformats.org/drawingml/2006/main">
                   <a:graphicData uri="http://schemas.microsoft.com/office/word/2010/wordprocessingInk">
-                    <w14:contentPart bwMode="auto" r:id="rId44">
+                    <w14:contentPart bwMode="auto" r:id="rId42">
                       <w14:nvContentPartPr>
                         <w14:cNvContentPartPr/>
                       </w14:nvContentPartPr>
@@ -935,8 +890,8 @@
           </mc:Choice>
           <mc:Fallback>
             <w:pict>
-              <v:shape w14:anchorId="0E3D7F03" id="Ink 177" o:spid="_x0000_s1026" type="#_x0000_t75" style="position:absolute;margin-left:455.2pt;margin-top:11.7pt;width:30.35pt;height:32.65pt;z-index:251803648;visibility:visible;mso-wrap-style:square;mso-wrap-distance-left:9pt;mso-wrap-distance-top:0;mso-wrap-distance-right:9pt;mso-wrap-distance-bottom:0;mso-position-horizontal:absolute;mso-position-horizontal-relative:text;mso-position-vertical:absolute;mso-position-vertical-relative:text" o:gfxdata="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">
-                <v:imagedata r:id="rId45" o:title=""/>
+              <v:shape w14:anchorId="5F17026E" id="Ink 177" o:spid="_x0000_s1026" type="#_x0000_t75" style="position:absolute;margin-left:455.2pt;margin-top:11.7pt;width:30.35pt;height:32.65pt;z-index:251803648;visibility:visible;mso-wrap-style:square;mso-wrap-distance-left:9pt;mso-wrap-distance-top:0;mso-wrap-distance-right:9pt;mso-wrap-distance-bottom:0;mso-position-horizontal:absolute;mso-position-horizontal-relative:text;mso-position-vertical:absolute;mso-position-vertical-relative:text" o:gfxdata="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">
+                <v:imagedata r:id="rId43" o:title=""/>
               </v:shape>
             </w:pict>
           </mc:Fallback>
@@ -964,7 +919,7 @@
                 <wp:cNvGraphicFramePr/>
                 <a:graphic xmlns:a="http://schemas.openxmlformats.org/drawingml/2006/main">
                   <a:graphicData uri="http://schemas.microsoft.com/office/word/2010/wordprocessingInk">
-                    <w14:contentPart bwMode="auto" r:id="rId46">
+                    <w14:contentPart bwMode="auto" r:id="rId44">
                       <w14:nvContentPartPr>
                         <w14:cNvContentPartPr/>
                       </w14:nvContentPartPr>
@@ -980,8 +935,8 @@
           </mc:Choice>
           <mc:Fallback>
             <w:pict>
-              <v:shape w14:anchorId="2548CDA1" id="Ink 174" o:spid="_x0000_s1026" type="#_x0000_t75" style="position:absolute;margin-left:427.6pt;margin-top:11.85pt;width:23.65pt;height:37.35pt;z-index:251800576;visibility:visible;mso-wrap-style:square;mso-wrap-distance-left:9pt;mso-wrap-distance-top:0;mso-wrap-distance-right:9pt;mso-wrap-distance-bottom:0;mso-position-horizontal:absolute;mso-position-horizontal-relative:text;mso-position-vertical:absolute;mso-position-vertical-relative:text" o:gfxdata="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">
-                <v:imagedata r:id="rId47" o:title=""/>
+              <v:shape w14:anchorId="5E5C9F33" id="Ink 174" o:spid="_x0000_s1026" type="#_x0000_t75" style="position:absolute;margin-left:427.6pt;margin-top:11.85pt;width:23.65pt;height:37.35pt;z-index:251800576;visibility:visible;mso-wrap-style:square;mso-wrap-distance-left:9pt;mso-wrap-distance-top:0;mso-wrap-distance-right:9pt;mso-wrap-distance-bottom:0;mso-position-horizontal:absolute;mso-position-horizontal-relative:text;mso-position-vertical:absolute;mso-position-vertical-relative:text" o:gfxdata="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">
+                <v:imagedata r:id="rId45" o:title=""/>
               </v:shape>
             </w:pict>
           </mc:Fallback>
@@ -1009,7 +964,7 @@
                 <wp:cNvGraphicFramePr/>
                 <a:graphic xmlns:a="http://schemas.openxmlformats.org/drawingml/2006/main">
                   <a:graphicData uri="http://schemas.microsoft.com/office/word/2010/wordprocessingInk">
-                    <w14:contentPart bwMode="auto" r:id="rId48">
+                    <w14:contentPart bwMode="auto" r:id="rId46">
                       <w14:nvContentPartPr>
                         <w14:cNvContentPartPr/>
                       </w14:nvContentPartPr>
@@ -1025,8 +980,8 @@
           </mc:Choice>
           <mc:Fallback>
             <w:pict>
-              <v:shape w14:anchorId="28478EC1" id="Ink 171" o:spid="_x0000_s1026" type="#_x0000_t75" style="position:absolute;margin-left:57.8pt;margin-top:274.05pt;width:429.6pt;height:33.85pt;z-index:251797504;visibility:visible;mso-wrap-style:square;mso-wrap-distance-left:9pt;mso-wrap-distance-top:0;mso-wrap-distance-right:9pt;mso-wrap-distance-bottom:0;mso-position-horizontal:absolute;mso-position-horizontal-relative:text;mso-position-vertical:absolute;mso-position-vertical-relative:text" o:gfxdata="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">
-                <v:imagedata r:id="rId49" o:title=""/>
+              <v:shape w14:anchorId="26E21997" id="Ink 171" o:spid="_x0000_s1026" type="#_x0000_t75" style="position:absolute;margin-left:57.8pt;margin-top:274.05pt;width:429.6pt;height:33.85pt;z-index:251797504;visibility:visible;mso-wrap-style:square;mso-wrap-distance-left:9pt;mso-wrap-distance-top:0;mso-wrap-distance-right:9pt;mso-wrap-distance-bottom:0;mso-position-horizontal:absolute;mso-position-horizontal-relative:text;mso-position-vertical:absolute;mso-position-vertical-relative:text" o:gfxdata="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">
+                <v:imagedata r:id="rId47" o:title=""/>
               </v:shape>
             </w:pict>
           </mc:Fallback>
@@ -1054,7 +1009,7 @@
                 <wp:cNvGraphicFramePr/>
                 <a:graphic xmlns:a="http://schemas.openxmlformats.org/drawingml/2006/main">
                   <a:graphicData uri="http://schemas.microsoft.com/office/word/2010/wordprocessingInk">
-                    <w14:contentPart bwMode="auto" r:id="rId50">
+                    <w14:contentPart bwMode="auto" r:id="rId48">
                       <w14:nvContentPartPr>
                         <w14:cNvContentPartPr/>
                       </w14:nvContentPartPr>
@@ -1070,8 +1025,8 @@
           </mc:Choice>
           <mc:Fallback>
             <w:pict>
-              <v:shape w14:anchorId="7EBC4C2A" id="Ink 164" o:spid="_x0000_s1026" type="#_x0000_t75" style="position:absolute;margin-left:48.95pt;margin-top:225.1pt;width:105.6pt;height:5pt;z-index:251727360;visibility:visible;mso-wrap-style:square;mso-wrap-distance-left:9pt;mso-wrap-distance-top:0;mso-wrap-distance-right:9pt;mso-wrap-distance-bottom:0;mso-position-horizontal:absolute;mso-position-horizontal-relative:text;mso-position-vertical:absolute;mso-position-vertical-relative:text" o:gfxdata="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">
-                <v:imagedata r:id="rId51" o:title=""/>
+              <v:shape w14:anchorId="0F0DD444" id="Ink 164" o:spid="_x0000_s1026" type="#_x0000_t75" style="position:absolute;margin-left:48.95pt;margin-top:225.1pt;width:105.6pt;height:5pt;z-index:251727360;visibility:visible;mso-wrap-style:square;mso-wrap-distance-left:9pt;mso-wrap-distance-top:0;mso-wrap-distance-right:9pt;mso-wrap-distance-bottom:0;mso-position-horizontal:absolute;mso-position-horizontal-relative:text;mso-position-vertical:absolute;mso-position-vertical-relative:text" o:gfxdata="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">
+                <v:imagedata r:id="rId49" o:title=""/>
               </v:shape>
             </w:pict>
           </mc:Fallback>
@@ -1099,7 +1054,7 @@
                 <wp:cNvGraphicFramePr/>
                 <a:graphic xmlns:a="http://schemas.openxmlformats.org/drawingml/2006/main">
                   <a:graphicData uri="http://schemas.microsoft.com/office/word/2010/wordprocessingInk">
-                    <w14:contentPart bwMode="auto" r:id="rId52">
+                    <w14:contentPart bwMode="auto" r:id="rId50">
                       <w14:nvContentPartPr>
                         <w14:cNvContentPartPr/>
                       </w14:nvContentPartPr>
@@ -1115,8 +1070,8 @@
           </mc:Choice>
           <mc:Fallback>
             <w:pict>
-              <v:shape w14:anchorId="61EE52A1" id="Ink 163" o:spid="_x0000_s1026" type="#_x0000_t75" style="position:absolute;margin-left:204.15pt;margin-top:218.6pt;width:286.6pt;height:7.8pt;z-index:251726336;visibility:visible;mso-wrap-style:square;mso-wrap-distance-left:9pt;mso-wrap-distance-top:0;mso-wrap-distance-right:9pt;mso-wrap-distance-bottom:0;mso-position-horizontal:absolute;mso-position-horizontal-relative:text;mso-position-vertical:absolute;mso-position-vertical-relative:text" o:gfxdata="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">
-                <v:imagedata r:id="rId53" o:title=""/>
+              <v:shape w14:anchorId="1991F0C4" id="Ink 163" o:spid="_x0000_s1026" type="#_x0000_t75" style="position:absolute;margin-left:204.15pt;margin-top:218.6pt;width:286.6pt;height:7.8pt;z-index:251726336;visibility:visible;mso-wrap-style:square;mso-wrap-distance-left:9pt;mso-wrap-distance-top:0;mso-wrap-distance-right:9pt;mso-wrap-distance-bottom:0;mso-position-horizontal:absolute;mso-position-horizontal-relative:text;mso-position-vertical:absolute;mso-position-vertical-relative:text" o:gfxdata="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">
+                <v:imagedata r:id="rId51" o:title=""/>
               </v:shape>
             </w:pict>
           </mc:Fallback>
@@ -1144,7 +1099,7 @@
                 <wp:cNvGraphicFramePr/>
                 <a:graphic xmlns:a="http://schemas.openxmlformats.org/drawingml/2006/main">
                   <a:graphicData uri="http://schemas.microsoft.com/office/word/2010/wordprocessingInk">
-                    <w14:contentPart bwMode="auto" r:id="rId54">
+                    <w14:contentPart bwMode="auto" r:id="rId52">
                       <w14:nvContentPartPr>
                         <w14:cNvContentPartPr/>
                       </w14:nvContentPartPr>
@@ -1160,8 +1115,8 @@
           </mc:Choice>
           <mc:Fallback>
             <w:pict>
-              <v:shape w14:anchorId="3B7B81C0" id="Ink 162" o:spid="_x0000_s1026" type="#_x0000_t75" style="position:absolute;margin-left:55.55pt;margin-top:117.9pt;width:437.6pt;height:20.55pt;z-index:251725312;visibility:visible;mso-wrap-style:square;mso-wrap-distance-left:9pt;mso-wrap-distance-top:0;mso-wrap-distance-right:9pt;mso-wrap-distance-bottom:0;mso-position-horizontal:absolute;mso-position-horizontal-relative:text;mso-position-vertical:absolute;mso-position-vertical-relative:text" o:gfxdata="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">
-                <v:imagedata r:id="rId55" o:title=""/>
+              <v:shape w14:anchorId="76E1CA3A" id="Ink 162" o:spid="_x0000_s1026" type="#_x0000_t75" style="position:absolute;margin-left:55.55pt;margin-top:117.9pt;width:437.6pt;height:20.55pt;z-index:251725312;visibility:visible;mso-wrap-style:square;mso-wrap-distance-left:9pt;mso-wrap-distance-top:0;mso-wrap-distance-right:9pt;mso-wrap-distance-bottom:0;mso-position-horizontal:absolute;mso-position-horizontal-relative:text;mso-position-vertical:absolute;mso-position-vertical-relative:text" o:gfxdata="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">
+                <v:imagedata r:id="rId53" o:title=""/>
               </v:shape>
             </w:pict>
           </mc:Fallback>
@@ -1189,7 +1144,7 @@
                 <wp:cNvGraphicFramePr/>
                 <a:graphic xmlns:a="http://schemas.openxmlformats.org/drawingml/2006/main">
                   <a:graphicData uri="http://schemas.microsoft.com/office/word/2010/wordprocessingInk">
-                    <w14:contentPart bwMode="auto" r:id="rId56">
+                    <w14:contentPart bwMode="auto" r:id="rId54">
                       <w14:nvContentPartPr>
                         <w14:cNvContentPartPr/>
                       </w14:nvContentPartPr>
@@ -1205,8 +1160,8 @@
           </mc:Choice>
           <mc:Fallback>
             <w:pict>
-              <v:shape w14:anchorId="18E14C51" id="Ink 157" o:spid="_x0000_s1026" type="#_x0000_t75" style="position:absolute;margin-left:50.85pt;margin-top:85.1pt;width:11.65pt;height:1.45pt;z-index:251720192;visibility:visible;mso-wrap-style:square;mso-wrap-distance-left:9pt;mso-wrap-distance-top:0;mso-wrap-distance-right:9pt;mso-wrap-distance-bottom:0;mso-position-horizontal:absolute;mso-position-horizontal-relative:text;mso-position-vertical:absolute;mso-position-vertical-relative:text" o:gfxdata="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">
-                <v:imagedata r:id="rId57" o:title=""/>
+              <v:shape w14:anchorId="0CD2CF52" id="Ink 157" o:spid="_x0000_s1026" type="#_x0000_t75" style="position:absolute;margin-left:50.85pt;margin-top:85.1pt;width:11.65pt;height:1.45pt;z-index:251720192;visibility:visible;mso-wrap-style:square;mso-wrap-distance-left:9pt;mso-wrap-distance-top:0;mso-wrap-distance-right:9pt;mso-wrap-distance-bottom:0;mso-position-horizontal:absolute;mso-position-horizontal-relative:text;mso-position-vertical:absolute;mso-position-vertical-relative:text" o:gfxdata="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">
+                <v:imagedata r:id="rId55" o:title=""/>
               </v:shape>
             </w:pict>
           </mc:Fallback>
@@ -1234,7 +1189,7 @@
                 <wp:cNvGraphicFramePr/>
                 <a:graphic xmlns:a="http://schemas.openxmlformats.org/drawingml/2006/main">
                   <a:graphicData uri="http://schemas.microsoft.com/office/word/2010/wordprocessingInk">
-                    <w14:contentPart bwMode="auto" r:id="rId58">
+                    <w14:contentPart bwMode="auto" r:id="rId56">
                       <w14:nvContentPartPr>
                         <w14:cNvContentPartPr/>
                       </w14:nvContentPartPr>
@@ -1250,8 +1205,8 @@
           </mc:Choice>
           <mc:Fallback>
             <w:pict>
-              <v:shape w14:anchorId="76AEA28F" id="Ink 156" o:spid="_x0000_s1026" type="#_x0000_t75" style="position:absolute;margin-left:95.3pt;margin-top:82.85pt;width:26.5pt;height:4.45pt;z-index:251718144;visibility:visible;mso-wrap-style:square;mso-wrap-distance-left:9pt;mso-wrap-distance-top:0;mso-wrap-distance-right:9pt;mso-wrap-distance-bottom:0;mso-position-horizontal:absolute;mso-position-horizontal-relative:text;mso-position-vertical:absolute;mso-position-vertical-relative:text" o:gfxdata="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">
-                <v:imagedata r:id="rId59" o:title=""/>
+              <v:shape w14:anchorId="55CE27C0" id="Ink 156" o:spid="_x0000_s1026" type="#_x0000_t75" style="position:absolute;margin-left:95.3pt;margin-top:82.85pt;width:26.5pt;height:4.45pt;z-index:251718144;visibility:visible;mso-wrap-style:square;mso-wrap-distance-left:9pt;mso-wrap-distance-top:0;mso-wrap-distance-right:9pt;mso-wrap-distance-bottom:0;mso-position-horizontal:absolute;mso-position-horizontal-relative:text;mso-position-vertical:absolute;mso-position-vertical-relative:text" o:gfxdata="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">
+                <v:imagedata r:id="rId57" o:title=""/>
               </v:shape>
             </w:pict>
           </mc:Fallback>
@@ -1279,7 +1234,7 @@
                 <wp:cNvGraphicFramePr/>
                 <a:graphic xmlns:a="http://schemas.openxmlformats.org/drawingml/2006/main">
                   <a:graphicData uri="http://schemas.microsoft.com/office/word/2010/wordprocessingInk">
-                    <w14:contentPart bwMode="auto" r:id="rId60">
+                    <w14:contentPart bwMode="auto" r:id="rId58">
                       <w14:nvContentPartPr>
                         <w14:cNvContentPartPr/>
                       </w14:nvContentPartPr>
@@ -1295,8 +1250,8 @@
           </mc:Choice>
           <mc:Fallback>
             <w:pict>
-              <v:shape w14:anchorId="28479342" id="Ink 155" o:spid="_x0000_s1026" type="#_x0000_t75" style="position:absolute;margin-left:144.8pt;margin-top:83.75pt;width:153.4pt;height:3.75pt;z-index:251716096;visibility:visible;mso-wrap-style:square;mso-wrap-distance-left:9pt;mso-wrap-distance-top:0;mso-wrap-distance-right:9pt;mso-wrap-distance-bottom:0;mso-position-horizontal:absolute;mso-position-horizontal-relative:text;mso-position-vertical:absolute;mso-position-vertical-relative:text" o:gfxdata="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">
-                <v:imagedata r:id="rId61" o:title=""/>
+              <v:shape w14:anchorId="5FE44C25" id="Ink 155" o:spid="_x0000_s1026" type="#_x0000_t75" style="position:absolute;margin-left:144.8pt;margin-top:83.75pt;width:153.4pt;height:3.75pt;z-index:251716096;visibility:visible;mso-wrap-style:square;mso-wrap-distance-left:9pt;mso-wrap-distance-top:0;mso-wrap-distance-right:9pt;mso-wrap-distance-bottom:0;mso-position-horizontal:absolute;mso-position-horizontal-relative:text;mso-position-vertical:absolute;mso-position-vertical-relative:text" o:gfxdata="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">
+                <v:imagedata r:id="rId59" o:title=""/>
               </v:shape>
             </w:pict>
           </mc:Fallback>
@@ -1324,7 +1279,7 @@
                 <wp:cNvGraphicFramePr/>
                 <a:graphic xmlns:a="http://schemas.openxmlformats.org/drawingml/2006/main">
                   <a:graphicData uri="http://schemas.microsoft.com/office/word/2010/wordprocessingInk">
-                    <w14:contentPart bwMode="auto" r:id="rId62">
+                    <w14:contentPart bwMode="auto" r:id="rId60">
                       <w14:nvContentPartPr>
                         <w14:cNvContentPartPr/>
                       </w14:nvContentPartPr>
@@ -1340,8 +1295,8 @@
           </mc:Choice>
           <mc:Fallback>
             <w:pict>
-              <v:shape w14:anchorId="3250DB81" id="Ink 154" o:spid="_x0000_s1026" type="#_x0000_t75" style="position:absolute;margin-left:320.55pt;margin-top:80.55pt;width:180.45pt;height:7.85pt;z-index:251714048;visibility:visible;mso-wrap-style:square;mso-wrap-distance-left:9pt;mso-wrap-distance-top:0;mso-wrap-distance-right:9pt;mso-wrap-distance-bottom:0;mso-position-horizontal:absolute;mso-position-horizontal-relative:text;mso-position-vertical:absolute;mso-position-vertical-relative:text" o:gfxdata="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">
-                <v:imagedata r:id="rId63" o:title=""/>
+              <v:shape w14:anchorId="68682FAA" id="Ink 154" o:spid="_x0000_s1026" type="#_x0000_t75" style="position:absolute;margin-left:320.55pt;margin-top:80.55pt;width:180.45pt;height:7.85pt;z-index:251714048;visibility:visible;mso-wrap-style:square;mso-wrap-distance-left:9pt;mso-wrap-distance-top:0;mso-wrap-distance-right:9pt;mso-wrap-distance-bottom:0;mso-position-horizontal:absolute;mso-position-horizontal-relative:text;mso-position-vertical:absolute;mso-position-vertical-relative:text" o:gfxdata="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">
+                <v:imagedata r:id="rId61" o:title=""/>
               </v:shape>
             </w:pict>
           </mc:Fallback>
@@ -1369,7 +1324,7 @@
                 <wp:cNvGraphicFramePr/>
                 <a:graphic xmlns:a="http://schemas.openxmlformats.org/drawingml/2006/main">
                   <a:graphicData uri="http://schemas.microsoft.com/office/word/2010/wordprocessingInk">
-                    <w14:contentPart bwMode="auto" r:id="rId64">
+                    <w14:contentPart bwMode="auto" r:id="rId62">
                       <w14:nvContentPartPr>
                         <w14:cNvContentPartPr/>
                       </w14:nvContentPartPr>
@@ -1385,8 +1340,8 @@
           </mc:Choice>
           <mc:Fallback>
             <w:pict>
-              <v:shape w14:anchorId="4EAD742A" id="Ink 148" o:spid="_x0000_s1026" type="#_x0000_t75" style="position:absolute;margin-left:452.1pt;margin-top:280.85pt;width:12.5pt;height:15.15pt;z-index:251706880;visibility:visible;mso-wrap-style:square;mso-wrap-distance-left:9pt;mso-wrap-distance-top:0;mso-wrap-distance-right:9pt;mso-wrap-distance-bottom:0;mso-position-horizontal:absolute;mso-position-horizontal-relative:text;mso-position-vertical:absolute;mso-position-vertical-relative:text" o:gfxdata="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">
-                <v:imagedata r:id="rId65" o:title=""/>
+              <v:shape w14:anchorId="79DA3C42" id="Ink 148" o:spid="_x0000_s1026" type="#_x0000_t75" style="position:absolute;margin-left:452.1pt;margin-top:280.85pt;width:12.5pt;height:15.15pt;z-index:251706880;visibility:visible;mso-wrap-style:square;mso-wrap-distance-left:9pt;mso-wrap-distance-top:0;mso-wrap-distance-right:9pt;mso-wrap-distance-bottom:0;mso-position-horizontal:absolute;mso-position-horizontal-relative:text;mso-position-vertical:absolute;mso-position-vertical-relative:text" o:gfxdata="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">
+                <v:imagedata r:id="rId63" o:title=""/>
               </v:shape>
             </w:pict>
           </mc:Fallback>
@@ -1414,7 +1369,7 @@
                 <wp:cNvGraphicFramePr/>
                 <a:graphic xmlns:a="http://schemas.openxmlformats.org/drawingml/2006/main">
                   <a:graphicData uri="http://schemas.microsoft.com/office/word/2010/wordprocessingInk">
-                    <w14:contentPart bwMode="auto" r:id="rId66">
+                    <w14:contentPart bwMode="auto" r:id="rId64">
                       <w14:nvContentPartPr>
                         <w14:cNvContentPartPr/>
                       </w14:nvContentPartPr>
@@ -1430,8 +1385,8 @@
           </mc:Choice>
           <mc:Fallback>
             <w:pict>
-              <v:shape w14:anchorId="045C8933" id="Ink 145" o:spid="_x0000_s1026" type="#_x0000_t75" style="position:absolute;margin-left:348.15pt;margin-top:283.35pt;width:17.75pt;height:19.6pt;z-index:251702784;visibility:visible;mso-wrap-style:square;mso-wrap-distance-left:9pt;mso-wrap-distance-top:0;mso-wrap-distance-right:9pt;mso-wrap-distance-bottom:0;mso-position-horizontal:absolute;mso-position-horizontal-relative:text;mso-position-vertical:absolute;mso-position-vertical-relative:text" o:gfxdata="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">
-                <v:imagedata r:id="rId67" o:title=""/>
+              <v:shape w14:anchorId="6F292595" id="Ink 145" o:spid="_x0000_s1026" type="#_x0000_t75" style="position:absolute;margin-left:348.15pt;margin-top:283.35pt;width:17.75pt;height:19.6pt;z-index:251702784;visibility:visible;mso-wrap-style:square;mso-wrap-distance-left:9pt;mso-wrap-distance-top:0;mso-wrap-distance-right:9pt;mso-wrap-distance-bottom:0;mso-position-horizontal:absolute;mso-position-horizontal-relative:text;mso-position-vertical:absolute;mso-position-vertical-relative:text" o:gfxdata="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">
+                <v:imagedata r:id="rId65" o:title=""/>
               </v:shape>
             </w:pict>
           </mc:Fallback>
@@ -1459,7 +1414,7 @@
                 <wp:cNvGraphicFramePr/>
                 <a:graphic xmlns:a="http://schemas.openxmlformats.org/drawingml/2006/main">
                   <a:graphicData uri="http://schemas.microsoft.com/office/word/2010/wordprocessingInk">
-                    <w14:contentPart bwMode="auto" r:id="rId68">
+                    <w14:contentPart bwMode="auto" r:id="rId66">
                       <w14:nvContentPartPr>
                         <w14:cNvContentPartPr/>
                       </w14:nvContentPartPr>
@@ -1475,8 +1430,8 @@
           </mc:Choice>
           <mc:Fallback>
             <w:pict>
-              <v:shape w14:anchorId="365AE0F6" id="Ink 142" o:spid="_x0000_s1026" type="#_x0000_t75" style="position:absolute;margin-left:202.75pt;margin-top:289.4pt;width:3.15pt;height:14.75pt;z-index:251698688;visibility:visible;mso-wrap-style:square;mso-wrap-distance-left:9pt;mso-wrap-distance-top:0;mso-wrap-distance-right:9pt;mso-wrap-distance-bottom:0;mso-position-horizontal:absolute;mso-position-horizontal-relative:text;mso-position-vertical:absolute;mso-position-vertical-relative:text" o:gfxdata="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">
-                <v:imagedata r:id="rId69" o:title=""/>
+              <v:shape w14:anchorId="7D6C150E" id="Ink 142" o:spid="_x0000_s1026" type="#_x0000_t75" style="position:absolute;margin-left:202.75pt;margin-top:289.4pt;width:3.15pt;height:14.75pt;z-index:251698688;visibility:visible;mso-wrap-style:square;mso-wrap-distance-left:9pt;mso-wrap-distance-top:0;mso-wrap-distance-right:9pt;mso-wrap-distance-bottom:0;mso-position-horizontal:absolute;mso-position-horizontal-relative:text;mso-position-vertical:absolute;mso-position-vertical-relative:text" o:gfxdata="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">
+                <v:imagedata r:id="rId67" o:title=""/>
               </v:shape>
             </w:pict>
           </mc:Fallback>
@@ -1504,7 +1459,7 @@
                 <wp:cNvGraphicFramePr/>
                 <a:graphic xmlns:a="http://schemas.openxmlformats.org/drawingml/2006/main">
                   <a:graphicData uri="http://schemas.microsoft.com/office/word/2010/wordprocessingInk">
-                    <w14:contentPart bwMode="auto" r:id="rId70">
+                    <w14:contentPart bwMode="auto" r:id="rId68">
                       <w14:nvContentPartPr>
                         <w14:cNvContentPartPr/>
                       </w14:nvContentPartPr>
@@ -1520,8 +1475,8 @@
           </mc:Choice>
           <mc:Fallback>
             <w:pict>
-              <v:shape w14:anchorId="0F7BD988" id="Ink 141" o:spid="_x0000_s1026" type="#_x0000_t75" style="position:absolute;margin-left:199.75pt;margin-top:287.4pt;width:9.35pt;height:9.5pt;z-index:251696640;visibility:visible;mso-wrap-style:square;mso-wrap-distance-left:9pt;mso-wrap-distance-top:0;mso-wrap-distance-right:9pt;mso-wrap-distance-bottom:0;mso-position-horizontal:absolute;mso-position-horizontal-relative:text;mso-position-vertical:absolute;mso-position-vertical-relative:text" o:gfxdata="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">
-                <v:imagedata r:id="rId71" o:title=""/>
+              <v:shape w14:anchorId="396F074C" id="Ink 141" o:spid="_x0000_s1026" type="#_x0000_t75" style="position:absolute;margin-left:199.75pt;margin-top:287.4pt;width:9.35pt;height:9.5pt;z-index:251696640;visibility:visible;mso-wrap-style:square;mso-wrap-distance-left:9pt;mso-wrap-distance-top:0;mso-wrap-distance-right:9pt;mso-wrap-distance-bottom:0;mso-position-horizontal:absolute;mso-position-horizontal-relative:text;mso-position-vertical:absolute;mso-position-vertical-relative:text" o:gfxdata="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">
+                <v:imagedata r:id="rId69" o:title=""/>
               </v:shape>
             </w:pict>
           </mc:Fallback>
@@ -1549,7 +1504,7 @@
                 <wp:cNvGraphicFramePr/>
                 <a:graphic xmlns:a="http://schemas.openxmlformats.org/drawingml/2006/main">
                   <a:graphicData uri="http://schemas.microsoft.com/office/word/2010/wordprocessingInk">
-                    <w14:contentPart bwMode="auto" r:id="rId72">
+                    <w14:contentPart bwMode="auto" r:id="rId70">
                       <w14:nvContentPartPr>
                         <w14:cNvContentPartPr/>
                       </w14:nvContentPartPr>
@@ -1565,8 +1520,8 @@
           </mc:Choice>
           <mc:Fallback>
             <w:pict>
-              <v:shape w14:anchorId="0C7057B4" id="Ink 140" o:spid="_x0000_s1026" type="#_x0000_t75" style="position:absolute;margin-left:163.8pt;margin-top:247.9pt;width:8.9pt;height:7.5pt;z-index:251694592;visibility:visible;mso-wrap-style:square;mso-wrap-distance-left:9pt;mso-wrap-distance-top:0;mso-wrap-distance-right:9pt;mso-wrap-distance-bottom:0;mso-position-horizontal:absolute;mso-position-horizontal-relative:text;mso-position-vertical:absolute;mso-position-vertical-relative:text" o:gfxdata="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">
-                <v:imagedata r:id="rId73" o:title=""/>
+              <v:shape w14:anchorId="5450E3C9" id="Ink 140" o:spid="_x0000_s1026" type="#_x0000_t75" style="position:absolute;margin-left:163.8pt;margin-top:247.9pt;width:8.9pt;height:7.5pt;z-index:251694592;visibility:visible;mso-wrap-style:square;mso-wrap-distance-left:9pt;mso-wrap-distance-top:0;mso-wrap-distance-right:9pt;mso-wrap-distance-bottom:0;mso-position-horizontal:absolute;mso-position-horizontal-relative:text;mso-position-vertical:absolute;mso-position-vertical-relative:text" o:gfxdata="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">
+                <v:imagedata r:id="rId71" o:title=""/>
               </v:shape>
             </w:pict>
           </mc:Fallback>
@@ -1594,7 +1549,7 @@
                 <wp:cNvGraphicFramePr/>
                 <a:graphic xmlns:a="http://schemas.openxmlformats.org/drawingml/2006/main">
                   <a:graphicData uri="http://schemas.microsoft.com/office/word/2010/wordprocessingInk">
-                    <w14:contentPart bwMode="auto" r:id="rId74">
+                    <w14:contentPart bwMode="auto" r:id="rId72">
                       <w14:nvContentPartPr>
                         <w14:cNvContentPartPr/>
                       </w14:nvContentPartPr>
@@ -1610,8 +1565,8 @@
           </mc:Choice>
           <mc:Fallback>
             <w:pict>
-              <v:shape w14:anchorId="2D0A77E1" id="Ink 139" o:spid="_x0000_s1026" type="#_x0000_t75" style="position:absolute;margin-left:192.3pt;margin-top:222.85pt;width:6.1pt;height:12pt;z-index:251692544;visibility:visible;mso-wrap-style:square;mso-wrap-distance-left:9pt;mso-wrap-distance-top:0;mso-wrap-distance-right:9pt;mso-wrap-distance-bottom:0;mso-position-horizontal:absolute;mso-position-horizontal-relative:text;mso-position-vertical:absolute;mso-position-vertical-relative:text" o:gfxdata="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">
-                <v:imagedata r:id="rId75" o:title=""/>
+              <v:shape w14:anchorId="7220C5A9" id="Ink 139" o:spid="_x0000_s1026" type="#_x0000_t75" style="position:absolute;margin-left:192.3pt;margin-top:222.85pt;width:6.1pt;height:12pt;z-index:251692544;visibility:visible;mso-wrap-style:square;mso-wrap-distance-left:9pt;mso-wrap-distance-top:0;mso-wrap-distance-right:9pt;mso-wrap-distance-bottom:0;mso-position-horizontal:absolute;mso-position-horizontal-relative:text;mso-position-vertical:absolute;mso-position-vertical-relative:text" o:gfxdata="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">
+                <v:imagedata r:id="rId73" o:title=""/>
               </v:shape>
             </w:pict>
           </mc:Fallback>
@@ -1639,7 +1594,7 @@
                 <wp:cNvGraphicFramePr/>
                 <a:graphic xmlns:a="http://schemas.openxmlformats.org/drawingml/2006/main">
                   <a:graphicData uri="http://schemas.microsoft.com/office/word/2010/wordprocessingInk">
-                    <w14:contentPart bwMode="auto" r:id="rId76">
+                    <w14:contentPart bwMode="auto" r:id="rId74">
                       <w14:nvContentPartPr>
                         <w14:cNvContentPartPr/>
                       </w14:nvContentPartPr>
@@ -1655,8 +1610,8 @@
           </mc:Choice>
           <mc:Fallback>
             <w:pict>
-              <v:shape w14:anchorId="5EE6406A" id="Ink 138" o:spid="_x0000_s1026" type="#_x0000_t75" style="position:absolute;margin-left:161.3pt;margin-top:219.8pt;width:8.05pt;height:11.15pt;z-index:251690496;visibility:visible;mso-wrap-style:square;mso-wrap-distance-left:9pt;mso-wrap-distance-top:0;mso-wrap-distance-right:9pt;mso-wrap-distance-bottom:0;mso-position-horizontal:absolute;mso-position-horizontal-relative:text;mso-position-vertical:absolute;mso-position-vertical-relative:text" o:gfxdata="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">
-                <v:imagedata r:id="rId77" o:title=""/>
+              <v:shape w14:anchorId="612F9798" id="Ink 138" o:spid="_x0000_s1026" type="#_x0000_t75" style="position:absolute;margin-left:161.3pt;margin-top:219.8pt;width:8.05pt;height:11.15pt;z-index:251690496;visibility:visible;mso-wrap-style:square;mso-wrap-distance-left:9pt;mso-wrap-distance-top:0;mso-wrap-distance-right:9pt;mso-wrap-distance-bottom:0;mso-position-horizontal:absolute;mso-position-horizontal-relative:text;mso-position-vertical:absolute;mso-position-vertical-relative:text" o:gfxdata="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">
+                <v:imagedata r:id="rId75" o:title=""/>
               </v:shape>
             </w:pict>
           </mc:Fallback>
@@ -1684,7 +1639,7 @@
                 <wp:cNvGraphicFramePr/>
                 <a:graphic xmlns:a="http://schemas.openxmlformats.org/drawingml/2006/main">
                   <a:graphicData uri="http://schemas.microsoft.com/office/word/2010/wordprocessingInk">
-                    <w14:contentPart bwMode="auto" r:id="rId78">
+                    <w14:contentPart bwMode="auto" r:id="rId76">
                       <w14:nvContentPartPr>
                         <w14:cNvContentPartPr/>
                       </w14:nvContentPartPr>
@@ -1700,8 +1655,8 @@
           </mc:Choice>
           <mc:Fallback>
             <w:pict>
-              <v:shape w14:anchorId="1BDA259E" id="Ink 134" o:spid="_x0000_s1026" type="#_x0000_t75" style="position:absolute;margin-left:301.75pt;margin-top:77.75pt;width:10.6pt;height:11.2pt;z-index:251685376;visibility:visible;mso-wrap-style:square;mso-wrap-distance-left:9pt;mso-wrap-distance-top:0;mso-wrap-distance-right:9pt;mso-wrap-distance-bottom:0;mso-position-horizontal:absolute;mso-position-horizontal-relative:text;mso-position-vertical:absolute;mso-position-vertical-relative:text" o:gfxdata="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">
-                <v:imagedata r:id="rId79" o:title=""/>
+              <v:shape w14:anchorId="2636C2C7" id="Ink 134" o:spid="_x0000_s1026" type="#_x0000_t75" style="position:absolute;margin-left:301.75pt;margin-top:77.75pt;width:10.6pt;height:11.2pt;z-index:251685376;visibility:visible;mso-wrap-style:square;mso-wrap-distance-left:9pt;mso-wrap-distance-top:0;mso-wrap-distance-right:9pt;mso-wrap-distance-bottom:0;mso-position-horizontal:absolute;mso-position-horizontal-relative:text;mso-position-vertical:absolute;mso-position-vertical-relative:text" o:gfxdata="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">
+                <v:imagedata r:id="rId77" o:title=""/>
               </v:shape>
             </w:pict>
           </mc:Fallback>
@@ -1729,7 +1684,7 @@
                 <wp:cNvGraphicFramePr/>
                 <a:graphic xmlns:a="http://schemas.openxmlformats.org/drawingml/2006/main">
                   <a:graphicData uri="http://schemas.microsoft.com/office/word/2010/wordprocessingInk">
-                    <w14:contentPart bwMode="auto" r:id="rId80">
+                    <w14:contentPart bwMode="auto" r:id="rId78">
                       <w14:nvContentPartPr>
                         <w14:cNvContentPartPr/>
                       </w14:nvContentPartPr>
@@ -1745,8 +1700,8 @@
           </mc:Choice>
           <mc:Fallback>
             <w:pict>
-              <v:shape w14:anchorId="5E674D18" id="Ink 133" o:spid="_x0000_s1026" type="#_x0000_t75" style="position:absolute;margin-left:124.15pt;margin-top:79.25pt;width:13.1pt;height:10.65pt;z-index:251684352;visibility:visible;mso-wrap-style:square;mso-wrap-distance-left:9pt;mso-wrap-distance-top:0;mso-wrap-distance-right:9pt;mso-wrap-distance-bottom:0;mso-position-horizontal:absolute;mso-position-horizontal-relative:text;mso-position-vertical:absolute;mso-position-vertical-relative:text" o:gfxdata="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">
-                <v:imagedata r:id="rId81" o:title=""/>
+              <v:shape w14:anchorId="3AD91989" id="Ink 133" o:spid="_x0000_s1026" type="#_x0000_t75" style="position:absolute;margin-left:124.15pt;margin-top:79.25pt;width:13.1pt;height:10.65pt;z-index:251684352;visibility:visible;mso-wrap-style:square;mso-wrap-distance-left:9pt;mso-wrap-distance-top:0;mso-wrap-distance-right:9pt;mso-wrap-distance-bottom:0;mso-position-horizontal:absolute;mso-position-horizontal-relative:text;mso-position-vertical:absolute;mso-position-vertical-relative:text" o:gfxdata="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">
+                <v:imagedata r:id="rId79" o:title=""/>
               </v:shape>
             </w:pict>
           </mc:Fallback>
@@ -1774,7 +1729,7 @@
                 <wp:cNvGraphicFramePr/>
                 <a:graphic xmlns:a="http://schemas.openxmlformats.org/drawingml/2006/main">
                   <a:graphicData uri="http://schemas.microsoft.com/office/word/2010/wordprocessingInk">
-                    <w14:contentPart bwMode="auto" r:id="rId82">
+                    <w14:contentPart bwMode="auto" r:id="rId80">
                       <w14:nvContentPartPr>
                         <w14:cNvContentPartPr/>
                       </w14:nvContentPartPr>
@@ -1790,8 +1745,8 @@
           </mc:Choice>
           <mc:Fallback>
             <w:pict>
-              <v:shape w14:anchorId="2D71B69C" id="Ink 132" o:spid="_x0000_s1026" type="#_x0000_t75" style="position:absolute;margin-left:60.65pt;margin-top:78.85pt;width:16.7pt;height:10.05pt;z-index:251683328;visibility:visible;mso-wrap-style:square;mso-wrap-distance-left:9pt;mso-wrap-distance-top:0;mso-wrap-distance-right:9pt;mso-wrap-distance-bottom:0;mso-position-horizontal:absolute;mso-position-horizontal-relative:text;mso-position-vertical:absolute;mso-position-vertical-relative:text" o:gfxdata="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">
-                <v:imagedata r:id="rId83" o:title=""/>
+              <v:shape w14:anchorId="4E256920" id="Ink 132" o:spid="_x0000_s1026" type="#_x0000_t75" style="position:absolute;margin-left:60.65pt;margin-top:78.85pt;width:16.7pt;height:10.05pt;z-index:251683328;visibility:visible;mso-wrap-style:square;mso-wrap-distance-left:9pt;mso-wrap-distance-top:0;mso-wrap-distance-right:9pt;mso-wrap-distance-bottom:0;mso-position-horizontal:absolute;mso-position-horizontal-relative:text;mso-position-vertical:absolute;mso-position-vertical-relative:text" o:gfxdata="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">
+                <v:imagedata r:id="rId81" o:title=""/>
               </v:shape>
             </w:pict>
           </mc:Fallback>
@@ -1819,7 +1774,7 @@
                 <wp:cNvGraphicFramePr/>
                 <a:graphic xmlns:a="http://schemas.openxmlformats.org/drawingml/2006/main">
                   <a:graphicData uri="http://schemas.microsoft.com/office/word/2010/wordprocessingInk">
-                    <w14:contentPart bwMode="auto" r:id="rId84">
+                    <w14:contentPart bwMode="auto" r:id="rId82">
                       <w14:nvContentPartPr>
                         <w14:cNvContentPartPr/>
                       </w14:nvContentPartPr>
@@ -1835,8 +1790,8 @@
           </mc:Choice>
           <mc:Fallback>
             <w:pict>
-              <v:shape w14:anchorId="6EB36BB7" id="Ink 131" o:spid="_x0000_s1026" type="#_x0000_t75" style="position:absolute;margin-left:186.3pt;margin-top:216.95pt;width:20.35pt;height:20.15pt;z-index:251682304;visibility:visible;mso-wrap-style:square;mso-wrap-distance-left:9pt;mso-wrap-distance-top:0;mso-wrap-distance-right:9pt;mso-wrap-distance-bottom:0;mso-position-horizontal:absolute;mso-position-horizontal-relative:text;mso-position-vertical:absolute;mso-position-vertical-relative:text" o:gfxdata="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">
-                <v:imagedata r:id="rId85" o:title=""/>
+              <v:shape w14:anchorId="6A8DF55B" id="Ink 131" o:spid="_x0000_s1026" type="#_x0000_t75" style="position:absolute;margin-left:186.3pt;margin-top:216.95pt;width:20.35pt;height:20.15pt;z-index:251682304;visibility:visible;mso-wrap-style:square;mso-wrap-distance-left:9pt;mso-wrap-distance-top:0;mso-wrap-distance-right:9pt;mso-wrap-distance-bottom:0;mso-position-horizontal:absolute;mso-position-horizontal-relative:text;mso-position-vertical:absolute;mso-position-vertical-relative:text" o:gfxdata="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">
+                <v:imagedata r:id="rId83" o:title=""/>
               </v:shape>
             </w:pict>
           </mc:Fallback>
@@ -1864,7 +1819,7 @@
                 <wp:cNvGraphicFramePr/>
                 <a:graphic xmlns:a="http://schemas.openxmlformats.org/drawingml/2006/main">
                   <a:graphicData uri="http://schemas.microsoft.com/office/word/2010/wordprocessingInk">
-                    <w14:contentPart bwMode="auto" r:id="rId86">
+                    <w14:contentPart bwMode="auto" r:id="rId84">
                       <w14:nvContentPartPr>
                         <w14:cNvContentPartPr/>
                       </w14:nvContentPartPr>
@@ -1880,8 +1835,8 @@
           </mc:Choice>
           <mc:Fallback>
             <w:pict>
-              <v:shape w14:anchorId="379028F7" id="Ink 130" o:spid="_x0000_s1026" type="#_x0000_t75" style="position:absolute;margin-left:296.05pt;margin-top:67.15pt;width:22.6pt;height:27.25pt;z-index:251681280;visibility:visible;mso-wrap-style:square;mso-wrap-distance-left:9pt;mso-wrap-distance-top:0;mso-wrap-distance-right:9pt;mso-wrap-distance-bottom:0;mso-position-horizontal:absolute;mso-position-horizontal-relative:text;mso-position-vertical:absolute;mso-position-vertical-relative:text" o:gfxdata="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">
-                <v:imagedata r:id="rId87" o:title=""/>
+              <v:shape w14:anchorId="347B1152" id="Ink 130" o:spid="_x0000_s1026" type="#_x0000_t75" style="position:absolute;margin-left:296.05pt;margin-top:67.15pt;width:22.6pt;height:27.25pt;z-index:251681280;visibility:visible;mso-wrap-style:square;mso-wrap-distance-left:9pt;mso-wrap-distance-top:0;mso-wrap-distance-right:9pt;mso-wrap-distance-bottom:0;mso-position-horizontal:absolute;mso-position-horizontal-relative:text;mso-position-vertical:absolute;mso-position-vertical-relative:text" o:gfxdata="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">
+                <v:imagedata r:id="rId85" o:title=""/>
               </v:shape>
             </w:pict>
           </mc:Fallback>
@@ -1909,7 +1864,7 @@
                 <wp:cNvGraphicFramePr/>
                 <a:graphic xmlns:a="http://schemas.openxmlformats.org/drawingml/2006/main">
                   <a:graphicData uri="http://schemas.microsoft.com/office/word/2010/wordprocessingInk">
-                    <w14:contentPart bwMode="auto" r:id="rId88">
+                    <w14:contentPart bwMode="auto" r:id="rId86">
                       <w14:nvContentPartPr>
                         <w14:cNvContentPartPr/>
                       </w14:nvContentPartPr>
@@ -1925,8 +1880,8 @@
           </mc:Choice>
           <mc:Fallback>
             <w:pict>
-              <v:shape w14:anchorId="4B7D9919" id="Ink 129" o:spid="_x0000_s1026" type="#_x0000_t75" style="position:absolute;margin-left:328.75pt;margin-top:116.8pt;width:28.3pt;height:25.3pt;z-index:251680256;visibility:visible;mso-wrap-style:square;mso-wrap-distance-left:9pt;mso-wrap-distance-top:0;mso-wrap-distance-right:9pt;mso-wrap-distance-bottom:0;mso-position-horizontal:absolute;mso-position-horizontal-relative:text;mso-position-vertical:absolute;mso-position-vertical-relative:text" o:gfxdata="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">
-                <v:imagedata r:id="rId89" o:title=""/>
+              <v:shape w14:anchorId="6C7213CF" id="Ink 129" o:spid="_x0000_s1026" type="#_x0000_t75" style="position:absolute;margin-left:328.75pt;margin-top:116.8pt;width:28.3pt;height:25.3pt;z-index:251680256;visibility:visible;mso-wrap-style:square;mso-wrap-distance-left:9pt;mso-wrap-distance-top:0;mso-wrap-distance-right:9pt;mso-wrap-distance-bottom:0;mso-position-horizontal:absolute;mso-position-horizontal-relative:text;mso-position-vertical:absolute;mso-position-vertical-relative:text" o:gfxdata="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">
+                <v:imagedata r:id="rId87" o:title=""/>
               </v:shape>
             </w:pict>
           </mc:Fallback>
@@ -1954,7 +1909,7 @@
                 <wp:cNvGraphicFramePr/>
                 <a:graphic xmlns:a="http://schemas.openxmlformats.org/drawingml/2006/main">
                   <a:graphicData uri="http://schemas.microsoft.com/office/word/2010/wordprocessingInk">
-                    <w14:contentPart bwMode="auto" r:id="rId90">
+                    <w14:contentPart bwMode="auto" r:id="rId88">
                       <w14:nvContentPartPr>
                         <w14:cNvContentPartPr/>
                       </w14:nvContentPartPr>
@@ -1970,8 +1925,8 @@
           </mc:Choice>
           <mc:Fallback>
             <w:pict>
-              <v:shape w14:anchorId="7053B4A3" id="Ink 126" o:spid="_x0000_s1026" type="#_x0000_t75" style="position:absolute;margin-left:156.85pt;margin-top:243.65pt;width:20.55pt;height:15.55pt;z-index:251754496;visibility:visible;mso-wrap-style:square;mso-wrap-distance-left:9pt;mso-wrap-distance-top:0;mso-wrap-distance-right:9pt;mso-wrap-distance-bottom:0;mso-position-horizontal:absolute;mso-position-horizontal-relative:text;mso-position-vertical:absolute;mso-position-vertical-relative:text" o:gfxdata="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">
-                <v:imagedata r:id="rId91" o:title=""/>
+              <v:shape w14:anchorId="27A3F147" id="Ink 126" o:spid="_x0000_s1026" type="#_x0000_t75" style="position:absolute;margin-left:156.85pt;margin-top:243.65pt;width:20.55pt;height:15.55pt;z-index:251754496;visibility:visible;mso-wrap-style:square;mso-wrap-distance-left:9pt;mso-wrap-distance-top:0;mso-wrap-distance-right:9pt;mso-wrap-distance-bottom:0;mso-position-horizontal:absolute;mso-position-horizontal-relative:text;mso-position-vertical:absolute;mso-position-vertical-relative:text" o:gfxdata="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">
+                <v:imagedata r:id="rId89" o:title=""/>
               </v:shape>
             </w:pict>
           </mc:Fallback>
@@ -1999,7 +1954,7 @@
                 <wp:cNvGraphicFramePr/>
                 <a:graphic xmlns:a="http://schemas.openxmlformats.org/drawingml/2006/main">
                   <a:graphicData uri="http://schemas.microsoft.com/office/word/2010/wordprocessingInk">
-                    <w14:contentPart bwMode="auto" r:id="rId92">
+                    <w14:contentPart bwMode="auto" r:id="rId90">
                       <w14:nvContentPartPr>
                         <w14:cNvContentPartPr/>
                       </w14:nvContentPartPr>
@@ -2015,8 +1970,8 @@
           </mc:Choice>
           <mc:Fallback>
             <w:pict>
-              <v:shape w14:anchorId="1B25B8C8" id="Ink 125" o:spid="_x0000_s1026" type="#_x0000_t75" style="position:absolute;margin-left:125.4pt;margin-top:108.4pt;width:20.55pt;height:28.55pt;z-index:251753472;visibility:visible;mso-wrap-style:square;mso-wrap-distance-left:9pt;mso-wrap-distance-top:0;mso-wrap-distance-right:9pt;mso-wrap-distance-bottom:0;mso-position-horizontal:absolute;mso-position-horizontal-relative:text;mso-position-vertical:absolute;mso-position-vertical-relative:text" o:gfxdata="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">
-                <v:imagedata r:id="rId93" o:title=""/>
+              <v:shape w14:anchorId="65757D73" id="Ink 125" o:spid="_x0000_s1026" type="#_x0000_t75" style="position:absolute;margin-left:125.4pt;margin-top:108.4pt;width:20.55pt;height:28.55pt;z-index:251753472;visibility:visible;mso-wrap-style:square;mso-wrap-distance-left:9pt;mso-wrap-distance-top:0;mso-wrap-distance-right:9pt;mso-wrap-distance-bottom:0;mso-position-horizontal:absolute;mso-position-horizontal-relative:text;mso-position-vertical:absolute;mso-position-vertical-relative:text" o:gfxdata="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">
+                <v:imagedata r:id="rId91" o:title=""/>
               </v:shape>
             </w:pict>
           </mc:Fallback>
@@ -2044,7 +1999,7 @@
                 <wp:cNvGraphicFramePr/>
                 <a:graphic xmlns:a="http://schemas.openxmlformats.org/drawingml/2006/main">
                   <a:graphicData uri="http://schemas.microsoft.com/office/word/2010/wordprocessingInk">
-                    <w14:contentPart bwMode="auto" r:id="rId94">
+                    <w14:contentPart bwMode="auto" r:id="rId92">
                       <w14:nvContentPartPr>
                         <w14:cNvContentPartPr/>
                       </w14:nvContentPartPr>
@@ -2060,8 +2015,8 @@
           </mc:Choice>
           <mc:Fallback>
             <w:pict>
-              <v:shape w14:anchorId="5E42DBC7" id="Ink 124" o:spid="_x0000_s1026" type="#_x0000_t75" style="position:absolute;margin-left:118.45pt;margin-top:69.7pt;width:23.65pt;height:25.15pt;z-index:251752448;visibility:visible;mso-wrap-style:square;mso-wrap-distance-left:9pt;mso-wrap-distance-top:0;mso-wrap-distance-right:9pt;mso-wrap-distance-bottom:0;mso-position-horizontal:absolute;mso-position-horizontal-relative:text;mso-position-vertical:absolute;mso-position-vertical-relative:text" o:gfxdata="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">
-                <v:imagedata r:id="rId95" o:title=""/>
+              <v:shape w14:anchorId="77C0BA50" id="Ink 124" o:spid="_x0000_s1026" type="#_x0000_t75" style="position:absolute;margin-left:118.45pt;margin-top:69.7pt;width:23.65pt;height:25.15pt;z-index:251752448;visibility:visible;mso-wrap-style:square;mso-wrap-distance-left:9pt;mso-wrap-distance-top:0;mso-wrap-distance-right:9pt;mso-wrap-distance-bottom:0;mso-position-horizontal:absolute;mso-position-horizontal-relative:text;mso-position-vertical:absolute;mso-position-vertical-relative:text" o:gfxdata="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">
+                <v:imagedata r:id="rId93" o:title=""/>
               </v:shape>
             </w:pict>
           </mc:Fallback>
@@ -2089,7 +2044,7 @@
                 <wp:cNvGraphicFramePr/>
                 <a:graphic xmlns:a="http://schemas.openxmlformats.org/drawingml/2006/main">
                   <a:graphicData uri="http://schemas.microsoft.com/office/word/2010/wordprocessingInk">
-                    <w14:contentPart bwMode="auto" r:id="rId96">
+                    <w14:contentPart bwMode="auto" r:id="rId94">
                       <w14:nvContentPartPr>
                         <w14:cNvContentPartPr/>
                       </w14:nvContentPartPr>
@@ -2105,8 +2060,8 @@
           </mc:Choice>
           <mc:Fallback>
             <w:pict>
-              <v:shape w14:anchorId="38F28879" id="Ink 123" o:spid="_x0000_s1026" type="#_x0000_t75" style="position:absolute;margin-left:191.95pt;margin-top:280.5pt;width:22.85pt;height:22.4pt;z-index:251751424;visibility:visible;mso-wrap-style:square;mso-wrap-distance-left:9pt;mso-wrap-distance-top:0;mso-wrap-distance-right:9pt;mso-wrap-distance-bottom:0;mso-position-horizontal:absolute;mso-position-horizontal-relative:text;mso-position-vertical:absolute;mso-position-vertical-relative:text" o:gfxdata="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">
-                <v:imagedata r:id="rId97" o:title=""/>
+              <v:shape w14:anchorId="332F775D" id="Ink 123" o:spid="_x0000_s1026" type="#_x0000_t75" style="position:absolute;margin-left:191.95pt;margin-top:280.5pt;width:22.85pt;height:22.4pt;z-index:251751424;visibility:visible;mso-wrap-style:square;mso-wrap-distance-left:9pt;mso-wrap-distance-top:0;mso-wrap-distance-right:9pt;mso-wrap-distance-bottom:0;mso-position-horizontal:absolute;mso-position-horizontal-relative:text;mso-position-vertical:absolute;mso-position-vertical-relative:text" o:gfxdata="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">
+                <v:imagedata r:id="rId95" o:title=""/>
               </v:shape>
             </w:pict>
           </mc:Fallback>
@@ -2134,7 +2089,7 @@
                 <wp:cNvGraphicFramePr/>
                 <a:graphic xmlns:a="http://schemas.openxmlformats.org/drawingml/2006/main">
                   <a:graphicData uri="http://schemas.microsoft.com/office/word/2010/wordprocessingInk">
-                    <w14:contentPart bwMode="auto" r:id="rId98">
+                    <w14:contentPart bwMode="auto" r:id="rId96">
                       <w14:nvContentPartPr>
                         <w14:cNvContentPartPr/>
                       </w14:nvContentPartPr>
@@ -2150,8 +2105,8 @@
           </mc:Choice>
           <mc:Fallback>
             <w:pict>
-              <v:shape w14:anchorId="09C935B2" id="Ink 122" o:spid="_x0000_s1026" type="#_x0000_t75" style="position:absolute;margin-left:153.65pt;margin-top:211.55pt;width:27.3pt;height:26.9pt;z-index:251750400;visibility:visible;mso-wrap-style:square;mso-wrap-distance-left:9pt;mso-wrap-distance-top:0;mso-wrap-distance-right:9pt;mso-wrap-distance-bottom:0;mso-position-horizontal:absolute;mso-position-horizontal-relative:text;mso-position-vertical:absolute;mso-position-vertical-relative:text" o:gfxdata="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">
-                <v:imagedata r:id="rId99" o:title=""/>
+              <v:shape w14:anchorId="6340BD67" id="Ink 122" o:spid="_x0000_s1026" type="#_x0000_t75" style="position:absolute;margin-left:153.65pt;margin-top:211.55pt;width:27.3pt;height:26.9pt;z-index:251750400;visibility:visible;mso-wrap-style:square;mso-wrap-distance-left:9pt;mso-wrap-distance-top:0;mso-wrap-distance-right:9pt;mso-wrap-distance-bottom:0;mso-position-horizontal:absolute;mso-position-horizontal-relative:text;mso-position-vertical:absolute;mso-position-vertical-relative:text" o:gfxdata="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">
+                <v:imagedata r:id="rId97" o:title=""/>
               </v:shape>
             </w:pict>
           </mc:Fallback>
@@ -2179,7 +2134,7 @@
                 <wp:cNvGraphicFramePr/>
                 <a:graphic xmlns:a="http://schemas.openxmlformats.org/drawingml/2006/main">
                   <a:graphicData uri="http://schemas.microsoft.com/office/word/2010/wordprocessingInk">
-                    <w14:contentPart bwMode="auto" r:id="rId100">
+                    <w14:contentPart bwMode="auto" r:id="rId98">
                       <w14:nvContentPartPr>
                         <w14:cNvContentPartPr/>
                       </w14:nvContentPartPr>
@@ -2195,8 +2150,8 @@
           </mc:Choice>
           <mc:Fallback>
             <w:pict>
-              <v:shape w14:anchorId="0669A18F" id="Ink 121" o:spid="_x0000_s1026" type="#_x0000_t75" style="position:absolute;margin-left:91.4pt;margin-top:112.95pt;width:35.3pt;height:27.45pt;z-index:251749376;visibility:visible;mso-wrap-style:square;mso-wrap-distance-left:9pt;mso-wrap-distance-top:0;mso-wrap-distance-right:9pt;mso-wrap-distance-bottom:0;mso-position-horizontal:absolute;mso-position-horizontal-relative:text;mso-position-vertical:absolute;mso-position-vertical-relative:text" o:gfxdata="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">
-                <v:imagedata r:id="rId101" o:title=""/>
+              <v:shape w14:anchorId="07661C8B" id="Ink 121" o:spid="_x0000_s1026" type="#_x0000_t75" style="position:absolute;margin-left:91.4pt;margin-top:112.95pt;width:35.3pt;height:27.45pt;z-index:251749376;visibility:visible;mso-wrap-style:square;mso-wrap-distance-left:9pt;mso-wrap-distance-top:0;mso-wrap-distance-right:9pt;mso-wrap-distance-bottom:0;mso-position-horizontal:absolute;mso-position-horizontal-relative:text;mso-position-vertical:absolute;mso-position-vertical-relative:text" o:gfxdata="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">
+                <v:imagedata r:id="rId99" o:title=""/>
               </v:shape>
             </w:pict>
           </mc:Fallback>
@@ -2224,7 +2179,7 @@
                 <wp:cNvGraphicFramePr/>
                 <a:graphic xmlns:a="http://schemas.openxmlformats.org/drawingml/2006/main">
                   <a:graphicData uri="http://schemas.microsoft.com/office/word/2010/wordprocessingInk">
-                    <w14:contentPart bwMode="auto" r:id="rId102">
+                    <w14:contentPart bwMode="auto" r:id="rId100">
                       <w14:nvContentPartPr>
                         <w14:cNvContentPartPr/>
                       </w14:nvContentPartPr>
@@ -2240,8 +2195,8 @@
           </mc:Choice>
           <mc:Fallback>
             <w:pict>
-              <v:shape w14:anchorId="06334823" id="Ink 120" o:spid="_x0000_s1026" type="#_x0000_t75" style="position:absolute;margin-left:57.4pt;margin-top:71.6pt;width:30.2pt;height:21.1pt;z-index:251748352;visibility:visible;mso-wrap-style:square;mso-wrap-distance-left:9pt;mso-wrap-distance-top:0;mso-wrap-distance-right:9pt;mso-wrap-distance-bottom:0;mso-position-horizontal:absolute;mso-position-horizontal-relative:text;mso-position-vertical:absolute;mso-position-vertical-relative:text" o:gfxdata="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">
-                <v:imagedata r:id="rId103" o:title=""/>
+              <v:shape w14:anchorId="23E6AC32" id="Ink 120" o:spid="_x0000_s1026" type="#_x0000_t75" style="position:absolute;margin-left:57.4pt;margin-top:71.6pt;width:30.2pt;height:21.1pt;z-index:251748352;visibility:visible;mso-wrap-style:square;mso-wrap-distance-left:9pt;mso-wrap-distance-top:0;mso-wrap-distance-right:9pt;mso-wrap-distance-bottom:0;mso-position-horizontal:absolute;mso-position-horizontal-relative:text;mso-position-vertical:absolute;mso-position-vertical-relative:text" o:gfxdata="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">
+                <v:imagedata r:id="rId101" o:title=""/>
               </v:shape>
             </w:pict>
           </mc:Fallback>
@@ -2269,7 +2224,7 @@
                 <wp:cNvGraphicFramePr/>
                 <a:graphic xmlns:a="http://schemas.openxmlformats.org/drawingml/2006/main">
                   <a:graphicData uri="http://schemas.microsoft.com/office/word/2010/wordprocessingInk">
-                    <w14:contentPart bwMode="auto" r:id="rId104">
+                    <w14:contentPart bwMode="auto" r:id="rId102">
                       <w14:nvContentPartPr>
                         <w14:cNvContentPartPr/>
                       </w14:nvContentPartPr>
@@ -2285,8 +2240,8 @@
           </mc:Choice>
           <mc:Fallback>
             <w:pict>
-              <v:shape w14:anchorId="51C27958" id="Ink 119" o:spid="_x0000_s1026" type="#_x0000_t75" style="position:absolute;margin-left:214.8pt;margin-top:16.9pt;width:14.1pt;height:26.45pt;z-index:251747328;visibility:visible;mso-wrap-style:square;mso-wrap-distance-left:9pt;mso-wrap-distance-top:0;mso-wrap-distance-right:9pt;mso-wrap-distance-bottom:0;mso-position-horizontal:absolute;mso-position-horizontal-relative:text;mso-position-vertical:absolute;mso-position-vertical-relative:text" o:gfxdata="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">
-                <v:imagedata r:id="rId105" o:title=""/>
+              <v:shape w14:anchorId="2DFBC938" id="Ink 119" o:spid="_x0000_s1026" type="#_x0000_t75" style="position:absolute;margin-left:214.8pt;margin-top:16.9pt;width:14.1pt;height:26.45pt;z-index:251747328;visibility:visible;mso-wrap-style:square;mso-wrap-distance-left:9pt;mso-wrap-distance-top:0;mso-wrap-distance-right:9pt;mso-wrap-distance-bottom:0;mso-position-horizontal:absolute;mso-position-horizontal-relative:text;mso-position-vertical:absolute;mso-position-vertical-relative:text" o:gfxdata="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">
+                <v:imagedata r:id="rId103" o:title=""/>
               </v:shape>
             </w:pict>
           </mc:Fallback>
@@ -2314,7 +2269,7 @@
                 <wp:cNvGraphicFramePr/>
                 <a:graphic xmlns:a="http://schemas.openxmlformats.org/drawingml/2006/main">
                   <a:graphicData uri="http://schemas.microsoft.com/office/word/2010/wordprocessingInk">
-                    <w14:contentPart bwMode="auto" r:id="rId106">
+                    <w14:contentPart bwMode="auto" r:id="rId104">
                       <w14:nvContentPartPr>
                         <w14:cNvContentPartPr/>
                       </w14:nvContentPartPr>
@@ -2330,8 +2285,8 @@
           </mc:Choice>
           <mc:Fallback>
             <w:pict>
-              <v:shape w14:anchorId="32F6A3FD" id="Ink 118" o:spid="_x0000_s1026" type="#_x0000_t75" style="position:absolute;margin-left:198.3pt;margin-top:14.75pt;width:8.9pt;height:27.25pt;z-index:251746304;visibility:visible;mso-wrap-style:square;mso-wrap-distance-left:9pt;mso-wrap-distance-top:0;mso-wrap-distance-right:9pt;mso-wrap-distance-bottom:0;mso-position-horizontal:absolute;mso-position-horizontal-relative:text;mso-position-vertical:absolute;mso-position-vertical-relative:text" o:gfxdata="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">
-                <v:imagedata r:id="rId107" o:title=""/>
+              <v:shape w14:anchorId="0F856215" id="Ink 118" o:spid="_x0000_s1026" type="#_x0000_t75" style="position:absolute;margin-left:198.3pt;margin-top:14.75pt;width:8.9pt;height:27.25pt;z-index:251746304;visibility:visible;mso-wrap-style:square;mso-wrap-distance-left:9pt;mso-wrap-distance-top:0;mso-wrap-distance-right:9pt;mso-wrap-distance-bottom:0;mso-position-horizontal:absolute;mso-position-horizontal-relative:text;mso-position-vertical:absolute;mso-position-vertical-relative:text" o:gfxdata="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">
+                <v:imagedata r:id="rId105" o:title=""/>
               </v:shape>
             </w:pict>
           </mc:Fallback>
@@ -2359,7 +2314,7 @@
                 <wp:cNvGraphicFramePr/>
                 <a:graphic xmlns:a="http://schemas.openxmlformats.org/drawingml/2006/main">
                   <a:graphicData uri="http://schemas.microsoft.com/office/word/2010/wordprocessingInk">
-                    <w14:contentPart bwMode="auto" r:id="rId108">
+                    <w14:contentPart bwMode="auto" r:id="rId106">
                       <w14:nvContentPartPr>
                         <w14:cNvContentPartPr/>
                       </w14:nvContentPartPr>
@@ -2375,8 +2330,8 @@
           </mc:Choice>
           <mc:Fallback>
             <w:pict>
-              <v:shape w14:anchorId="34E87F44" id="Ink 117" o:spid="_x0000_s1026" type="#_x0000_t75" style="position:absolute;margin-left:179.65pt;margin-top:15.7pt;width:12.8pt;height:31.1pt;z-index:251745280;visibility:visible;mso-wrap-style:square;mso-wrap-distance-left:9pt;mso-wrap-distance-top:0;mso-wrap-distance-right:9pt;mso-wrap-distance-bottom:0;mso-position-horizontal:absolute;mso-position-horizontal-relative:text;mso-position-vertical:absolute;mso-position-vertical-relative:text" o:gfxdata="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">
-                <v:imagedata r:id="rId109" o:title=""/>
+              <v:shape w14:anchorId="032A5DF4" id="Ink 117" o:spid="_x0000_s1026" type="#_x0000_t75" style="position:absolute;margin-left:179.65pt;margin-top:15.7pt;width:12.8pt;height:31.1pt;z-index:251745280;visibility:visible;mso-wrap-style:square;mso-wrap-distance-left:9pt;mso-wrap-distance-top:0;mso-wrap-distance-right:9pt;mso-wrap-distance-bottom:0;mso-position-horizontal:absolute;mso-position-horizontal-relative:text;mso-position-vertical:absolute;mso-position-vertical-relative:text" o:gfxdata="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">
+                <v:imagedata r:id="rId107" o:title=""/>
               </v:shape>
             </w:pict>
           </mc:Fallback>
@@ -2404,7 +2359,7 @@
                 <wp:cNvGraphicFramePr/>
                 <a:graphic xmlns:a="http://schemas.openxmlformats.org/drawingml/2006/main">
                   <a:graphicData uri="http://schemas.microsoft.com/office/word/2010/wordprocessingInk">
-                    <w14:contentPart bwMode="auto" r:id="rId110">
+                    <w14:contentPart bwMode="auto" r:id="rId108">
                       <w14:nvContentPartPr>
                         <w14:cNvContentPartPr/>
                       </w14:nvContentPartPr>
@@ -2420,8 +2375,8 @@
           </mc:Choice>
           <mc:Fallback>
             <w:pict>
-              <v:shape w14:anchorId="49AC6D5B" id="Ink 116" o:spid="_x0000_s1026" type="#_x0000_t75" style="position:absolute;margin-left:161.75pt;margin-top:16.8pt;width:8.6pt;height:30.65pt;z-index:251744256;visibility:visible;mso-wrap-style:square;mso-wrap-distance-left:9pt;mso-wrap-distance-top:0;mso-wrap-distance-right:9pt;mso-wrap-distance-bottom:0;mso-position-horizontal:absolute;mso-position-horizontal-relative:text;mso-position-vertical:absolute;mso-position-vertical-relative:text" o:gfxdata="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">
-                <v:imagedata r:id="rId111" o:title=""/>
+              <v:shape w14:anchorId="082EE0D3" id="Ink 116" o:spid="_x0000_s1026" type="#_x0000_t75" style="position:absolute;margin-left:161.75pt;margin-top:16.8pt;width:8.6pt;height:30.65pt;z-index:251744256;visibility:visible;mso-wrap-style:square;mso-wrap-distance-left:9pt;mso-wrap-distance-top:0;mso-wrap-distance-right:9pt;mso-wrap-distance-bottom:0;mso-position-horizontal:absolute;mso-position-horizontal-relative:text;mso-position-vertical:absolute;mso-position-vertical-relative:text" o:gfxdata="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">
+                <v:imagedata r:id="rId109" o:title=""/>
               </v:shape>
             </w:pict>
           </mc:Fallback>
@@ -2449,7 +2404,7 @@
                 <wp:cNvGraphicFramePr/>
                 <a:graphic xmlns:a="http://schemas.openxmlformats.org/drawingml/2006/main">
                   <a:graphicData uri="http://schemas.microsoft.com/office/word/2010/wordprocessingInk">
-                    <w14:contentPart bwMode="auto" r:id="rId112">
+                    <w14:contentPart bwMode="auto" r:id="rId110">
                       <w14:nvContentPartPr>
                         <w14:cNvContentPartPr/>
                       </w14:nvContentPartPr>
@@ -2465,8 +2420,8 @@
           </mc:Choice>
           <mc:Fallback>
             <w:pict>
-              <v:shape w14:anchorId="3E44F3AC" id="Ink 115" o:spid="_x0000_s1026" type="#_x0000_t75" style="position:absolute;margin-left:146.2pt;margin-top:21.8pt;width:11.75pt;height:23.65pt;z-index:251743232;visibility:visible;mso-wrap-style:square;mso-wrap-distance-left:9pt;mso-wrap-distance-top:0;mso-wrap-distance-right:9pt;mso-wrap-distance-bottom:0;mso-position-horizontal:absolute;mso-position-horizontal-relative:text;mso-position-vertical:absolute;mso-position-vertical-relative:text" o:gfxdata="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">
-                <v:imagedata r:id="rId113" o:title=""/>
+              <v:shape w14:anchorId="7A1E7540" id="Ink 115" o:spid="_x0000_s1026" type="#_x0000_t75" style="position:absolute;margin-left:146.2pt;margin-top:21.8pt;width:11.75pt;height:23.65pt;z-index:251743232;visibility:visible;mso-wrap-style:square;mso-wrap-distance-left:9pt;mso-wrap-distance-top:0;mso-wrap-distance-right:9pt;mso-wrap-distance-bottom:0;mso-position-horizontal:absolute;mso-position-horizontal-relative:text;mso-position-vertical:absolute;mso-position-vertical-relative:text" o:gfxdata="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">
+                <v:imagedata r:id="rId111" o:title=""/>
               </v:shape>
             </w:pict>
           </mc:Fallback>
@@ -2494,7 +2449,7 @@
                 <wp:cNvGraphicFramePr/>
                 <a:graphic xmlns:a="http://schemas.openxmlformats.org/drawingml/2006/main">
                   <a:graphicData uri="http://schemas.microsoft.com/office/word/2010/wordprocessingInk">
-                    <w14:contentPart bwMode="auto" r:id="rId114">
+                    <w14:contentPart bwMode="auto" r:id="rId112">
                       <w14:nvContentPartPr>
                         <w14:cNvContentPartPr/>
                       </w14:nvContentPartPr>
@@ -2510,8 +2465,8 @@
           </mc:Choice>
           <mc:Fallback>
             <w:pict>
-              <v:shape w14:anchorId="59E1F284" id="Ink 114" o:spid="_x0000_s1026" type="#_x0000_t75" style="position:absolute;margin-left:141.3pt;margin-top:21.9pt;width:1.65pt;height:23.2pt;z-index:251742208;visibility:visible;mso-wrap-style:square;mso-wrap-distance-left:9pt;mso-wrap-distance-top:0;mso-wrap-distance-right:9pt;mso-wrap-distance-bottom:0;mso-position-horizontal:absolute;mso-position-horizontal-relative:text;mso-position-vertical:absolute;mso-position-vertical-relative:text" o:gfxdata="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">
-                <v:imagedata r:id="rId115" o:title=""/>
+              <v:shape w14:anchorId="3CE03D6E" id="Ink 114" o:spid="_x0000_s1026" type="#_x0000_t75" style="position:absolute;margin-left:141.3pt;margin-top:21.9pt;width:1.65pt;height:23.2pt;z-index:251742208;visibility:visible;mso-wrap-style:square;mso-wrap-distance-left:9pt;mso-wrap-distance-top:0;mso-wrap-distance-right:9pt;mso-wrap-distance-bottom:0;mso-position-horizontal:absolute;mso-position-horizontal-relative:text;mso-position-vertical:absolute;mso-position-vertical-relative:text" o:gfxdata="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">
+                <v:imagedata r:id="rId113" o:title=""/>
               </v:shape>
             </w:pict>
           </mc:Fallback>
@@ -2539,7 +2494,7 @@
                 <wp:cNvGraphicFramePr/>
                 <a:graphic xmlns:a="http://schemas.openxmlformats.org/drawingml/2006/main">
                   <a:graphicData uri="http://schemas.microsoft.com/office/word/2010/wordprocessingInk">
-                    <w14:contentPart bwMode="auto" r:id="rId116">
+                    <w14:contentPart bwMode="auto" r:id="rId114">
                       <w14:nvContentPartPr>
                         <w14:cNvContentPartPr/>
                       </w14:nvContentPartPr>
@@ -2555,8 +2510,8 @@
           </mc:Choice>
           <mc:Fallback>
             <w:pict>
-              <v:shape w14:anchorId="7ADFC6F3" id="Ink 113" o:spid="_x0000_s1026" type="#_x0000_t75" style="position:absolute;margin-left:110.75pt;margin-top:21.65pt;width:16.1pt;height:20.35pt;z-index:251741184;visibility:visible;mso-wrap-style:square;mso-wrap-distance-left:9pt;mso-wrap-distance-top:0;mso-wrap-distance-right:9pt;mso-wrap-distance-bottom:0;mso-position-horizontal:absolute;mso-position-horizontal-relative:text;mso-position-vertical:absolute;mso-position-vertical-relative:text" o:gfxdata="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">
-                <v:imagedata r:id="rId117" o:title=""/>
+              <v:shape w14:anchorId="7C6B456F" id="Ink 113" o:spid="_x0000_s1026" type="#_x0000_t75" style="position:absolute;margin-left:110.75pt;margin-top:21.65pt;width:16.1pt;height:20.35pt;z-index:251741184;visibility:visible;mso-wrap-style:square;mso-wrap-distance-left:9pt;mso-wrap-distance-top:0;mso-wrap-distance-right:9pt;mso-wrap-distance-bottom:0;mso-position-horizontal:absolute;mso-position-horizontal-relative:text;mso-position-vertical:absolute;mso-position-vertical-relative:text" o:gfxdata="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">
+                <v:imagedata r:id="rId115" o:title=""/>
               </v:shape>
             </w:pict>
           </mc:Fallback>
@@ -2584,7 +2539,7 @@
                 <wp:cNvGraphicFramePr/>
                 <a:graphic xmlns:a="http://schemas.openxmlformats.org/drawingml/2006/main">
                   <a:graphicData uri="http://schemas.microsoft.com/office/word/2010/wordprocessingInk">
-                    <w14:contentPart bwMode="auto" r:id="rId118">
+                    <w14:contentPart bwMode="auto" r:id="rId116">
                       <w14:nvContentPartPr>
                         <w14:cNvContentPartPr/>
                       </w14:nvContentPartPr>
@@ -2606,8 +2561,8 @@
           </mc:Choice>
           <mc:Fallback>
             <w:pict>
-              <v:shape w14:anchorId="72E80619" id="Ink 105" o:spid="_x0000_s1026" type="#_x0000_t75" style="position:absolute;margin-left:56.4pt;margin-top:12.3pt;width:45.7pt;height:29.4pt;z-index:251738112;visibility:visible;mso-wrap-style:square;mso-width-percent:0;mso-height-percent:0;mso-wrap-distance-left:9pt;mso-wrap-distance-top:0;mso-wrap-distance-right:9pt;mso-wrap-distance-bottom:0;mso-position-horizontal:absolute;mso-position-horizontal-relative:text;mso-position-vertical:absolute;mso-position-vertical-relative:text;mso-width-percent:0;mso-height-percent:0;mso-width-relative:margin;mso-height-relative:margin" o:gfxdata="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">
-                <v:imagedata r:id="rId119" o:title=""/>
+              <v:shape w14:anchorId="42CDC965" id="Ink 105" o:spid="_x0000_s1026" type="#_x0000_t75" style="position:absolute;margin-left:56.4pt;margin-top:12.3pt;width:45.7pt;height:29.4pt;z-index:251738112;visibility:visible;mso-wrap-style:square;mso-width-percent:0;mso-height-percent:0;mso-wrap-distance-left:9pt;mso-wrap-distance-top:0;mso-wrap-distance-right:9pt;mso-wrap-distance-bottom:0;mso-position-horizontal:absolute;mso-position-horizontal-relative:text;mso-position-vertical:absolute;mso-position-vertical-relative:text;mso-width-percent:0;mso-height-percent:0;mso-width-relative:margin;mso-height-relative:margin" o:gfxdata="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">
+                <v:imagedata r:id="rId117" o:title=""/>
               </v:shape>
             </w:pict>
           </mc:Fallback>
@@ -2635,7 +2590,7 @@
                 <wp:cNvGraphicFramePr/>
                 <a:graphic xmlns:a="http://schemas.openxmlformats.org/drawingml/2006/main">
                   <a:graphicData uri="http://schemas.microsoft.com/office/word/2010/wordprocessingInk">
-                    <w14:contentPart bwMode="auto" r:id="rId120">
+                    <w14:contentPart bwMode="auto" r:id="rId118">
                       <w14:nvContentPartPr>
                         <w14:cNvContentPartPr/>
                       </w14:nvContentPartPr>
@@ -2651,8 +2606,8 @@
           </mc:Choice>
           <mc:Fallback>
             <w:pict>
-              <v:shape w14:anchorId="3F3316BA" id="Ink 68" o:spid="_x0000_s1026" type="#_x0000_t75" style="position:absolute;margin-left:54.35pt;margin-top:178.95pt;width:434.35pt;height:16.9pt;z-index:251725824;visibility:visible;mso-wrap-style:square;mso-wrap-distance-left:9pt;mso-wrap-distance-top:0;mso-wrap-distance-right:9pt;mso-wrap-distance-bottom:0;mso-position-horizontal:absolute;mso-position-horizontal-relative:text;mso-position-vertical:absolute;mso-position-vertical-relative:text" o:gfxdata="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">
-                <v:imagedata r:id="rId121" o:title=""/>
+              <v:shape w14:anchorId="55EE67E4" id="Ink 68" o:spid="_x0000_s1026" type="#_x0000_t75" style="position:absolute;margin-left:54.35pt;margin-top:178.95pt;width:434.35pt;height:16.9pt;z-index:251725824;visibility:visible;mso-wrap-style:square;mso-wrap-distance-left:9pt;mso-wrap-distance-top:0;mso-wrap-distance-right:9pt;mso-wrap-distance-bottom:0;mso-position-horizontal:absolute;mso-position-horizontal-relative:text;mso-position-vertical:absolute;mso-position-vertical-relative:text" o:gfxdata="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">
+                <v:imagedata r:id="rId119" o:title=""/>
               </v:shape>
             </w:pict>
           </mc:Fallback>
@@ -2680,7 +2635,7 @@
                 <wp:cNvGraphicFramePr/>
                 <a:graphic xmlns:a="http://schemas.openxmlformats.org/drawingml/2006/main">
                   <a:graphicData uri="http://schemas.microsoft.com/office/word/2010/wordprocessingInk">
-                    <w14:contentPart bwMode="auto" r:id="rId122">
+                    <w14:contentPart bwMode="auto" r:id="rId120">
                       <w14:nvContentPartPr>
                         <w14:cNvContentPartPr/>
                       </w14:nvContentPartPr>
@@ -2696,8 +2651,8 @@
           </mc:Choice>
           <mc:Fallback>
             <w:pict>
-              <v:shape w14:anchorId="56225D2A" id="Ink 67" o:spid="_x0000_s1026" type="#_x0000_t75" style="position:absolute;margin-left:44.2pt;margin-top:44.45pt;width:458.75pt;height:303.75pt;z-index:251724800;visibility:visible;mso-wrap-style:square;mso-wrap-distance-left:9pt;mso-wrap-distance-top:0;mso-wrap-distance-right:9pt;mso-wrap-distance-bottom:0;mso-position-horizontal:absolute;mso-position-horizontal-relative:text;mso-position-vertical:absolute;mso-position-vertical-relative:text" o:gfxdata="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">
-                <v:imagedata r:id="rId123" o:title=""/>
+              <v:shape w14:anchorId="018965BF" id="Ink 67" o:spid="_x0000_s1026" type="#_x0000_t75" style="position:absolute;margin-left:44.2pt;margin-top:44.45pt;width:458.75pt;height:303.75pt;z-index:251724800;visibility:visible;mso-wrap-style:square;mso-wrap-distance-left:9pt;mso-wrap-distance-top:0;mso-wrap-distance-right:9pt;mso-wrap-distance-bottom:0;mso-position-horizontal:absolute;mso-position-horizontal-relative:text;mso-position-vertical:absolute;mso-position-vertical-relative:text" o:gfxdata="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">
+                <v:imagedata r:id="rId121" o:title=""/>
               </v:shape>
             </w:pict>
           </mc:Fallback>
@@ -2725,7 +2680,7 @@
                 <wp:cNvGraphicFramePr/>
                 <a:graphic xmlns:a="http://schemas.openxmlformats.org/drawingml/2006/main">
                   <a:graphicData uri="http://schemas.microsoft.com/office/word/2010/wordprocessingInk">
-                    <w14:contentPart bwMode="auto" r:id="rId124">
+                    <w14:contentPart bwMode="auto" r:id="rId122">
                       <w14:nvContentPartPr>
                         <w14:cNvContentPartPr/>
                       </w14:nvContentPartPr>
@@ -2741,8 +2696,8 @@
           </mc:Choice>
           <mc:Fallback>
             <w:pict>
-              <v:shape w14:anchorId="5157A8BE" id="Ink 66" o:spid="_x0000_s1026" type="#_x0000_t75" style="position:absolute;margin-left:45.15pt;margin-top:44.45pt;width:4pt;height:232.05pt;z-index:251723776;visibility:visible;mso-wrap-style:square;mso-wrap-distance-left:9pt;mso-wrap-distance-top:0;mso-wrap-distance-right:9pt;mso-wrap-distance-bottom:0;mso-position-horizontal:absolute;mso-position-horizontal-relative:text;mso-position-vertical:absolute;mso-position-vertical-relative:text" o:gfxdata="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">
-                <v:imagedata r:id="rId125" o:title=""/>
+              <v:shape w14:anchorId="5CB38DD8" id="Ink 66" o:spid="_x0000_s1026" type="#_x0000_t75" style="position:absolute;margin-left:45.15pt;margin-top:44.45pt;width:4pt;height:232.05pt;z-index:251723776;visibility:visible;mso-wrap-style:square;mso-wrap-distance-left:9pt;mso-wrap-distance-top:0;mso-wrap-distance-right:9pt;mso-wrap-distance-bottom:0;mso-position-horizontal:absolute;mso-position-horizontal-relative:text;mso-position-vertical:absolute;mso-position-vertical-relative:text" o:gfxdata="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">
+                <v:imagedata r:id="rId123" o:title=""/>
               </v:shape>
             </w:pict>
           </mc:Fallback>
@@ -3295,15 +3250,15 @@
           <inkml:channelProperty channel="F" name="resolution" value="0" units="1/dev"/>
         </inkml:channelProperties>
       </inkml:inkSource>
-      <inkml:timestamp xml:id="ts0" timeString="2023-05-11T23:52:30.876"/>
-    </inkml:context>
-    <inkml:brush xml:id="br0">
-      <inkml:brushProperty name="width" value="0.05" units="cm"/>
-      <inkml:brushProperty name="height" value="0.05" units="cm"/>
-      <inkml:brushProperty name="color" value="#E71224"/>
-    </inkml:brush>
-  </inkml:definitions>
-  <inkml:trace contextRef="#ctx0" brushRef="#br0">233 2 24575,'-57'-1'0,"-66"2"0,121-1 0,0 0 0,0 0 0,-1 1 0,1-1 0,0 1 0,0-1 0,0 1 0,0 0 0,-1-1 0,1 1 0,0 0 0,0 1 0,1-1 0,-1 0 0,0 0 0,0 1 0,1-1 0,-1 1 0,0 0 0,1-1 0,0 1 0,-1 0 0,1 0 0,0 0 0,0 0 0,0 0 0,0 0 0,0 0 0,1 0 0,-1 0 0,0 1 0,1-1 0,0 0 0,0 0 0,0 1 0,-1-1 0,2 3 0,0 10 0,1 0 0,1-1 0,0 0 0,9 25 0,-6-19 0,-1 2 0,4 31 0,4 19 0,-13-70 0,1-1 0,-1 1 0,1 0 0,-1-1 0,1 1 0,0-1 0,0 0 0,0 1 0,0-1 0,0 1 0,0-1 0,0 0 0,1 0 0,-1 0 0,0 0 0,0 0 0,1 0 0,-1 0 0,1 0 0,2 1 0,2-1 0,-1 1 0,1-1 0,0 0 0,10 0 0,20 4 0,-29-1 0,1-1 0,-1 1 0,-1 0 0,1 0 0,0 1 0,-1-1 0,0 2 0,0-1 0,9 12 0,1 4 0,22 37 0,-19-26 0,-11-19 0,0 0 0,-1 1 0,-1-1 0,0 1 0,-1 1 0,-1-1 0,0 1 0,-1 0 0,-1 0 0,0 0 0,-1 0 0,0 0 0,-3 23 0,2-36 10,0 0 0,-1 0-1,1 1 1,-1-1 0,1 0 0,-1 0-1,0 0 1,0 0 0,0 0 0,0-1-1,0 1 1,-1 0 0,1 0-1,0-1 1,-1 1 0,1-1 0,-1 1-1,0-1 1,1 1 0,-1-1 0,0 0-1,0 0 1,0 0 0,0 0-1,0 0 1,0-1 0,0 1 0,0 0-1,0-1 1,0 0 0,-3 1 0,-8 0-122,0 0 1,-1-1-1,1 0 1,-15-3-1,-3 0-1007,15 3-5707</inkml:trace>
+      <inkml:timestamp xml:id="ts0" timeString="2023-05-11T23:52:27.154"/>
+    </inkml:context>
+    <inkml:brush xml:id="br0">
+      <inkml:brushProperty name="width" value="0.05" units="cm"/>
+      <inkml:brushProperty name="height" value="0.05" units="cm"/>
+      <inkml:brushProperty name="color" value="#E71224"/>
+    </inkml:brush>
+  </inkml:definitions>
+  <inkml:trace contextRef="#ctx0" brushRef="#br0">55 519 24575,'1'-9'0,"1"0"0,0 0 0,0 0 0,1 0 0,-1 0 0,6-8 0,4-17 0,26-126 0,-33 133 0,0 3 0,-1-1 0,1-39 0,-5 56 0,1-1 0,-1 0 0,-1 0 0,1-1 0,-1 1 0,-1 0 0,-3-11 0,4 18 0,1 1 0,-1-1 0,0 0 0,0 0 0,-1 0 0,1 1 0,0-1 0,-1 1 0,1-1 0,-1 1 0,1-1 0,-1 1 0,1 0 0,-1 0 0,0 0 0,0 0 0,0 0 0,1 0 0,-1 0 0,0 1 0,0-1 0,0 1 0,0-1 0,0 1 0,-1 0 0,1 0 0,0-1 0,0 2 0,0-1 0,0 0 0,0 0 0,0 1 0,-3 0 0,1 0 0,0 0 0,1 1 0,-1-1 0,1 1 0,-1-1 0,1 1 0,0 0 0,0 0 0,0 0 0,0 1 0,0-1 0,0 1 0,1 0 0,-1 0 0,1-1 0,0 2 0,0-1 0,0 0 0,0 0 0,0 1 0,1-1 0,0 1 0,-1-1 0,1 1 0,-1 5 0,-1 8 0,1 0 0,0 1 0,1-1 0,1 18 0,0 15 0,2 46 0,-1-92 0,0 0 0,0 0 0,0 0 0,0 0 0,1 0 0,-1 0 0,1-1 0,0 1 0,4 4 0,26 32 0,-13-18 0,0 4 0,21 37 0,-35-56 0,0-1 0,0 0 0,0 0 0,0 0 0,1 0 0,7 4 0,-8-6 0,0 0 0,0 0 0,-1 1 0,1 0 0,-1 0 0,0 0 0,0 0 0,-1 0 0,1 1 0,3 8 0,-4 0 0,0 0 0,-1 0 0,-1 1 0,0-1 0,0 1 0,-2-1 0,-2 19 0,3-31 0,-1 1 0,1-1 0,-1 0 0,0 0 0,0 0 0,1 0 0,-1 0 0,-1 0 0,1 0 0,0 0 0,0 0 0,-1-1 0,1 1 0,-1 0 0,1-1 0,-1 1 0,0-1 0,0 0 0,1 1 0,-1-1 0,0 0 0,0 0 0,0 0 0,0 0 0,-1-1 0,1 1 0,0-1 0,0 1 0,0-1 0,-3 1 0,-2-1 0,0 1 0,0-1 0,0 0 0,0 0 0,0-1 0,0 0 0,0 0 0,-11-4 0,15 3 0,1 1 0,-1-1 0,1 1 0,-1-1 0,1 0 0,0 1 0,0-1 0,0-1 0,0 1 0,0 0 0,0 0 0,1-1 0,-1 1 0,1-1 0,-1 1 0,1-1 0,0 0 0,0 1 0,0-1 0,1 0 0,-1 0 0,0 0 0,1-4 0,-2-10 0,1 0 0,3-32 0,0 26 0,-2-38 0,2-30 0,1 76-1365,1 4-5461</inkml:trace>
 </inkml:ink>
 </file>
 
@@ -3323,15 +3278,15 @@
           <inkml:channelProperty channel="F" name="resolution" value="0" units="1/dev"/>
         </inkml:channelProperties>
       </inkml:inkSource>
-      <inkml:timestamp xml:id="ts0" timeString="2023-05-11T23:52:27.154"/>
-    </inkml:context>
-    <inkml:brush xml:id="br0">
-      <inkml:brushProperty name="width" value="0.05" units="cm"/>
-      <inkml:brushProperty name="height" value="0.05" units="cm"/>
-      <inkml:brushProperty name="color" value="#E71224"/>
-    </inkml:brush>
-  </inkml:definitions>
-  <inkml:trace contextRef="#ctx0" brushRef="#br0">55 519 24575,'1'-9'0,"1"0"0,0 0 0,0 0 0,1 0 0,-1 0 0,6-8 0,4-17 0,26-126 0,-33 133 0,0 3 0,-1-1 0,1-39 0,-5 56 0,1-1 0,-1 0 0,-1 0 0,1-1 0,-1 1 0,-1 0 0,-3-11 0,4 18 0,1 1 0,-1-1 0,0 0 0,0 0 0,-1 0 0,1 1 0,0-1 0,-1 1 0,1-1 0,-1 1 0,1-1 0,-1 1 0,1 0 0,-1 0 0,0 0 0,0 0 0,0 0 0,1 0 0,-1 0 0,0 1 0,0-1 0,0 1 0,0-1 0,0 1 0,-1 0 0,1 0 0,0-1 0,0 2 0,0-1 0,0 0 0,0 0 0,0 1 0,-3 0 0,1 0 0,0 0 0,1 1 0,-1-1 0,1 1 0,-1-1 0,1 1 0,0 0 0,0 0 0,0 0 0,0 1 0,0-1 0,0 1 0,1 0 0,-1 0 0,1-1 0,0 2 0,0-1 0,0 0 0,0 0 0,0 1 0,1-1 0,0 1 0,-1-1 0,1 1 0,-1 5 0,-1 8 0,1 0 0,0 1 0,1-1 0,1 18 0,0 15 0,2 46 0,-1-92 0,0 0 0,0 0 0,0 0 0,0 0 0,1 0 0,-1 0 0,1-1 0,0 1 0,4 4 0,26 32 0,-13-18 0,0 4 0,21 37 0,-35-56 0,0-1 0,0 0 0,0 0 0,0 0 0,1 0 0,7 4 0,-8-6 0,0 0 0,0 0 0,-1 1 0,1 0 0,-1 0 0,0 0 0,0 0 0,-1 0 0,1 1 0,3 8 0,-4 0 0,0 0 0,-1 0 0,-1 1 0,0-1 0,0 1 0,-2-1 0,-2 19 0,3-31 0,-1 1 0,1-1 0,-1 0 0,0 0 0,0 0 0,1 0 0,-1 0 0,-1 0 0,1 0 0,0 0 0,0 0 0,-1-1 0,1 1 0,-1 0 0,1-1 0,-1 1 0,0-1 0,0 0 0,1 1 0,-1-1 0,0 0 0,0 0 0,0 0 0,0 0 0,-1-1 0,1 1 0,0-1 0,0 1 0,0-1 0,-3 1 0,-2-1 0,0 1 0,0-1 0,0 0 0,0 0 0,0-1 0,0 0 0,0 0 0,-11-4 0,15 3 0,1 1 0,-1-1 0,1 1 0,-1-1 0,1 0 0,0 1 0,0-1 0,0-1 0,0 1 0,0 0 0,0 0 0,1-1 0,-1 1 0,1-1 0,-1 1 0,1-1 0,0 0 0,0 1 0,0-1 0,1 0 0,-1 0 0,0 0 0,1-4 0,-2-10 0,1 0 0,3-32 0,0 26 0,-2-38 0,2-30 0,1 76-1365,1 4-5461</inkml:trace>
+      <inkml:timestamp xml:id="ts0" timeString="2023-05-11T23:52:23.644"/>
+    </inkml:context>
+    <inkml:brush xml:id="br0">
+      <inkml:brushProperty name="width" value="0.05" units="cm"/>
+      <inkml:brushProperty name="height" value="0.05" units="cm"/>
+      <inkml:brushProperty name="color" value="#E71224"/>
+    </inkml:brush>
+  </inkml:definitions>
+  <inkml:trace contextRef="#ctx0" brushRef="#br0">0 177 24575,'13'-24'0,"-7"13"0,0-1 0,0 0 0,-1 0 0,6-23 0,-11 35 0,2-9 0,0 1 0,1-1 0,-1 1 0,7-13 0,-8 20 0,-1 0 0,1 0 0,0 0 0,0 0 0,-1 0 0,1 0 0,0 0 0,0 0 0,0 0 0,0 0 0,0 1 0,0-1 0,0 0 0,0 1 0,0-1 0,1 1 0,0-1 0,-1 1 0,1 0 0,-1 0 0,0 0 0,1 0 0,-1 0 0,0 0 0,0 1 0,1-1 0,-1 1 0,0-1 0,0 1 0,0-1 0,0 1 0,1 0 0,-1-1 0,0 1 0,0 0 0,0 0 0,-1 0 0,3 2 0,3 3 0,-1 1 0,0 0 0,0 0 0,-1 1 0,0-1 0,0 1 0,0 0 0,-1 0 0,-1 0 0,1 0 0,-1 1 0,1 14 0,0 9 0,-2-1 0,-3 38 0,0-8 0,3 5 0,-2 75 0,-1-127 0,-1-1 0,0 1 0,-1-1 0,-1 0 0,-6 14 0,3-10 0,-8 35 0,15-50 0,1 0 0,-1 0 0,0 0 0,0-1 0,1 1 0,-1 0 0,0 0 0,0-1 0,-1 1 0,1-1 0,0 1 0,0-1 0,-1 1 0,1-1 0,-1 0 0,1 0 0,-1 0 0,0 0 0,1 0 0,-1 0 0,0 0 0,0 0 0,0-1 0,1 1 0,-1 0 0,0-1 0,0 0 0,0 0 0,0 1 0,0-1 0,0 0 0,0 0 0,0-1 0,0 1 0,0 0 0,0-1 0,0 1 0,1-1 0,-1 0 0,0 1 0,0-1 0,0 0 0,1 0 0,-1 0 0,1 0 0,-1-1 0,1 1 0,-1 0 0,1-1 0,-1 1 0,1-1 0,0 1 0,0-1 0,0 1 0,0-1 0,0 0 0,0 0 0,0 0 0,1 1 0,-1-4 0,-2-20 0,1 0 0,2 1 0,4-48 0,-4 69 0,1 1 0,-1 0 0,0-1 0,1 1 0,0 0 0,-1 0 0,1 0 0,0 0 0,0-1 0,0 1 0,0 0 0,0 1 0,1-1 0,-1 0 0,1 0 0,-1 0 0,1 1 0,0-1 0,-1 1 0,1-1 0,0 1 0,0 0 0,3-2 0,-3 3 0,-1-1 0,1 1 0,0 0 0,0-1 0,0 1 0,0 0 0,-1 0 0,1 0 0,0 0 0,0 1 0,0-1 0,0 0 0,-1 1 0,1-1 0,0 1 0,0 0 0,-1 0 0,1-1 0,0 1 0,-1 0 0,1 0 0,-1 0 0,1 1 0,-1-1 0,0 0 0,1 1 0,-1-1 0,2 3 0,92 106 0,-93-107 27,1 0-1,0-1 0,0 1 0,0-1 1,1 0-1,-1 0 0,0 0 0,1 0 1,0-1-1,-1 1 0,1-1 0,6 2 1,0-2-454,0 0 0,1 0 1,15-1-1,-11-1-6399</inkml:trace>
 </inkml:ink>
 </file>
 
@@ -3351,15 +3306,15 @@
           <inkml:channelProperty channel="F" name="resolution" value="0" units="1/dev"/>
         </inkml:channelProperties>
       </inkml:inkSource>
-      <inkml:timestamp xml:id="ts0" timeString="2023-05-11T23:52:23.644"/>
-    </inkml:context>
-    <inkml:brush xml:id="br0">
-      <inkml:brushProperty name="width" value="0.05" units="cm"/>
-      <inkml:brushProperty name="height" value="0.05" units="cm"/>
-      <inkml:brushProperty name="color" value="#E71224"/>
-    </inkml:brush>
-  </inkml:definitions>
-  <inkml:trace contextRef="#ctx0" brushRef="#br0">0 177 24575,'13'-24'0,"-7"13"0,0-1 0,0 0 0,-1 0 0,6-23 0,-11 35 0,2-9 0,0 1 0,1-1 0,-1 1 0,7-13 0,-8 20 0,-1 0 0,1 0 0,0 0 0,0 0 0,-1 0 0,1 0 0,0 0 0,0 0 0,0 0 0,0 0 0,0 1 0,0-1 0,0 0 0,0 1 0,0-1 0,1 1 0,0-1 0,-1 1 0,1 0 0,-1 0 0,0 0 0,1 0 0,-1 0 0,0 0 0,0 1 0,1-1 0,-1 1 0,0-1 0,0 1 0,0-1 0,0 1 0,1 0 0,-1-1 0,0 1 0,0 0 0,0 0 0,-1 0 0,3 2 0,3 3 0,-1 1 0,0 0 0,0 0 0,-1 1 0,0-1 0,0 1 0,0 0 0,-1 0 0,-1 0 0,1 0 0,-1 1 0,1 14 0,0 9 0,-2-1 0,-3 38 0,0-8 0,3 5 0,-2 75 0,-1-127 0,-1-1 0,0 1 0,-1-1 0,-1 0 0,-6 14 0,3-10 0,-8 35 0,15-50 0,1 0 0,-1 0 0,0 0 0,0-1 0,1 1 0,-1 0 0,0 0 0,0-1 0,-1 1 0,1-1 0,0 1 0,0-1 0,-1 1 0,1-1 0,-1 0 0,1 0 0,-1 0 0,0 0 0,1 0 0,-1 0 0,0 0 0,0 0 0,0-1 0,1 1 0,-1 0 0,0-1 0,0 0 0,0 0 0,0 1 0,0-1 0,0 0 0,0 0 0,0-1 0,0 1 0,0 0 0,0-1 0,0 1 0,1-1 0,-1 0 0,0 1 0,0-1 0,0 0 0,1 0 0,-1 0 0,1 0 0,-1-1 0,1 1 0,-1 0 0,1-1 0,-1 1 0,1-1 0,0 1 0,0-1 0,0 1 0,0-1 0,0 0 0,0 0 0,0 0 0,1 1 0,-1-4 0,-2-20 0,1 0 0,2 1 0,4-48 0,-4 69 0,1 1 0,-1 0 0,0-1 0,1 1 0,0 0 0,-1 0 0,1 0 0,0 0 0,0-1 0,0 1 0,0 0 0,0 1 0,1-1 0,-1 0 0,1 0 0,-1 0 0,1 1 0,0-1 0,-1 1 0,1-1 0,0 1 0,0 0 0,3-2 0,-3 3 0,-1-1 0,1 1 0,0 0 0,0-1 0,0 1 0,0 0 0,-1 0 0,1 0 0,0 0 0,0 1 0,0-1 0,0 0 0,-1 1 0,1-1 0,0 1 0,0 0 0,-1 0 0,1-1 0,0 1 0,-1 0 0,1 0 0,-1 0 0,1 1 0,-1-1 0,0 0 0,1 1 0,-1-1 0,2 3 0,92 106 0,-93-107 27,1 0-1,0-1 0,0 1 0,0-1 1,1 0-1,-1 0 0,0 0 0,1 0 1,0-1-1,-1 1 0,1-1 0,6 2 1,0-2-454,0 0 0,1 0 1,15-1-1,-11-1-6399</inkml:trace>
+      <inkml:timestamp xml:id="ts0" timeString="2023-05-11T23:52:19.887"/>
+    </inkml:context>
+    <inkml:brush xml:id="br0">
+      <inkml:brushProperty name="width" value="0.05" units="cm"/>
+      <inkml:brushProperty name="height" value="0.05" units="cm"/>
+      <inkml:brushProperty name="color" value="#E71224"/>
+    </inkml:brush>
+  </inkml:definitions>
+  <inkml:trace contextRef="#ctx0" brushRef="#br0">14 199 24575,'4'-2'0,"0"1"0,0-1 0,-1 1 0,1-1 0,-1 0 0,1-1 0,-1 1 0,0 0 0,0-1 0,4-4 0,6-3 0,126-105 0,-133 110 0,0 0 0,0 1 0,1 0 0,-1 0 0,1 0 0,0 1 0,0 0 0,0 0 0,0 1 0,0 0 0,12-2 0,-3 2 0,0 1 0,0 1 0,0 0 0,24 3 0,-39-2 0,1-1 0,0 1 0,0-1 0,0 1 0,0 0 0,0 0 0,0 0 0,-1 0 0,1 0 0,0 0 0,-1 0 0,1 0 0,-1 1 0,1-1 0,-1 1 0,0-1 0,0 1 0,1 0 0,-1-1 0,0 1 0,0 0 0,-1 0 0,1 0 0,0 0 0,-1-1 0,1 1 0,-1 0 0,1 0 0,-1 4 0,1 7 0,0 1 0,-1-1 0,-2 21 0,0-12 0,0 121 0,0-134 0,0-1 0,-1 0 0,0 0 0,0-1 0,-1 1 0,0 0 0,0-1 0,-1 0 0,0 0 0,0-1 0,-7 7 0,-9 14 0,14-16 0,-2-1 0,0 0 0,0 0 0,-1-1 0,0 0 0,0-1 0,-1 0 0,-12 6 0,4-4 0,-1 0 0,1-2 0,-2 0 0,-22 5 0,9-3 0,-49 22 0,63-27 0,13-7 0,10-8 0,0 6 0,1 1 0,-1-1 0,1 1 0,-1-1 0,1 1 0,0 0 0,0 0 0,0 1 0,1-1 0,-1 1 0,1 0 0,-1 0 0,10-2 0,2 0 0,1 1 0,29-1 0,-38 4 0,1-1 0,-1-1 0,1 0 0,-1-1 0,0 0 0,0 0 0,-1 0 0,1-1 0,10-7 0,-9 6 0,0-1 0,1 2 0,-1-1 0,18-4 0,-26 9 0,0 0 0,1 0 0,-1 0 0,0 0 0,0 0 0,1 0 0,-1 0 0,0 1 0,0-1 0,1 0 0,-1 1 0,0-1 0,0 1 0,0-1 0,0 1 0,0 0 0,0-1 0,0 1 0,0 0 0,0 0 0,0 0 0,0-1 0,0 1 0,0 0 0,-1 0 0,1 0 0,0 1 0,0 0 0,3 7 0,0-1 0,0 1 0,2 9 0,4 9 0,-8-25 34,0 1 0,0 0 0,1-1 0,-1 1 0,1-1 0,-1 0 0,1 0 0,3 3 0,14 10-1705,-13-5-5155</inkml:trace>
 </inkml:ink>
 </file>
 
@@ -3379,15 +3334,15 @@
           <inkml:channelProperty channel="F" name="resolution" value="0" units="1/dev"/>
         </inkml:channelProperties>
       </inkml:inkSource>
-      <inkml:timestamp xml:id="ts0" timeString="2023-05-11T23:52:19.887"/>
-    </inkml:context>
-    <inkml:brush xml:id="br0">
-      <inkml:brushProperty name="width" value="0.05" units="cm"/>
-      <inkml:brushProperty name="height" value="0.05" units="cm"/>
-      <inkml:brushProperty name="color" value="#E71224"/>
-    </inkml:brush>
-  </inkml:definitions>
-  <inkml:trace contextRef="#ctx0" brushRef="#br0">14 199 24575,'4'-2'0,"0"1"0,0-1 0,-1 1 0,1-1 0,-1 0 0,1-1 0,-1 1 0,0 0 0,0-1 0,4-4 0,6-3 0,126-105 0,-133 110 0,0 0 0,0 1 0,1 0 0,-1 0 0,1 0 0,0 1 0,0 0 0,0 0 0,0 1 0,0 0 0,12-2 0,-3 2 0,0 1 0,0 1 0,0 0 0,24 3 0,-39-2 0,1-1 0,0 1 0,0-1 0,0 1 0,0 0 0,0 0 0,0 0 0,-1 0 0,1 0 0,0 0 0,-1 0 0,1 0 0,-1 1 0,1-1 0,-1 1 0,0-1 0,0 1 0,1 0 0,-1-1 0,0 1 0,0 0 0,-1 0 0,1 0 0,0 0 0,-1-1 0,1 1 0,-1 0 0,1 0 0,-1 4 0,1 7 0,0 1 0,-1-1 0,-2 21 0,0-12 0,0 121 0,0-134 0,0-1 0,-1 0 0,0 0 0,0-1 0,-1 1 0,0 0 0,0-1 0,-1 0 0,0 0 0,0-1 0,-7 7 0,-9 14 0,14-16 0,-2-1 0,0 0 0,0 0 0,-1-1 0,0 0 0,0-1 0,-1 0 0,-12 6 0,4-4 0,-1 0 0,1-2 0,-2 0 0,-22 5 0,9-3 0,-49 22 0,63-27 0,13-7 0,10-8 0,0 6 0,1 1 0,-1-1 0,1 1 0,-1-1 0,1 1 0,0 0 0,0 0 0,0 1 0,1-1 0,-1 1 0,1 0 0,-1 0 0,10-2 0,2 0 0,1 1 0,29-1 0,-38 4 0,1-1 0,-1-1 0,1 0 0,-1-1 0,0 0 0,0 0 0,-1 0 0,1-1 0,10-7 0,-9 6 0,0-1 0,1 2 0,-1-1 0,18-4 0,-26 9 0,0 0 0,1 0 0,-1 0 0,0 0 0,0 0 0,1 0 0,-1 0 0,0 1 0,0-1 0,1 0 0,-1 1 0,0-1 0,0 1 0,0-1 0,0 1 0,0 0 0,0-1 0,0 1 0,0 0 0,0 0 0,0 0 0,0-1 0,0 1 0,0 0 0,-1 0 0,1 0 0,0 1 0,0 0 0,3 7 0,0-1 0,0 1 0,2 9 0,4 9 0,-8-25 34,0 1 0,0 0 0,1-1 0,-1 1 0,1-1 0,-1 0 0,1 0 0,3 3 0,14 10-1705,-13-5-5155</inkml:trace>
+      <inkml:timestamp xml:id="ts0" timeString="2023-05-11T23:52:10.273"/>
+    </inkml:context>
+    <inkml:brush xml:id="br0">
+      <inkml:brushProperty name="width" value="0.05" units="cm"/>
+      <inkml:brushProperty name="height" value="0.05" units="cm"/>
+      <inkml:brushProperty name="color" value="#E71224"/>
+    </inkml:brush>
+  </inkml:definitions>
+  <inkml:trace contextRef="#ctx0" brushRef="#br0">285 7735 24575,'0'0'0,"0"0"0,2-7 0,13-32 0,-2-1 0,11-56 0,7-86 0,-26 148 0,25-208 0,-2-362 0,-28 504 0,-5-322 0,-25 1 0,-74-382 0,-29 6 0,70 511 0,-15-80 0,69 302 0,-2-88 0,13-67 0,0 88 0,7-569 0,-6 570 0,8-211 0,0-41 0,-10 212 0,5 77 0,30-151 0,-22 165 0,-4 24 0,14-115 0,-22 142 0,9-98 0,10 38 329,-14 65-894,-2-1 1,6-39-1,-11 50-6261</inkml:trace>
 </inkml:ink>
 </file>
 
@@ -3407,15 +3362,15 @@
           <inkml:channelProperty channel="F" name="resolution" value="0" units="1/dev"/>
         </inkml:channelProperties>
       </inkml:inkSource>
-      <inkml:timestamp xml:id="ts0" timeString="2023-05-11T23:52:10.273"/>
-    </inkml:context>
-    <inkml:brush xml:id="br0">
-      <inkml:brushProperty name="width" value="0.05" units="cm"/>
-      <inkml:brushProperty name="height" value="0.05" units="cm"/>
-      <inkml:brushProperty name="color" value="#E71224"/>
-    </inkml:brush>
-  </inkml:definitions>
-  <inkml:trace contextRef="#ctx0" brushRef="#br0">285 7735 24575,'0'0'0,"0"0"0,2-7 0,13-32 0,-2-1 0,11-56 0,7-86 0,-26 148 0,25-208 0,-2-362 0,-28 504 0,-5-322 0,-25 1 0,-74-382 0,-29 6 0,70 511 0,-15-80 0,69 302 0,-2-88 0,13-67 0,0 88 0,7-569 0,-6 570 0,8-211 0,0-41 0,-10 212 0,5 77 0,30-151 0,-22 165 0,-4 24 0,14-115 0,-22 142 0,9-98 0,10 38 329,-14 65-894,-2-1 1,6-39-1,-11 50-6261</inkml:trace>
+      <inkml:timestamp xml:id="ts0" timeString="2023-05-11T23:52:06.772"/>
+    </inkml:context>
+    <inkml:brush xml:id="br0">
+      <inkml:brushProperty name="width" value="0.05" units="cm"/>
+      <inkml:brushProperty name="height" value="0.05" units="cm"/>
+      <inkml:brushProperty name="color" value="#E71224"/>
+    </inkml:brush>
+  </inkml:definitions>
+  <inkml:trace contextRef="#ctx0" brushRef="#br0">131 1228 24575,'0'-5'0,"1"-34"0,-2 1 0,-13-78 0,0 45 0,3-1 0,3-1 0,2-86 0,7 136 0,-1-1 0,-2 1 0,0 0 0,-1 0 0,-10-37 0,8 39 0,1 0 0,0-1 0,2 1 0,0-1 0,3-35 0,-1 56 0,-1-10 0,0 1 0,-1-1 0,0 1 0,0 0 0,-8-18 0,6 15 0,0 1 0,0-1 0,-1-14 0,4 8 162,2-30 0,0 35-500,-1 1 0,0-1 0,0 0 1,-5-19-1,2 21-6488</inkml:trace>
 </inkml:ink>
 </file>
 
@@ -3435,15 +3390,15 @@
           <inkml:channelProperty channel="F" name="resolution" value="0" units="1/dev"/>
         </inkml:channelProperties>
       </inkml:inkSource>
-      <inkml:timestamp xml:id="ts0" timeString="2023-05-11T23:52:06.772"/>
-    </inkml:context>
-    <inkml:brush xml:id="br0">
-      <inkml:brushProperty name="width" value="0.05" units="cm"/>
-      <inkml:brushProperty name="height" value="0.05" units="cm"/>
-      <inkml:brushProperty name="color" value="#E71224"/>
-    </inkml:brush>
-  </inkml:definitions>
-  <inkml:trace contextRef="#ctx0" brushRef="#br0">131 1228 24575,'0'-5'0,"1"-34"0,-2 1 0,-13-78 0,0 45 0,3-1 0,3-1 0,2-86 0,7 136 0,-1-1 0,-2 1 0,0 0 0,-1 0 0,-10-37 0,8 39 0,1 0 0,0-1 0,2 1 0,0-1 0,3-35 0,-1 56 0,-1-10 0,0 1 0,-1-1 0,0 1 0,0 0 0,-8-18 0,6 15 0,0 1 0,0-1 0,-1-14 0,4 8 162,2-30 0,0 35-500,-1 1 0,0-1 0,0 0 1,-5-19-1,2 21-6488</inkml:trace>
+      <inkml:timestamp xml:id="ts0" timeString="2023-05-11T23:51:55.492"/>
+    </inkml:context>
+    <inkml:brush xml:id="br0">
+      <inkml:brushProperty name="width" value="0.05" units="cm"/>
+      <inkml:brushProperty name="height" value="0.05" units="cm"/>
+      <inkml:brushProperty name="color" value="#E71224"/>
+    </inkml:brush>
+  </inkml:definitions>
+  <inkml:trace contextRef="#ctx0" brushRef="#br0">1 0 24575,'0'0'-8191</inkml:trace>
 </inkml:ink>
 </file>
 
@@ -3463,75 +3418,19 @@
           <inkml:channelProperty channel="F" name="resolution" value="0" units="1/dev"/>
         </inkml:channelProperties>
       </inkml:inkSource>
-      <inkml:timestamp xml:id="ts0" timeString="2023-05-11T23:51:55.492"/>
-    </inkml:context>
-    <inkml:brush xml:id="br0">
-      <inkml:brushProperty name="width" value="0.05" units="cm"/>
-      <inkml:brushProperty name="height" value="0.05" units="cm"/>
-      <inkml:brushProperty name="color" value="#E71224"/>
-    </inkml:brush>
-  </inkml:definitions>
-  <inkml:trace contextRef="#ctx0" brushRef="#br0">1 0 24575,'0'0'-8191</inkml:trace>
+      <inkml:timestamp xml:id="ts0" timeString="2023-05-11T23:51:46.697"/>
+    </inkml:context>
+    <inkml:brush xml:id="br0">
+      <inkml:brushProperty name="width" value="0.05" units="cm"/>
+      <inkml:brushProperty name="height" value="0.05" units="cm"/>
+      <inkml:brushProperty name="color" value="#E71224"/>
+    </inkml:brush>
+  </inkml:definitions>
+  <inkml:trace contextRef="#ctx0" brushRef="#br0">251 0 24575,'-1'6'0,"0"-1"0,-1 0 0,1 0 0,-1 0 0,0 0 0,0 0 0,0 0 0,-1-1 0,-4 7 0,-5 11 0,3-3 0,-1-1 0,-1 0 0,-19 24 0,19-27 0,1 1 0,-9 18 0,7-12 0,-1 3 0,-12 36 0,1-2 0,17-46 0,1 1 0,1-1 0,0 1 0,0 0 0,2 0 0,0 0 0,0 0 0,0 21 0,2-16 0,1-5 0,0-1 0,0 1 0,1 0 0,6 25 0,-6-36 0,0 0 0,0 1 0,0-1 0,1 0 0,-1 0 0,1 0 0,0 0 0,0-1 0,0 1 0,0 0 0,0-1 0,1 1 0,-1-1 0,1 0 0,-1 0 0,1 0 0,0 0 0,0 0 0,0-1 0,0 1 0,0-1 0,0 0 0,1 0 0,-1 0 0,4 1 0,20 0 0,-1 0 0,1-2 0,0 0 0,26-5 0,-50 5 0,-1-1 0,0 1 0,0-1 0,1 1 0,-1-1 0,0 0 0,0 1 0,0-1 0,0 0 0,0-1 0,0 1 0,0 0 0,-1 0 0,1-1 0,0 1 0,-1-1 0,3-2 0,-2 1 0,0-1 0,0 1 0,0-1 0,-1 1 0,1-1 0,-1 0 0,0 1 0,0-1 0,1-4 0,-1-8 0,0 1 0,0-1 0,-5-28 0,4 42 0,0-1 10,0 1 0,-1 0 0,1 0 0,-1 0 0,0 0 0,0 0 0,1 0 0,-1 0 1,0 0-1,-1 0 0,1 1 0,0-1 0,0 0 0,-1 0 0,1 1 0,-1-1 0,0 1 0,1 0 0,-1-1 0,0 1 0,0 0 0,0 0 0,0 0 0,0 0 0,0 1 0,0-1 0,0 0 0,0 1 0,0-1 0,-4 1 0,-8-1-148,1 0 0,-1 1 0,-27 3 0,11 0-986,14-3-5702</inkml:trace>
 </inkml:ink>
 </file>
 
 <file path=word/ink/ink19.xml><?xml version="1.0" encoding="utf-8"?>
-<inkml:ink xmlns:inkml="http://www.w3.org/2003/InkML">
-  <inkml:definitions>
-    <inkml:context xml:id="ctx0">
-      <inkml:inkSource xml:id="inkSrc0">
-        <inkml:traceFormat>
-          <inkml:channel name="X" type="integer" min="-2.14748E9" max="2.14748E9" units="cm"/>
-          <inkml:channel name="Y" type="integer" min="-2.14748E9" max="2.14748E9" units="cm"/>
-          <inkml:channel name="F" type="integer" max="32767" units="dev"/>
-        </inkml:traceFormat>
-        <inkml:channelProperties>
-          <inkml:channelProperty channel="X" name="resolution" value="1000" units="1/cm"/>
-          <inkml:channelProperty channel="Y" name="resolution" value="1000" units="1/cm"/>
-          <inkml:channelProperty channel="F" name="resolution" value="0" units="1/dev"/>
-        </inkml:channelProperties>
-      </inkml:inkSource>
-      <inkml:timestamp xml:id="ts0" timeString="2023-05-11T23:51:46.697"/>
-    </inkml:context>
-    <inkml:brush xml:id="br0">
-      <inkml:brushProperty name="width" value="0.05" units="cm"/>
-      <inkml:brushProperty name="height" value="0.05" units="cm"/>
-      <inkml:brushProperty name="color" value="#E71224"/>
-    </inkml:brush>
-  </inkml:definitions>
-  <inkml:trace contextRef="#ctx0" brushRef="#br0">251 0 24575,'-1'6'0,"0"-1"0,-1 0 0,1 0 0,-1 0 0,0 0 0,0 0 0,0 0 0,-1-1 0,-4 7 0,-5 11 0,3-3 0,-1-1 0,-1 0 0,-19 24 0,19-27 0,1 1 0,-9 18 0,7-12 0,-1 3 0,-12 36 0,1-2 0,17-46 0,1 1 0,1-1 0,0 1 0,0 0 0,2 0 0,0 0 0,0 0 0,0 21 0,2-16 0,1-5 0,0-1 0,0 1 0,1 0 0,6 25 0,-6-36 0,0 0 0,0 1 0,0-1 0,1 0 0,-1 0 0,1 0 0,0 0 0,0-1 0,0 1 0,0 0 0,0-1 0,1 1 0,-1-1 0,1 0 0,-1 0 0,1 0 0,0 0 0,0 0 0,0-1 0,0 1 0,0-1 0,0 0 0,1 0 0,-1 0 0,4 1 0,20 0 0,-1 0 0,1-2 0,0 0 0,26-5 0,-50 5 0,-1-1 0,0 1 0,0-1 0,1 1 0,-1-1 0,0 0 0,0 1 0,0-1 0,0 0 0,0-1 0,0 1 0,0 0 0,-1 0 0,1-1 0,0 1 0,-1-1 0,3-2 0,-2 1 0,0-1 0,0 1 0,0-1 0,-1 1 0,1-1 0,-1 0 0,0 1 0,0-1 0,1-4 0,-1-8 0,0 1 0,0-1 0,-5-28 0,4 42 0,0-1 10,0 1 0,-1 0 0,1 0 0,-1 0 0,0 0 0,0 0 0,1 0 0,-1 0 1,0 0-1,-1 0 0,1 1 0,0-1 0,0 0 0,-1 0 0,1 1 0,-1-1 0,0 1 0,1 0 0,-1-1 0,0 1 0,0 0 0,0 0 0,0 0 0,0 0 0,0 1 0,0-1 0,0 0 0,0 1 0,0-1 0,-4 1 0,-8-1-148,1 0 0,-1 1 0,-27 3 0,11 0-986,14-3-5702</inkml:trace>
-</inkml:ink>
-</file>
-
-<file path=word/ink/ink2.xml><?xml version="1.0" encoding="utf-8"?>
-<inkml:ink xmlns:inkml="http://www.w3.org/2003/InkML">
-  <inkml:definitions>
-    <inkml:context xml:id="ctx0">
-      <inkml:inkSource xml:id="inkSrc0">
-        <inkml:traceFormat>
-          <inkml:channel name="X" type="integer" min="-2.14748E9" max="2.14748E9" units="cm"/>
-          <inkml:channel name="Y" type="integer" min="-2.14748E9" max="2.14748E9" units="cm"/>
-          <inkml:channel name="F" type="integer" max="32767" units="dev"/>
-        </inkml:traceFormat>
-        <inkml:channelProperties>
-          <inkml:channelProperty channel="X" name="resolution" value="1000" units="1/cm"/>
-          <inkml:channelProperty channel="Y" name="resolution" value="1000" units="1/cm"/>
-          <inkml:channelProperty channel="F" name="resolution" value="0" units="1/dev"/>
-        </inkml:channelProperties>
-      </inkml:inkSource>
-      <inkml:timestamp xml:id="ts0" timeString="2023-05-11T23:41:27.913"/>
-    </inkml:context>
-    <inkml:brush xml:id="br0">
-      <inkml:brushProperty name="width" value="0.05" units="cm"/>
-      <inkml:brushProperty name="height" value="0.05" units="cm"/>
-      <inkml:brushProperty name="color" value="#E71224"/>
-    </inkml:brush>
-  </inkml:definitions>
-  <inkml:trace contextRef="#ctx0" brushRef="#br0">74 184 24575,'0'-43'0,"1"-49"0,-1 90 0,0 0 0,1 0 0,-1 0 0,0 0 0,1 0 0,0 1 0,-1-1 0,1 0 0,0 0 0,0 1 0,0-1 0,0 0 0,0 1 0,0-1 0,1 1 0,-1 0 0,0-1 0,1 1 0,2-2 0,-1 1 0,1 0 0,-1 1 0,1-1 0,-1 1 0,1 0 0,0 0 0,0 0 0,-1 0 0,7 0 0,-1 1 0,0 0 0,0 0 0,0 1 0,0 0 0,-1 0 0,1 1 0,0 1 0,9 3 0,-16-5 0,0 0 0,0 1 0,0-1 0,0 1 0,0-1 0,-1 1 0,1 0 0,0 0 0,-1 0 0,1 0 0,-1 0 0,0 0 0,0 1 0,0-1 0,0 0 0,0 0 0,0 1 0,-1-1 0,1 1 0,-1-1 0,0 0 0,1 3 0,0 10 0,-1 0 0,-2 23 0,1-20 0,0 20 0,2-23 0,-1 1 0,-1-1 0,0 1 0,-1-1 0,-1 0 0,-1 0 0,0 0 0,-11 27 0,5-22 0,-1 0 0,-24 33 0,29-47 0,0 0 0,-1-1 0,0 0 0,1 0 0,-2 0 0,1-1 0,0 0 0,-1 0 0,0-1 0,0 0 0,0-1 0,-16 4 0,22-6 0,0 1 0,0-1 0,1 0 0,-1 0 0,0 0 0,0 0 0,1 0 0,-1 0 0,0 0 0,0 0 0,0-1 0,1 1 0,-1-1 0,0 0 0,1 1 0,-1-1 0,1 0 0,-1 0 0,1 0 0,-1 0 0,1 0 0,-1 0 0,1 0 0,0-1 0,0 1 0,-1 0 0,1-1 0,-1-2 0,0-1 0,0 0 0,1 0 0,0 0 0,0 0 0,0-1 0,0 1 0,1-1 0,0-7 0,0-14 0,1-46 0,-1 66 0,1-1 0,0 1 0,1 0 0,0 0 0,0 0 0,0 0 0,5-9 0,-6 14 0,0 0 0,1 0 0,-1 0 0,1 0 0,-1 0 0,1 1 0,0-1 0,-1 0 0,1 1 0,0-1 0,0 1 0,0 0 0,0 0 0,0 0 0,1 0 0,-1 0 0,0 0 0,0 0 0,1 1 0,-1-1 0,0 1 0,1 0 0,-1 0 0,0 0 0,1 0 0,-1 0 0,1 0 0,2 1 0,-1 0 0,-1 0 0,0 0 0,0 0 0,1 0 0,-1 1 0,0-1 0,0 1 0,0 0 0,-1 0 0,1 0 0,0 0 0,-1 1 0,1-1 0,-1 1 0,0-1 0,0 1 0,0 0 0,3 5 0,6 18 0,-8-17 0,0-1 0,1 1 0,0-1 0,6 8 0,-8-13 0,0-1 0,0 0 0,0 0 0,0 0 0,0 0 0,0 0 0,1 0 0,-1-1 0,1 1 0,-1-1 0,1 1 0,0-1 0,0 0 0,-1 0 0,1 0 0,0-1 0,3 1 0,21 2 0,-1-2 0,40-3 0,-8-1 0,-51 3-273,0 0 0,0-1 0,-1 0 0,13-3 0,-8 0-6553</inkml:trace>
-</inkml:ink>
-</file>
-
-<file path=word/ink/ink20.xml><?xml version="1.0" encoding="utf-8"?>
 <inkml:ink xmlns:inkml="http://www.w3.org/2003/InkML">
   <inkml:definitions>
     <inkml:context xml:id="ctx0">
@@ -3560,7 +3459,35 @@
 </inkml:ink>
 </file>
 
-<file path=word/ink/ink21.xml><?xml version="1.0" encoding="utf-8"?>
+<file path=word/ink/ink2.xml><?xml version="1.0" encoding="utf-8"?>
+<inkml:ink xmlns:inkml="http://www.w3.org/2003/InkML">
+  <inkml:definitions>
+    <inkml:context xml:id="ctx0">
+      <inkml:inkSource xml:id="inkSrc0">
+        <inkml:traceFormat>
+          <inkml:channel name="X" type="integer" min="-2.14748E9" max="2.14748E9" units="cm"/>
+          <inkml:channel name="Y" type="integer" min="-2.14748E9" max="2.14748E9" units="cm"/>
+          <inkml:channel name="F" type="integer" max="32767" units="dev"/>
+        </inkml:traceFormat>
+        <inkml:channelProperties>
+          <inkml:channelProperty channel="X" name="resolution" value="1000" units="1/cm"/>
+          <inkml:channelProperty channel="Y" name="resolution" value="1000" units="1/cm"/>
+          <inkml:channelProperty channel="F" name="resolution" value="0" units="1/dev"/>
+        </inkml:channelProperties>
+      </inkml:inkSource>
+      <inkml:timestamp xml:id="ts0" timeString="2023-05-11T23:41:27.913"/>
+    </inkml:context>
+    <inkml:brush xml:id="br0">
+      <inkml:brushProperty name="width" value="0.05" units="cm"/>
+      <inkml:brushProperty name="height" value="0.05" units="cm"/>
+      <inkml:brushProperty name="color" value="#E71224"/>
+    </inkml:brush>
+  </inkml:definitions>
+  <inkml:trace contextRef="#ctx0" brushRef="#br0">74 184 24575,'0'-43'0,"1"-49"0,-1 90 0,0 0 0,1 0 0,-1 0 0,0 0 0,1 0 0,0 1 0,-1-1 0,1 0 0,0 0 0,0 1 0,0-1 0,0 0 0,0 1 0,0-1 0,1 1 0,-1 0 0,0-1 0,1 1 0,2-2 0,-1 1 0,1 0 0,-1 1 0,1-1 0,-1 1 0,1 0 0,0 0 0,0 0 0,-1 0 0,7 0 0,-1 1 0,0 0 0,0 0 0,0 1 0,0 0 0,-1 0 0,1 1 0,0 1 0,9 3 0,-16-5 0,0 0 0,0 1 0,0-1 0,0 1 0,0-1 0,-1 1 0,1 0 0,0 0 0,-1 0 0,1 0 0,-1 0 0,0 0 0,0 1 0,0-1 0,0 0 0,0 0 0,0 1 0,-1-1 0,1 1 0,-1-1 0,0 0 0,1 3 0,0 10 0,-1 0 0,-2 23 0,1-20 0,0 20 0,2-23 0,-1 1 0,-1-1 0,0 1 0,-1-1 0,-1 0 0,-1 0 0,0 0 0,-11 27 0,5-22 0,-1 0 0,-24 33 0,29-47 0,0 0 0,-1-1 0,0 0 0,1 0 0,-2 0 0,1-1 0,0 0 0,-1 0 0,0-1 0,0 0 0,0-1 0,-16 4 0,22-6 0,0 1 0,0-1 0,1 0 0,-1 0 0,0 0 0,0 0 0,1 0 0,-1 0 0,0 0 0,0 0 0,0-1 0,1 1 0,-1-1 0,0 0 0,1 1 0,-1-1 0,1 0 0,-1 0 0,1 0 0,-1 0 0,1 0 0,-1 0 0,1 0 0,0-1 0,0 1 0,-1 0 0,1-1 0,-1-2 0,0-1 0,0 0 0,1 0 0,0 0 0,0 0 0,0-1 0,0 1 0,1-1 0,0-7 0,0-14 0,1-46 0,-1 66 0,1-1 0,0 1 0,1 0 0,0 0 0,0 0 0,0 0 0,5-9 0,-6 14 0,0 0 0,1 0 0,-1 0 0,1 0 0,-1 0 0,1 1 0,0-1 0,-1 0 0,1 1 0,0-1 0,0 1 0,0 0 0,0 0 0,0 0 0,1 0 0,-1 0 0,0 0 0,0 0 0,1 1 0,-1-1 0,0 1 0,1 0 0,-1 0 0,0 0 0,1 0 0,-1 0 0,1 0 0,2 1 0,-1 0 0,-1 0 0,0 0 0,0 0 0,1 0 0,-1 1 0,0-1 0,0 1 0,0 0 0,-1 0 0,1 0 0,0 0 0,-1 1 0,1-1 0,-1 1 0,0-1 0,0 1 0,0 0 0,3 5 0,6 18 0,-8-17 0,0-1 0,1 1 0,0-1 0,6 8 0,-8-13 0,0-1 0,0 0 0,0 0 0,0 0 0,0 0 0,0 0 0,1 0 0,-1-1 0,1 1 0,-1-1 0,1 1 0,0-1 0,0 0 0,-1 0 0,1 0 0,0-1 0,3 1 0,21 2 0,-1-2 0,40-3 0,-8-1 0,-51 3-273,0 0 0,0-1 0,-1 0 0,13-3 0,-8 0-6553</inkml:trace>
+</inkml:ink>
+</file>
+
+<file path=word/ink/ink20.xml><?xml version="1.0" encoding="utf-8"?>
 <inkml:ink xmlns:inkml="http://www.w3.org/2003/InkML">
   <inkml:definitions>
     <inkml:context xml:id="ctx0">
@@ -3589,7 +3516,7 @@
 </inkml:ink>
 </file>
 
-<file path=word/ink/ink22.xml><?xml version="1.0" encoding="utf-8"?>
+<file path=word/ink/ink21.xml><?xml version="1.0" encoding="utf-8"?>
 <inkml:ink xmlns:inkml="http://www.w3.org/2003/InkML">
   <inkml:definitions>
     <inkml:context xml:id="ctx0">
@@ -3622,6 +3549,34 @@
 </inkml:ink>
 </file>
 
+<file path=word/ink/ink22.xml><?xml version="1.0" encoding="utf-8"?>
+<inkml:ink xmlns:inkml="http://www.w3.org/2003/InkML">
+  <inkml:definitions>
+    <inkml:context xml:id="ctx0">
+      <inkml:inkSource xml:id="inkSrc0">
+        <inkml:traceFormat>
+          <inkml:channel name="X" type="integer" min="-2.14748E9" max="2.14748E9" units="cm"/>
+          <inkml:channel name="Y" type="integer" min="-2.14748E9" max="2.14748E9" units="cm"/>
+          <inkml:channel name="F" type="integer" max="32767" units="dev"/>
+        </inkml:traceFormat>
+        <inkml:channelProperties>
+          <inkml:channelProperty channel="X" name="resolution" value="1000" units="1/cm"/>
+          <inkml:channelProperty channel="Y" name="resolution" value="1000" units="1/cm"/>
+          <inkml:channelProperty channel="F" name="resolution" value="0" units="1/dev"/>
+        </inkml:channelProperties>
+      </inkml:inkSource>
+      <inkml:timestamp xml:id="ts0" timeString="2023-05-11T23:51:07.655"/>
+    </inkml:context>
+    <inkml:brush xml:id="br0">
+      <inkml:brushProperty name="width" value="0.05" units="cm"/>
+      <inkml:brushProperty name="height" value="0.05" units="cm"/>
+      <inkml:brushProperty name="color" value="#E71224"/>
+    </inkml:brush>
+  </inkml:definitions>
+  <inkml:trace contextRef="#ctx0" brushRef="#br0">3674 57 24575,'-291'-24'0,"150"8"0,-429-1 0,451 17 0,-105 12 0,162-10 0,0 2 0,-109 22 0,129-17 0,1-2 0,-1-2 0,-56-1 0,-69 8 0,55-2 0,-11 1 0,-56 2 0,-650-14 0,574 13 0,110-13-1365</inkml:trace>
+</inkml:ink>
+</file>
+
 <file path=word/ink/ink23.xml><?xml version="1.0" encoding="utf-8"?>
 <inkml:ink xmlns:inkml="http://www.w3.org/2003/InkML">
   <inkml:definitions>
@@ -3638,47 +3593,19 @@
           <inkml:channelProperty channel="F" name="resolution" value="0" units="1/dev"/>
         </inkml:channelProperties>
       </inkml:inkSource>
-      <inkml:timestamp xml:id="ts0" timeString="2023-05-11T23:51:07.655"/>
-    </inkml:context>
-    <inkml:brush xml:id="br0">
-      <inkml:brushProperty name="width" value="0.05" units="cm"/>
-      <inkml:brushProperty name="height" value="0.05" units="cm"/>
-      <inkml:brushProperty name="color" value="#E71224"/>
-    </inkml:brush>
-  </inkml:definitions>
-  <inkml:trace contextRef="#ctx0" brushRef="#br0">3674 57 24575,'-291'-24'0,"150"8"0,-429-1 0,451 17 0,-105 12 0,162-10 0,0 2 0,-109 22 0,129-17 0,1-2 0,-1-2 0,-56-1 0,-69 8 0,55-2 0,-11 1 0,-56 2 0,-650-14 0,574 13 0,110-13-1365</inkml:trace>
+      <inkml:timestamp xml:id="ts0" timeString="2023-05-11T23:51:05.283"/>
+    </inkml:context>
+    <inkml:brush xml:id="br0">
+      <inkml:brushProperty name="width" value="0.05" units="cm"/>
+      <inkml:brushProperty name="height" value="0.05" units="cm"/>
+      <inkml:brushProperty name="color" value="#E71224"/>
+    </inkml:brush>
+  </inkml:definitions>
+  <inkml:trace contextRef="#ctx0" brushRef="#br0">0 49 24575,'0'0'0,"0"0"0,0 0 0,10 18 0,-1-13 0,0 0 0,0-1 0,1 0 0,0 0 0,0-1 0,12 3 0,-10-3 0,27 5 0,71 7 0,-44-7 0,16-1 0,87-3 0,69 6 0,125 13 0,1-24 0,-132-1 0,778-7 0,222 31 0,-569-2 0,-342-13 0,293 5 0,0-24 0,-550 8 0,763-50 0,-485 5 0,-79 8 0,-172 29 0,370-28 0,-180 35 0,176 0 0,-372 4 0,-18 0 0,0 2 0,92 14 0,-87-5 0,110 3 0,-151-11 0,1 2 0,-1 1 0,40 13 0,3-1 0,-50-13-273,1-1 0,-1-2 0,1 0 0,30-4 0,-21 0-6553</inkml:trace>
 </inkml:ink>
 </file>
 
 <file path=word/ink/ink24.xml><?xml version="1.0" encoding="utf-8"?>
-<inkml:ink xmlns:inkml="http://www.w3.org/2003/InkML">
-  <inkml:definitions>
-    <inkml:context xml:id="ctx0">
-      <inkml:inkSource xml:id="inkSrc0">
-        <inkml:traceFormat>
-          <inkml:channel name="X" type="integer" min="-2.14748E9" max="2.14748E9" units="cm"/>
-          <inkml:channel name="Y" type="integer" min="-2.14748E9" max="2.14748E9" units="cm"/>
-          <inkml:channel name="F" type="integer" max="32767" units="dev"/>
-        </inkml:traceFormat>
-        <inkml:channelProperties>
-          <inkml:channelProperty channel="X" name="resolution" value="1000" units="1/cm"/>
-          <inkml:channelProperty channel="Y" name="resolution" value="1000" units="1/cm"/>
-          <inkml:channelProperty channel="F" name="resolution" value="0" units="1/dev"/>
-        </inkml:channelProperties>
-      </inkml:inkSource>
-      <inkml:timestamp xml:id="ts0" timeString="2023-05-11T23:51:05.283"/>
-    </inkml:context>
-    <inkml:brush xml:id="br0">
-      <inkml:brushProperty name="width" value="0.05" units="cm"/>
-      <inkml:brushProperty name="height" value="0.05" units="cm"/>
-      <inkml:brushProperty name="color" value="#E71224"/>
-    </inkml:brush>
-  </inkml:definitions>
-  <inkml:trace contextRef="#ctx0" brushRef="#br0">0 49 24575,'0'0'0,"0"0"0,0 0 0,10 18 0,-1-13 0,0 0 0,0-1 0,1 0 0,0 0 0,0-1 0,12 3 0,-10-3 0,27 5 0,71 7 0,-44-7 0,16-1 0,87-3 0,69 6 0,125 13 0,1-24 0,-132-1 0,778-7 0,222 31 0,-569-2 0,-342-13 0,293 5 0,0-24 0,-550 8 0,763-50 0,-485 5 0,-79 8 0,-172 29 0,370-28 0,-180 35 0,176 0 0,-372 4 0,-18 0 0,0 2 0,92 14 0,-87-5 0,110 3 0,-151-11 0,1 2 0,-1 1 0,40 13 0,3-1 0,-50-13-273,1-1 0,-1-2 0,1 0 0,30-4 0,-21 0-6553</inkml:trace>
-</inkml:ink>
-</file>
-
-<file path=word/ink/ink25.xml><?xml version="1.0" encoding="utf-8"?>
 <inkml:ink xmlns:inkml="http://www.w3.org/2003/InkML">
   <inkml:definitions>
     <inkml:context xml:id="ctx0">
@@ -3711,6 +3638,34 @@
 </inkml:ink>
 </file>
 
+<file path=word/ink/ink25.xml><?xml version="1.0" encoding="utf-8"?>
+<inkml:ink xmlns:inkml="http://www.w3.org/2003/InkML">
+  <inkml:definitions>
+    <inkml:context xml:id="ctx0">
+      <inkml:inkSource xml:id="inkSrc0">
+        <inkml:traceFormat>
+          <inkml:channel name="X" type="integer" min="-2.14748E9" max="2.14748E9" units="cm"/>
+          <inkml:channel name="Y" type="integer" min="-2.14748E9" max="2.14748E9" units="cm"/>
+          <inkml:channel name="F" type="integer" max="32767" units="dev"/>
+        </inkml:traceFormat>
+        <inkml:channelProperties>
+          <inkml:channelProperty channel="X" name="resolution" value="1000" units="1/cm"/>
+          <inkml:channelProperty channel="Y" name="resolution" value="1000" units="1/cm"/>
+          <inkml:channelProperty channel="F" name="resolution" value="0" units="1/dev"/>
+        </inkml:channelProperties>
+      </inkml:inkSource>
+      <inkml:timestamp xml:id="ts0" timeString="2023-05-11T23:50:56.097"/>
+    </inkml:context>
+    <inkml:brush xml:id="br0">
+      <inkml:brushProperty name="width" value="0.05" units="cm"/>
+      <inkml:brushProperty name="height" value="0.05" units="cm"/>
+      <inkml:brushProperty name="color" value="#E71224"/>
+    </inkml:brush>
+  </inkml:definitions>
+  <inkml:trace contextRef="#ctx0" brushRef="#br0">360 1 24575,'0'0'0,"0"0"0,0 0 0,0 0 0,0 0 0,0 0 0,-22 0 0,-316 0-1365</inkml:trace>
+</inkml:ink>
+</file>
+
 <file path=word/ink/ink26.xml><?xml version="1.0" encoding="utf-8"?>
 <inkml:ink xmlns:inkml="http://www.w3.org/2003/InkML">
   <inkml:definitions>
@@ -3727,15 +3682,15 @@
           <inkml:channelProperty channel="F" name="resolution" value="0" units="1/dev"/>
         </inkml:channelProperties>
       </inkml:inkSource>
-      <inkml:timestamp xml:id="ts0" timeString="2023-05-11T23:50:56.097"/>
-    </inkml:context>
-    <inkml:brush xml:id="br0">
-      <inkml:brushProperty name="width" value="0.05" units="cm"/>
-      <inkml:brushProperty name="height" value="0.05" units="cm"/>
-      <inkml:brushProperty name="color" value="#E71224"/>
-    </inkml:brush>
-  </inkml:definitions>
-  <inkml:trace contextRef="#ctx0" brushRef="#br0">360 1 24575,'0'0'0,"0"0"0,0 0 0,0 0 0,0 0 0,0 0 0,-22 0 0,-316 0-1365</inkml:trace>
+      <inkml:timestamp xml:id="ts0" timeString="2023-05-11T23:50:55.030"/>
+    </inkml:context>
+    <inkml:brush xml:id="br0">
+      <inkml:brushProperty name="width" value="0.05" units="cm"/>
+      <inkml:brushProperty name="height" value="0.05" units="cm"/>
+      <inkml:brushProperty name="color" value="#E71224"/>
+    </inkml:brush>
+  </inkml:definitions>
+  <inkml:trace contextRef="#ctx0" brushRef="#br0">885 1 24575,'0'0'0,"0"0"0,0 0 0,0 0 0,0 0 0,0 0 0,0 0 0,-23 0 0,-43 10 0,44-5 0,0-2 0,-36 2 0,10-7 0,-73 3 0,115 1 0,0-1 0,0 1 0,0 0 0,0 1 0,0-1 0,0 1 0,1 0 0,-1 1 0,1-1 0,-7 6 0,6-4 0,0 0 0,-1-1 0,0 0 0,0 0 0,0 0 0,-12 3 0,-21 0 0,0-2 0,0-1 0,0-3 0,-48-3 0,6 0 0,16 2-1365</inkml:trace>
 </inkml:ink>
 </file>
 
@@ -3755,47 +3710,19 @@
           <inkml:channelProperty channel="F" name="resolution" value="0" units="1/dev"/>
         </inkml:channelProperties>
       </inkml:inkSource>
-      <inkml:timestamp xml:id="ts0" timeString="2023-05-11T23:50:55.030"/>
-    </inkml:context>
-    <inkml:brush xml:id="br0">
-      <inkml:brushProperty name="width" value="0.05" units="cm"/>
-      <inkml:brushProperty name="height" value="0.05" units="cm"/>
-      <inkml:brushProperty name="color" value="#E71224"/>
-    </inkml:brush>
-  </inkml:definitions>
-  <inkml:trace contextRef="#ctx0" brushRef="#br0">885 1 24575,'0'0'0,"0"0"0,0 0 0,0 0 0,0 0 0,0 0 0,0 0 0,-23 0 0,-43 10 0,44-5 0,0-2 0,-36 2 0,10-7 0,-73 3 0,115 1 0,0-1 0,0 1 0,0 0 0,0 1 0,0-1 0,0 1 0,1 0 0,-1 1 0,1-1 0,-7 6 0,6-4 0,0 0 0,-1-1 0,0 0 0,0 0 0,0 0 0,-12 3 0,-21 0 0,0-2 0,0-1 0,0-3 0,-48-3 0,6 0 0,16 2-1365</inkml:trace>
+      <inkml:timestamp xml:id="ts0" timeString="2023-05-11T23:50:53.441"/>
+    </inkml:context>
+    <inkml:brush xml:id="br0">
+      <inkml:brushProperty name="width" value="0.05" units="cm"/>
+      <inkml:brushProperty name="height" value="0.05" units="cm"/>
+      <inkml:brushProperty name="color" value="#E71224"/>
+    </inkml:brush>
+  </inkml:definitions>
+  <inkml:trace contextRef="#ctx0" brushRef="#br0">5363 2 24575,'0'0'0,"0"0"0,0 0 0,-4 1 0,1 0 0,-1-1 0,1 1 0,-1 1 0,1-1 0,0 0 0,0 1 0,-1 0 0,1-1 0,0 1 0,0 0 0,-4 5 0,3-4 0,0 0 0,1 0 0,-1-1 0,0 0 0,0 1 0,0-1 0,-1-1 0,-5 3 0,-11-1 0,0-2 0,0 0 0,-32-3 0,-2 0 0,9 1 0,-193 10 0,175-4 0,-86-5 0,55-2 0,-496 2 0,367-12 0,177 12 0,0-1 0,1-3 0,-62-13 0,61 10 0,0 1 0,-1 3 0,-83 5 0,36 0 0,-123-1 0,-231-3 0,331-2 0,-105-3 0,49 6 0,-144 3 0,118 15 0,-59 1 0,-496-19 0,731 3 0,0 0 0,-46 12 0,46-9 0,0 0 0,-41 2 0,7-2 0,-9 1 0,59-7-1365</inkml:trace>
 </inkml:ink>
 </file>
 
 <file path=word/ink/ink28.xml><?xml version="1.0" encoding="utf-8"?>
-<inkml:ink xmlns:inkml="http://www.w3.org/2003/InkML">
-  <inkml:definitions>
-    <inkml:context xml:id="ctx0">
-      <inkml:inkSource xml:id="inkSrc0">
-        <inkml:traceFormat>
-          <inkml:channel name="X" type="integer" min="-2.14748E9" max="2.14748E9" units="cm"/>
-          <inkml:channel name="Y" type="integer" min="-2.14748E9" max="2.14748E9" units="cm"/>
-          <inkml:channel name="F" type="integer" max="32767" units="dev"/>
-        </inkml:traceFormat>
-        <inkml:channelProperties>
-          <inkml:channelProperty channel="X" name="resolution" value="1000" units="1/cm"/>
-          <inkml:channelProperty channel="Y" name="resolution" value="1000" units="1/cm"/>
-          <inkml:channelProperty channel="F" name="resolution" value="0" units="1/dev"/>
-        </inkml:channelProperties>
-      </inkml:inkSource>
-      <inkml:timestamp xml:id="ts0" timeString="2023-05-11T23:50:53.441"/>
-    </inkml:context>
-    <inkml:brush xml:id="br0">
-      <inkml:brushProperty name="width" value="0.05" units="cm"/>
-      <inkml:brushProperty name="height" value="0.05" units="cm"/>
-      <inkml:brushProperty name="color" value="#E71224"/>
-    </inkml:brush>
-  </inkml:definitions>
-  <inkml:trace contextRef="#ctx0" brushRef="#br0">5363 2 24575,'0'0'0,"0"0"0,0 0 0,-4 1 0,1 0 0,-1-1 0,1 1 0,-1 1 0,1-1 0,0 0 0,0 1 0,-1 0 0,1-1 0,0 1 0,0 0 0,-4 5 0,3-4 0,0 0 0,1 0 0,-1-1 0,0 0 0,0 1 0,0-1 0,-1-1 0,-5 3 0,-11-1 0,0-2 0,0 0 0,-32-3 0,-2 0 0,9 1 0,-193 10 0,175-4 0,-86-5 0,55-2 0,-496 2 0,367-12 0,177 12 0,0-1 0,1-3 0,-62-13 0,61 10 0,0 1 0,-1 3 0,-83 5 0,36 0 0,-123-1 0,-231-3 0,331-2 0,-105-3 0,49 6 0,-144 3 0,118 15 0,-59 1 0,-496-19 0,731 3 0,0 0 0,-46 12 0,46-9 0,0 0 0,-41 2 0,7-2 0,-9 1 0,59-7-1365</inkml:trace>
-</inkml:ink>
-</file>
-
-<file path=word/ink/ink29.xml><?xml version="1.0" encoding="utf-8"?>
 <inkml:ink xmlns:inkml="http://www.w3.org/2003/InkML">
   <inkml:definitions>
     <inkml:context xml:id="ctx0">
@@ -3821,6 +3748,35 @@
   </inkml:definitions>
   <inkml:trace contextRef="#ctx0" brushRef="#br0">6047 206 24575,'0'1'0,"0"0"0,1-1 0,-1 1 0,0 0 0,0 0 0,0 0 0,1 0 0,-1 0 0,0 0 0,1 0 0,-1 0 0,1-1 0,-1 1 0,1 0 0,-1 0 0,1 0 0,-1-1 0,1 1 0,0 0 0,-1-1 0,1 1 0,0-1 0,0 1 0,0-1 0,-1 1 0,1-1 0,0 1 0,0-1 0,0 0 0,0 0 0,0 1 0,1-1 0,34 1 0,-24-2 0,-12 1 0,0 0 0</inkml:trace>
   <inkml:trace contextRef="#ctx0" brushRef="#br0" timeOffset="2667.25">6316 206 24575,'-197'1'0,"-210"-3"0,276-3 0,-107-1 0,-282-5 0,344 12 0,-215-2 0,349-3 0,-49-9 0,50 6 0,-56-3 0,-395 9 0,233 2 0,-165-3 0,-8-28 0,391 26 0,-193-36 0,-12 0 0,136 29 0,-182-10 0,243 20 0,-450 3 0,293 9 0,-48 1 0,195-13 0,-14 0 0,-114 13 0,181-11 0,-1 1 0,1 0 0,0 1 0,0 0 0,0 0 0,-11 7 0,13-8 0,1 1 0,-2 0 0,1-1 0,0 0 0,0 0 0,-1 0 0,1 0 0,-1-1 0,1 0 0,-1 0 0,0 0 0,1 0 0,-1-1 0,-5 0 0,8-1-1365</inkml:trace>
+</inkml:ink>
+</file>
+
+<file path=word/ink/ink29.xml><?xml version="1.0" encoding="utf-8"?>
+<inkml:ink xmlns:inkml="http://www.w3.org/2003/InkML">
+  <inkml:definitions>
+    <inkml:context xml:id="ctx0">
+      <inkml:inkSource xml:id="inkSrc0">
+        <inkml:traceFormat>
+          <inkml:channel name="X" type="integer" min="-2.14748E9" max="2.14748E9" units="cm"/>
+          <inkml:channel name="Y" type="integer" min="-2.14748E9" max="2.14748E9" units="cm"/>
+          <inkml:channel name="F" type="integer" max="32767" units="dev"/>
+        </inkml:traceFormat>
+        <inkml:channelProperties>
+          <inkml:channelProperty channel="X" name="resolution" value="1000" units="1/cm"/>
+          <inkml:channelProperty channel="Y" name="resolution" value="1000" units="1/cm"/>
+          <inkml:channelProperty channel="F" name="resolution" value="0" units="1/dev"/>
+        </inkml:channelProperties>
+      </inkml:inkSource>
+      <inkml:timestamp xml:id="ts0" timeString="2023-05-11T23:50:13.778"/>
+    </inkml:context>
+    <inkml:brush xml:id="br0">
+      <inkml:brushProperty name="width" value="0.05" units="cm"/>
+      <inkml:brushProperty name="height" value="0.05" units="cm"/>
+      <inkml:brushProperty name="color" value="#E71224"/>
+    </inkml:brush>
+  </inkml:definitions>
+  <inkml:trace contextRef="#ctx0" brushRef="#br0">183 1 24575,'0'2'0,"-1"1"0,-1 0 0,1-1 0,0 1 0,-1-1 0,1 1 0,-1-1 0,0 0 0,-4 4 0,-3 6 0,6-7 0,0 0 0,0-1 0,0 0 0,-1 1 0,0-1 0,0-1 0,0 1 0,0-1 0,0 1 0,-6 2 0,2-2 0,0-1 0,0 0 0,0 0 0,0-1 0,-15 2 0,21-3 0,0-1 0,-1 1 0,1 0 0,0 0 0,0 0 0,-1 0 0,1 0 0,0 0 0,0 1 0,0-1 0,0 1 0,1-1 0,-1 1 0,0 0 0,1 0 0,-1-1 0,1 1 0,-1 0 0,1 0 0,0 1 0,0-1 0,0 0 0,0 0 0,0 1 0,1-1 0,-1 0 0,1 1 0,-1-1 0,1 3 0,-1 8 0,0 0 0,2 0 0,-1-1 0,4 17 0,-3-22 0,-1-5 0,1 1 0,-1 0 0,1-1 0,0 1 0,0-1 0,0 1 0,0-1 0,0 1 0,0-1 0,1 0 0,-1 1 0,1-1 0,0 0 0,-1 0 0,1 0 0,0 0 0,0 0 0,0-1 0,1 1 0,-1-1 0,0 1 0,1-1 0,-1 0 0,0 0 0,1 0 0,0 0 0,-1 0 0,6 0 0,6 1 0,0-1 0,0 0 0,0-1 0,21-3 0,-2 1 0,161 2-1365,-179 0-5461</inkml:trace>
+  <inkml:trace contextRef="#ctx0" brushRef="#br0" timeOffset="2889.32">129 36 24575,'0'427'-1365,"0"-408"-5461</inkml:trace>
 </inkml:ink>
 </file>
 
@@ -3870,35 +3826,6 @@
           <inkml:channelProperty channel="F" name="resolution" value="0" units="1/dev"/>
         </inkml:channelProperties>
       </inkml:inkSource>
-      <inkml:timestamp xml:id="ts0" timeString="2023-05-11T23:50:13.778"/>
-    </inkml:context>
-    <inkml:brush xml:id="br0">
-      <inkml:brushProperty name="width" value="0.05" units="cm"/>
-      <inkml:brushProperty name="height" value="0.05" units="cm"/>
-      <inkml:brushProperty name="color" value="#E71224"/>
-    </inkml:brush>
-  </inkml:definitions>
-  <inkml:trace contextRef="#ctx0" brushRef="#br0">183 1 24575,'0'2'0,"-1"1"0,-1 0 0,1-1 0,0 1 0,-1-1 0,1 1 0,-1-1 0,0 0 0,-4 4 0,-3 6 0,6-7 0,0 0 0,0-1 0,0 0 0,-1 1 0,0-1 0,0-1 0,0 1 0,0-1 0,0 1 0,-6 2 0,2-2 0,0-1 0,0 0 0,0 0 0,0-1 0,-15 2 0,21-3 0,0-1 0,-1 1 0,1 0 0,0 0 0,0 0 0,-1 0 0,1 0 0,0 0 0,0 1 0,0-1 0,0 1 0,1-1 0,-1 1 0,0 0 0,1 0 0,-1-1 0,1 1 0,-1 0 0,1 0 0,0 1 0,0-1 0,0 0 0,0 0 0,0 1 0,1-1 0,-1 0 0,1 1 0,-1-1 0,1 3 0,-1 8 0,0 0 0,2 0 0,-1-1 0,4 17 0,-3-22 0,-1-5 0,1 1 0,-1 0 0,1-1 0,0 1 0,0-1 0,0 1 0,0-1 0,0 1 0,0-1 0,1 0 0,-1 1 0,1-1 0,0 0 0,-1 0 0,1 0 0,0 0 0,0 0 0,0-1 0,1 1 0,-1-1 0,0 1 0,1-1 0,-1 0 0,0 0 0,1 0 0,0 0 0,-1 0 0,6 0 0,6 1 0,0-1 0,0 0 0,0-1 0,21-3 0,-2 1 0,161 2-1365,-179 0-5461</inkml:trace>
-  <inkml:trace contextRef="#ctx0" brushRef="#br0" timeOffset="2889.32">129 36 24575,'0'427'-1365,"0"-408"-5461</inkml:trace>
-</inkml:ink>
-</file>
-
-<file path=word/ink/ink31.xml><?xml version="1.0" encoding="utf-8"?>
-<inkml:ink xmlns:inkml="http://www.w3.org/2003/InkML">
-  <inkml:definitions>
-    <inkml:context xml:id="ctx0">
-      <inkml:inkSource xml:id="inkSrc0">
-        <inkml:traceFormat>
-          <inkml:channel name="X" type="integer" min="-2.14748E9" max="2.14748E9" units="cm"/>
-          <inkml:channel name="Y" type="integer" min="-2.14748E9" max="2.14748E9" units="cm"/>
-          <inkml:channel name="F" type="integer" max="32767" units="dev"/>
-        </inkml:traceFormat>
-        <inkml:channelProperties>
-          <inkml:channelProperty channel="X" name="resolution" value="1000" units="1/cm"/>
-          <inkml:channelProperty channel="Y" name="resolution" value="1000" units="1/cm"/>
-          <inkml:channelProperty channel="F" name="resolution" value="0" units="1/dev"/>
-        </inkml:channelProperties>
-      </inkml:inkSource>
       <inkml:timestamp xml:id="ts0" timeString="2023-05-11T23:50:07.543"/>
     </inkml:context>
     <inkml:brush xml:id="br0">
@@ -3912,6 +3839,34 @@
 </inkml:ink>
 </file>
 
+<file path=word/ink/ink31.xml><?xml version="1.0" encoding="utf-8"?>
+<inkml:ink xmlns:inkml="http://www.w3.org/2003/InkML">
+  <inkml:definitions>
+    <inkml:context xml:id="ctx0">
+      <inkml:inkSource xml:id="inkSrc0">
+        <inkml:traceFormat>
+          <inkml:channel name="X" type="integer" min="-2.14748E9" max="2.14748E9" units="cm"/>
+          <inkml:channel name="Y" type="integer" min="-2.14748E9" max="2.14748E9" units="cm"/>
+          <inkml:channel name="F" type="integer" max="32767" units="dev"/>
+        </inkml:traceFormat>
+        <inkml:channelProperties>
+          <inkml:channelProperty channel="X" name="resolution" value="1000" units="1/cm"/>
+          <inkml:channelProperty channel="Y" name="resolution" value="1000" units="1/cm"/>
+          <inkml:channelProperty channel="F" name="resolution" value="0" units="1/dev"/>
+        </inkml:channelProperties>
+      </inkml:inkSource>
+      <inkml:timestamp xml:id="ts0" timeString="2023-05-11T23:50:04.061"/>
+    </inkml:context>
+    <inkml:brush xml:id="br0">
+      <inkml:brushProperty name="width" value="0.05" units="cm"/>
+      <inkml:brushProperty name="height" value="0.05" units="cm"/>
+      <inkml:brushProperty name="color" value="#E71224"/>
+    </inkml:brush>
+  </inkml:definitions>
+  <inkml:trace contextRef="#ctx0" brushRef="#br0">2 1 24575,'-1'92'0,"3"98"0,0-176 0,1 0 0,0 0 0,8 20 0,4 14 0,-13-39-273,0-1 0,1 0 0,-1 0 0,7 11 0,-3-10-6553</inkml:trace>
+</inkml:ink>
+</file>
+
 <file path=word/ink/ink32.xml><?xml version="1.0" encoding="utf-8"?>
 <inkml:ink xmlns:inkml="http://www.w3.org/2003/InkML">
   <inkml:definitions>
@@ -3928,15 +3883,15 @@
           <inkml:channelProperty channel="F" name="resolution" value="0" units="1/dev"/>
         </inkml:channelProperties>
       </inkml:inkSource>
-      <inkml:timestamp xml:id="ts0" timeString="2023-05-11T23:50:04.061"/>
-    </inkml:context>
-    <inkml:brush xml:id="br0">
-      <inkml:brushProperty name="width" value="0.05" units="cm"/>
-      <inkml:brushProperty name="height" value="0.05" units="cm"/>
-      <inkml:brushProperty name="color" value="#E71224"/>
-    </inkml:brush>
-  </inkml:definitions>
-  <inkml:trace contextRef="#ctx0" brushRef="#br0">2 1 24575,'-1'92'0,"3"98"0,0-176 0,1 0 0,0 0 0,8 20 0,4 14 0,-13-39-273,0-1 0,1 0 0,-1 0 0,7 11 0,-3-10-6553</inkml:trace>
+      <inkml:timestamp xml:id="ts0" timeString="2023-05-11T23:50:00.954"/>
+    </inkml:context>
+    <inkml:brush xml:id="br0">
+      <inkml:brushProperty name="width" value="0.05" units="cm"/>
+      <inkml:brushProperty name="height" value="0.05" units="cm"/>
+      <inkml:brushProperty name="color" value="#E71224"/>
+    </inkml:brush>
+  </inkml:definitions>
+  <inkml:trace contextRef="#ctx0" brushRef="#br0">124 1 24575,'-8'1'0,"0"1"0,0 0 0,0 0 0,0 1 0,1 0 0,-1 0 0,1 1 0,-11 6 0,-9 5 0,13-4 0,13-11 0,1 0 0,0 1 0,0-1 0,0 1 0,-1-1 0,1 1 0,0-1 0,0 1 0,0-1 0,0 1 0,0-1 0,0 1 0,0-1 0,0 1 0,0-1 0,0 1 0,0-1 0,0 1 0,1-1 0,-1 1 0,0 0 0,2 2 0,0-1 0,0 1 0,1 0 0,-1-1 0,1 0 0,-1 1 0,5 2 0,5 5 0,-5-4 0,-1 0 0,1 0 0,-2 1 0,10 12 0,-13-14 0,0-1 0,0 1 0,0-1 0,0 1 0,-1 0 0,0-1 0,0 1 0,0 0 0,0 10 0,-1 1 0,-1-11 0,1 1 0,0 0 0,1-1 0,0 1 0,1 7 0,-1-11 0,-1-1 0,1 1 0,0-1 0,-1 0 0,1 1 0,0-1 0,0 0 0,0 0 0,0 1 0,0-1 0,0 0 0,0 0 0,0 0 0,1 0 0,-1 0 0,0 0 0,1-1 0,-1 1 0,1 0 0,-1-1 0,0 1 0,1-1 0,-1 1 0,3-1 0,3 1 15,-1 0-1,1-1 1,0 0-1,0 0 1,0-1-1,-1 0 1,1 0-1,0-1 1,-1 0 0,1 0-1,-1 0 1,10-5-1,30-9-1568,-32 13-5272</inkml:trace>
 </inkml:ink>
 </file>
 
@@ -3956,15 +3911,15 @@
           <inkml:channelProperty channel="F" name="resolution" value="0" units="1/dev"/>
         </inkml:channelProperties>
       </inkml:inkSource>
-      <inkml:timestamp xml:id="ts0" timeString="2023-05-11T23:50:00.954"/>
-    </inkml:context>
-    <inkml:brush xml:id="br0">
-      <inkml:brushProperty name="width" value="0.05" units="cm"/>
-      <inkml:brushProperty name="height" value="0.05" units="cm"/>
-      <inkml:brushProperty name="color" value="#E71224"/>
-    </inkml:brush>
-  </inkml:definitions>
-  <inkml:trace contextRef="#ctx0" brushRef="#br0">124 1 24575,'-8'1'0,"0"1"0,0 0 0,0 0 0,0 1 0,1 0 0,-1 0 0,1 1 0,-11 6 0,-9 5 0,13-4 0,13-11 0,1 0 0,0 1 0,0-1 0,0 1 0,-1-1 0,1 1 0,0-1 0,0 1 0,0-1 0,0 1 0,0-1 0,0 1 0,0-1 0,0 1 0,0-1 0,0 1 0,0-1 0,0 1 0,1-1 0,-1 1 0,0 0 0,2 2 0,0-1 0,0 1 0,1 0 0,-1-1 0,1 0 0,-1 1 0,5 2 0,5 5 0,-5-4 0,-1 0 0,1 0 0,-2 1 0,10 12 0,-13-14 0,0-1 0,0 1 0,0-1 0,0 1 0,-1 0 0,0-1 0,0 1 0,0 0 0,0 10 0,-1 1 0,-1-11 0,1 1 0,0 0 0,1-1 0,0 1 0,1 7 0,-1-11 0,-1-1 0,1 1 0,0-1 0,-1 0 0,1 1 0,0-1 0,0 0 0,0 0 0,0 1 0,0-1 0,0 0 0,0 0 0,0 0 0,1 0 0,-1 0 0,0 0 0,1-1 0,-1 1 0,1 0 0,-1-1 0,0 1 0,1-1 0,-1 1 0,3-1 0,3 1 15,-1 0-1,1-1 1,0 0-1,0 0 1,0-1-1,-1 0 1,1 0-1,0-1 1,-1 0 0,1 0-1,-1 0 1,10-5-1,30-9-1568,-32 13-5272</inkml:trace>
+      <inkml:timestamp xml:id="ts0" timeString="2023-05-11T23:49:54.119"/>
+    </inkml:context>
+    <inkml:brush xml:id="br0">
+      <inkml:brushProperty name="width" value="0.05" units="cm"/>
+      <inkml:brushProperty name="height" value="0.05" units="cm"/>
+      <inkml:brushProperty name="color" value="#E71224"/>
+    </inkml:brush>
+  </inkml:definitions>
+  <inkml:trace contextRef="#ctx0" brushRef="#br0">0 0 24575,'15'1'0,"0"1"0,26 6 0,-7-1 0,-29-7 0,-1 1 0,1 0 0,0 0 0,-1 0 0,0 1 0,1 0 0,-1-1 0,0 1 0,0 1 0,5 2 0,-7-3 0,0 0 0,0 0 0,-1 1 0,1-1 0,0 0 0,-1 1 0,0-1 0,1 1 0,-1-1 0,0 1 0,0-1 0,-1 1 0,1 0 0,0 0 0,-1-1 0,0 1 0,1 5 0,-1-5 0,0 1 0,-1-1 0,1 1 0,-1-1 0,1 1 0,-1-1 0,0 0 0,0 1 0,-1-1 0,1 0 0,-3 4 0,1 0 0,3-7 0,0 0 0,0 0 0,0 1 0,0-1 0,0 0 0,0 0 0,0 1 0,0-1 0,0 0 0,0 0 0,0 1 0,0-1 0,0 0 0,0 0 0,0 1 0,1-1 0,-1 0 0,0 0 0,0 1 0,0-1 0,0 0 0,1 0 0,-1 0 0,0 1 0,0-1 0,0 0 0,1 0 0,-1 0 0,0 0 0,0 0 0,1 1 0,-1-1 0,0 0 0,0 0 0,1 0 0,-1 0 0,0 0 0,0 0 0,1 0 0,-1 0 0,0 0 0,0 0 0,1 0 0,-1 0 0,0 0 0,1 0 0,17 0 0,-16 0 0,6-1 0,0 1 0,0 1 0,0-1 0,10 4 0,-17-4 0,0 0 0,0 0 0,0 0 0,0 0 0,0 0 0,0 1 0,-1-1 0,1 0 0,0 1 0,0-1 0,0 0 0,-1 1 0,1-1 0,0 1 0,0 0 0,-1-1 0,1 1 0,0-1 0,-1 1 0,1 0 0,-1 0 0,1-1 0,-1 1 0,1 0 0,-1 0 0,0 0 0,1-1 0,-1 1 0,0 0 0,1 0 0,-1 0 0,0 0 0,0 0 0,0 0 0,0 0 0,0-1 0,0 1 0,0 0 0,0 0 0,0 0 0,-1 0 0,1 0 0,0 0 0,-1-1 0,1 1 0,0 0 0,-1 0 0,1 0 0,-1-1 0,1 1 0,-1 0 0,0 1 0,-2 0 0,1 1 0,0-1 0,-1 0 0,0 1 0,1-1 0,-1 0 0,0-1 0,0 1 0,0 0 0,0-1 0,0 0 0,0 0 0,-1 0 0,1 0 0,0 0 0,-1 0 0,-4-1 0,-9 2 0,-1-2 0,-20-1 0,17 0 0,-49 0-1365,54 0-5461</inkml:trace>
 </inkml:ink>
 </file>
 
@@ -3984,15 +3939,15 @@
           <inkml:channelProperty channel="F" name="resolution" value="0" units="1/dev"/>
         </inkml:channelProperties>
       </inkml:inkSource>
-      <inkml:timestamp xml:id="ts0" timeString="2023-05-11T23:49:54.119"/>
-    </inkml:context>
-    <inkml:brush xml:id="br0">
-      <inkml:brushProperty name="width" value="0.05" units="cm"/>
-      <inkml:brushProperty name="height" value="0.05" units="cm"/>
-      <inkml:brushProperty name="color" value="#E71224"/>
-    </inkml:brush>
-  </inkml:definitions>
-  <inkml:trace contextRef="#ctx0" brushRef="#br0">0 0 24575,'15'1'0,"0"1"0,26 6 0,-7-1 0,-29-7 0,-1 1 0,1 0 0,0 0 0,-1 0 0,0 1 0,1 0 0,-1-1 0,0 1 0,0 1 0,5 2 0,-7-3 0,0 0 0,0 0 0,-1 1 0,1-1 0,0 0 0,-1 1 0,0-1 0,1 1 0,-1-1 0,0 1 0,0-1 0,-1 1 0,1 0 0,0 0 0,-1-1 0,0 1 0,1 5 0,-1-5 0,0 1 0,-1-1 0,1 1 0,-1-1 0,1 1 0,-1-1 0,0 0 0,0 1 0,-1-1 0,1 0 0,-3 4 0,1 0 0,3-7 0,0 0 0,0 0 0,0 1 0,0-1 0,0 0 0,0 0 0,0 1 0,0-1 0,0 0 0,0 0 0,0 1 0,0-1 0,0 0 0,0 0 0,0 1 0,1-1 0,-1 0 0,0 0 0,0 1 0,0-1 0,0 0 0,1 0 0,-1 0 0,0 1 0,0-1 0,0 0 0,1 0 0,-1 0 0,0 0 0,0 0 0,1 1 0,-1-1 0,0 0 0,0 0 0,1 0 0,-1 0 0,0 0 0,0 0 0,1 0 0,-1 0 0,0 0 0,0 0 0,1 0 0,-1 0 0,0 0 0,1 0 0,17 0 0,-16 0 0,6-1 0,0 1 0,0 1 0,0-1 0,10 4 0,-17-4 0,0 0 0,0 0 0,0 0 0,0 0 0,0 0 0,0 1 0,-1-1 0,1 0 0,0 1 0,0-1 0,0 0 0,-1 1 0,1-1 0,0 1 0,0 0 0,-1-1 0,1 1 0,0-1 0,-1 1 0,1 0 0,-1 0 0,1-1 0,-1 1 0,1 0 0,-1 0 0,0 0 0,1-1 0,-1 1 0,0 0 0,1 0 0,-1 0 0,0 0 0,0 0 0,0 0 0,0 0 0,0-1 0,0 1 0,0 0 0,0 0 0,0 0 0,-1 0 0,1 0 0,0 0 0,-1-1 0,1 1 0,0 0 0,-1 0 0,1 0 0,-1-1 0,1 1 0,-1 0 0,0 1 0,-2 0 0,1 1 0,0-1 0,-1 0 0,0 1 0,1-1 0,-1 0 0,0-1 0,0 1 0,0 0 0,0-1 0,0 0 0,0 0 0,-1 0 0,1 0 0,0 0 0,-1 0 0,-4-1 0,-9 2 0,-1-2 0,-20-1 0,17 0 0,-49 0-1365,54 0-5461</inkml:trace>
+      <inkml:timestamp xml:id="ts0" timeString="2023-05-11T23:49:47.770"/>
+    </inkml:context>
+    <inkml:brush xml:id="br0">
+      <inkml:brushProperty name="width" value="0.05" units="cm"/>
+      <inkml:brushProperty name="height" value="0.05" units="cm"/>
+      <inkml:brushProperty name="color" value="#E71224"/>
+    </inkml:brush>
+  </inkml:definitions>
+  <inkml:trace contextRef="#ctx0" brushRef="#br0">0 1 24575,'11'0'0,"1"0"0,1-1 0,-1 2 0,0-1 0,0 2 0,0 0 0,0 0 0,0 1 0,19 8 0,-29-10 0,0 0 0,0 1 0,0-1 0,-1 1 0,1 0 0,-1-1 0,1 1 0,-1 0 0,1 0 0,-1 0 0,0 0 0,0 0 0,0 1 0,-1-1 0,1 0 0,0 0 0,-1 0 0,1 1 0,-1-1 0,0 3 0,1 8 0,-1-1 0,-2 21 0,1-13 0,1-15 0,0 0 0,0 0 0,-1 0 0,1 0 0,-1 0 0,0 0 0,-3 9 0,3-12 0,0-1 0,0 1 0,0-1 0,0 1 0,0-1 0,-1 1 0,1-1 0,-1 0 0,1 0 0,-1 0 0,1 0 0,-1 0 0,1 0 0,-1 0 0,0 0 0,1-1 0,-1 1 0,0 0 0,0-1 0,0 0 0,1 1 0,-4-1 0,-68 1 0,73-1 0,0 1 0,1-1 0,-1 0 0,0 0 0,0 0 0,0 1 0,1-1 0,-1 0 0,0 0 0,0 0 0,0 1 0,0-1 0,0 0 0,1 0 0,-1 1 0,0-1 0,0 0 0,0 0 0,0 1 0,0-1 0,0 0 0,0 0 0,0 1 0,0-1 0,0 0 0,0 1 0,0-1 0,0 0 0,0 0 0,0 1 0,-1-1 0,1 0 0,0 0 0,0 1 0,0-1 0,0 0 0,0 0 0,-1 0 0,1 1 0,0-1 0,0 0 0,0 0 0,0 0 0,-1 1 0,1-1 0,0 0 0,0 0 0,-1 0 0,1 0 0,0 0 0,0 0 0,-1 0 0,1 1 0,0-1 0,0 0 0,-1 0 0,1 0 0,0 0 0,-1 0 0,1 0 0,0 0 0,0 0 0,-1 0 0,1 0 0,0-1 0,0 1 0,-1 0 0,1 0 0,-1 0 0,19 11 0,19-3 0,-31-7 0,0 0 0,0 0 0,0 0 0,0 1 0,-1 0 0,9 3 0,-12-4 0,-1 1 0,1-1 0,-1 0 0,1 0 0,-1 1 0,0-1 0,1 1 0,-1-1 0,0 1 0,0 0 0,0 0 0,0-1 0,0 1 0,0 0 0,-1 0 0,1 0 0,-1 0 0,1 0 0,-1 0 0,0 0 0,1 0 0,-1 0 0,0 0 0,-1 2 0,1-1-33,0 0 0,-1 1-1,0-1 1,1 0 0,-1 0-1,-1 0 1,1 0 0,0 0 0,-1 0-1,1 0 1,-1 0 0,0 0-1,0-1 1,0 1 0,0-1-1,-1 1 1,1-1 0,-1 0 0,1 0-1,-1 0 1,0 0 0,0-1-1,0 1 1,0-1 0,0 1-1,0-1 1,0 0 0,0 0 0,0-1-1,-1 1 1,1-1 0,0 1-1,-1-1 1,1 0 0,0 0-1,0-1 1,-1 1 0,1-1 0,0 1-1,-5-3 1,-6-5-6793</inkml:trace>
 </inkml:ink>
 </file>
 
@@ -4012,15 +3967,15 @@
           <inkml:channelProperty channel="F" name="resolution" value="0" units="1/dev"/>
         </inkml:channelProperties>
       </inkml:inkSource>
-      <inkml:timestamp xml:id="ts0" timeString="2023-05-11T23:49:47.770"/>
-    </inkml:context>
-    <inkml:brush xml:id="br0">
-      <inkml:brushProperty name="width" value="0.05" units="cm"/>
-      <inkml:brushProperty name="height" value="0.05" units="cm"/>
-      <inkml:brushProperty name="color" value="#E71224"/>
-    </inkml:brush>
-  </inkml:definitions>
-  <inkml:trace contextRef="#ctx0" brushRef="#br0">0 1 24575,'11'0'0,"1"0"0,1-1 0,-1 2 0,0-1 0,0 2 0,0 0 0,0 0 0,0 1 0,19 8 0,-29-10 0,0 0 0,0 1 0,0-1 0,-1 1 0,1 0 0,-1-1 0,1 1 0,-1 0 0,1 0 0,-1 0 0,0 0 0,0 0 0,0 1 0,-1-1 0,1 0 0,0 0 0,-1 0 0,1 1 0,-1-1 0,0 3 0,1 8 0,-1-1 0,-2 21 0,1-13 0,1-15 0,0 0 0,0 0 0,-1 0 0,1 0 0,-1 0 0,0 0 0,-3 9 0,3-12 0,0-1 0,0 1 0,0-1 0,0 1 0,0-1 0,-1 1 0,1-1 0,-1 0 0,1 0 0,-1 0 0,1 0 0,-1 0 0,1 0 0,-1 0 0,0 0 0,1-1 0,-1 1 0,0 0 0,0-1 0,0 0 0,1 1 0,-4-1 0,-68 1 0,73-1 0,0 1 0,1-1 0,-1 0 0,0 0 0,0 0 0,0 1 0,1-1 0,-1 0 0,0 0 0,0 0 0,0 1 0,0-1 0,0 0 0,1 0 0,-1 1 0,0-1 0,0 0 0,0 0 0,0 1 0,0-1 0,0 0 0,0 0 0,0 1 0,0-1 0,0 0 0,0 1 0,0-1 0,0 0 0,0 0 0,0 1 0,-1-1 0,1 0 0,0 0 0,0 1 0,0-1 0,0 0 0,0 0 0,-1 0 0,1 1 0,0-1 0,0 0 0,0 0 0,0 0 0,-1 1 0,1-1 0,0 0 0,0 0 0,-1 0 0,1 0 0,0 0 0,0 0 0,-1 0 0,1 1 0,0-1 0,0 0 0,-1 0 0,1 0 0,0 0 0,-1 0 0,1 0 0,0 0 0,0 0 0,-1 0 0,1 0 0,0-1 0,0 1 0,-1 0 0,1 0 0,-1 0 0,19 11 0,19-3 0,-31-7 0,0 0 0,0 0 0,0 0 0,0 1 0,-1 0 0,9 3 0,-12-4 0,-1 1 0,1-1 0,-1 0 0,1 0 0,-1 1 0,0-1 0,1 1 0,-1-1 0,0 1 0,0 0 0,0 0 0,0-1 0,0 1 0,0 0 0,-1 0 0,1 0 0,-1 0 0,1 0 0,-1 0 0,0 0 0,1 0 0,-1 0 0,0 0 0,-1 2 0,1-1-33,0 0 0,-1 1-1,0-1 1,1 0 0,-1 0-1,-1 0 1,1 0 0,0 0 0,-1 0-1,1 0 1,-1 0 0,0 0-1,0-1 1,0 1 0,0-1-1,-1 1 1,1-1 0,-1 0 0,1 0-1,-1 0 1,0 0 0,0-1-1,0 1 1,0-1 0,0 1-1,0-1 1,0 0 0,0 0 0,0-1-1,-1 1 1,1-1 0,0 1-1,-1-1 1,1 0 0,0 0-1,0-1 1,-1 1 0,1-1 0,0 1-1,-5-3 1,-6-5-6793</inkml:trace>
+      <inkml:timestamp xml:id="ts0" timeString="2023-05-11T23:49:41.023"/>
+    </inkml:context>
+    <inkml:brush xml:id="br0">
+      <inkml:brushProperty name="width" value="0.05" units="cm"/>
+      <inkml:brushProperty name="height" value="0.05" units="cm"/>
+      <inkml:brushProperty name="color" value="#E71224"/>
+    </inkml:brush>
+  </inkml:definitions>
+  <inkml:trace contextRef="#ctx0" brushRef="#br0">0 21 24575,'1'0'0,"-1"-1"0,0 0 0,1 0 0,-1 1 0,0-1 0,1 0 0,-1 1 0,1-1 0,-1 0 0,1 1 0,0-1 0,-1 1 0,1-1 0,-1 1 0,1-1 0,0 1 0,0-1 0,-1 1 0,1 0 0,0-1 0,0 1 0,-1 0 0,1 0 0,0-1 0,0 1 0,0 0 0,1 0 0,27-3 0,-26 3 0,19-2 0,-6 1 0,1 0 0,-1 0 0,1 2 0,-1 0 0,24 5 0,-38-5 0,0-1 0,0 1 0,0 0 0,0 0 0,0 0 0,0 0 0,0 1 0,-1-1 0,1 0 0,0 1 0,-1-1 0,1 1 0,-1 0 0,1-1 0,-1 1 0,0 0 0,0 0 0,0 0 0,1 3 0,0-1 0,-1-1 0,0 1 0,-1 0 0,1 0 0,-1 0 0,1 0 0,-1 0 0,0 0 0,-1 0 0,0 6 0,0-6 0,1 0 0,-1 0 0,0-1 0,0 1 0,-1 0 0,1-1 0,-1 1 0,1-1 0,-1 1 0,0-1 0,-1 0 0,1 0 0,0 0 0,-1 0 0,0 0 0,0 0 0,0-1 0,0 1 0,0-1 0,0 0 0,0 0 0,-1 0 0,-5 2 0,-8-2 0,1-1 0,-1 0 0,-27-3 0,66 1 0,-11 0 0,0 0 0,1 1 0,-1 0 0,1 1 0,17 3 0,-27-3 0,0 0 0,0 0 0,-1 0 0,1 0 0,0 0 0,-1 1 0,1-1 0,-1 0 0,0 1 0,1-1 0,-1 1 0,0 0 0,0-1 0,0 1 0,0 0 0,0 0 0,-1-1 0,1 1 0,0 0 0,-1 0 0,1 0 0,-1 0 0,0 0 0,1 2 0,-1 9 0,1-1 0,-3 23 0,1-20 0,1-12 0,0 0 0,0 0 0,-1 0 0,1 0 0,-1 0 0,1 0 0,-1 0 0,0 0 0,0 0 0,0 0 0,-1-1 0,1 1 0,-3 4 0,2-6 0,0 1 0,0-1 0,0 1 0,-1-1 0,1 0 0,0 0 0,0 1 0,-1-2 0,1 1 0,0 0 0,-1 0 0,1-1 0,-1 1 0,1-1 0,-1 0 0,-4 0 0,-77-2-1365,67 1-5461</inkml:trace>
 </inkml:ink>
 </file>
 
@@ -4040,15 +3995,15 @@
           <inkml:channelProperty channel="F" name="resolution" value="0" units="1/dev"/>
         </inkml:channelProperties>
       </inkml:inkSource>
-      <inkml:timestamp xml:id="ts0" timeString="2023-05-11T23:49:41.023"/>
-    </inkml:context>
-    <inkml:brush xml:id="br0">
-      <inkml:brushProperty name="width" value="0.05" units="cm"/>
-      <inkml:brushProperty name="height" value="0.05" units="cm"/>
-      <inkml:brushProperty name="color" value="#E71224"/>
-    </inkml:brush>
-  </inkml:definitions>
-  <inkml:trace contextRef="#ctx0" brushRef="#br0">0 21 24575,'1'0'0,"-1"-1"0,0 0 0,1 0 0,-1 1 0,0-1 0,1 0 0,-1 1 0,1-1 0,-1 0 0,1 1 0,0-1 0,-1 1 0,1-1 0,-1 1 0,1-1 0,0 1 0,0-1 0,-1 1 0,1 0 0,0-1 0,0 1 0,-1 0 0,1 0 0,0-1 0,0 1 0,0 0 0,1 0 0,27-3 0,-26 3 0,19-2 0,-6 1 0,1 0 0,-1 0 0,1 2 0,-1 0 0,24 5 0,-38-5 0,0-1 0,0 1 0,0 0 0,0 0 0,0 0 0,0 0 0,0 1 0,-1-1 0,1 0 0,0 1 0,-1-1 0,1 1 0,-1 0 0,1-1 0,-1 1 0,0 0 0,0 0 0,0 0 0,1 3 0,0-1 0,-1-1 0,0 1 0,-1 0 0,1 0 0,-1 0 0,1 0 0,-1 0 0,0 0 0,-1 0 0,0 6 0,0-6 0,1 0 0,-1 0 0,0-1 0,0 1 0,-1 0 0,1-1 0,-1 1 0,1-1 0,-1 1 0,0-1 0,-1 0 0,1 0 0,0 0 0,-1 0 0,0 0 0,0 0 0,0-1 0,0 1 0,0-1 0,0 0 0,0 0 0,-1 0 0,-5 2 0,-8-2 0,1-1 0,-1 0 0,-27-3 0,66 1 0,-11 0 0,0 0 0,1 1 0,-1 0 0,1 1 0,17 3 0,-27-3 0,0 0 0,0 0 0,-1 0 0,1 0 0,0 0 0,-1 1 0,1-1 0,-1 0 0,0 1 0,1-1 0,-1 1 0,0 0 0,0-1 0,0 1 0,0 0 0,0 0 0,-1-1 0,1 1 0,0 0 0,-1 0 0,1 0 0,-1 0 0,0 0 0,1 2 0,-1 9 0,1-1 0,-3 23 0,1-20 0,1-12 0,0 0 0,0 0 0,-1 0 0,1 0 0,-1 0 0,1 0 0,-1 0 0,0 0 0,0 0 0,0 0 0,-1-1 0,1 1 0,-3 4 0,2-6 0,0 1 0,0-1 0,0 1 0,-1-1 0,1 0 0,0 0 0,0 1 0,-1-2 0,1 1 0,0 0 0,-1 0 0,1-1 0,-1 1 0,1-1 0,-1 0 0,-4 0 0,-77-2-1365,67 1-5461</inkml:trace>
+      <inkml:timestamp xml:id="ts0" timeString="2023-05-11T23:49:25.148"/>
+    </inkml:context>
+    <inkml:brush xml:id="br0">
+      <inkml:brushProperty name="width" value="0.05" units="cm"/>
+      <inkml:brushProperty name="height" value="0.05" units="cm"/>
+      <inkml:brushProperty name="color" value="#E71224"/>
+    </inkml:brush>
+  </inkml:definitions>
+  <inkml:trace contextRef="#ctx0" brushRef="#br0">126 41 24575,'-2'1'0,"0"-1"0,1 0 0,-1 1 0,0-1 0,0 1 0,0 0 0,0 0 0,1 0 0,-1 0 0,0 0 0,1 0 0,-1 0 0,0 0 0,1 1 0,0-1 0,-1 0 0,1 1 0,0-1 0,0 1 0,0 0 0,0-1 0,0 1 0,-1 2 0,-3 8 0,0 0 0,-5 20 0,2-9 0,5-16 0,0-2 0,0 1 0,0 0 0,-1 0 0,-8 8 0,9-11 0,-1 1 0,1 0 0,1 0 0,-1 0 0,0 0 0,1 0 0,0 1 0,0-1 0,0 1 0,0-1 0,1 1 0,-1 5 0,1-8 0,1 0 0,0 1 0,0-1 0,0 0 0,0 0 0,0 0 0,0 0 0,1 0 0,-1 0 0,1 0 0,-1 0 0,1 0 0,0 0 0,0 0 0,0 0 0,0 0 0,0 0 0,0-1 0,1 1 0,-1 0 0,0-1 0,1 1 0,-1-1 0,1 1 0,0-1 0,-1 0 0,1 0 0,0 0 0,0 0 0,0 0 0,2 1 0,7 1 0,1 0 0,-1 0 0,0-2 0,23 2 0,11 2 0,-34-2 0,6 2 0,1-2 0,19 3 0,-33-6 0,0 1 0,-1-1 0,1 0 0,0 0 0,0-1 0,-1 1 0,1-1 0,0 0 0,-1 0 0,1 0 0,0 0 0,-1-1 0,0 1 0,1-1 0,-1 0 0,4-3 0,-5 3 0,0 0 0,0-1 0,0 1 0,-1-1 0,1 0 0,-1 1 0,0-1 0,0 0 0,0 0 0,0 0 0,0 0 0,0 0 0,-1 0 0,1-5 0,-3-49 0,1 32 0,1-37 0,-2-35 0,2 95 0,-1 0 0,1 0 0,-1 0 0,0 1 0,1-1 0,-1 0 0,0 0 0,0 1 0,0-1 0,0 1 0,0-1 0,0 1 0,0-1 0,-1 1 0,1 0 0,-1-1 0,1 1 0,-1 0 0,1 0 0,-1 0 0,1 0 0,-1 0 0,0 1 0,0-1 0,1 0 0,-1 1 0,0-1 0,0 1 0,0 0 0,-3-1 0,-9 0 0,1 1 0,-1 0 0,-19 3 0,9-2 0,-65 0-1365,74-1-5461</inkml:trace>
 </inkml:ink>
 </file>
 
@@ -4068,15 +4023,15 @@
           <inkml:channelProperty channel="F" name="resolution" value="0" units="1/dev"/>
         </inkml:channelProperties>
       </inkml:inkSource>
-      <inkml:timestamp xml:id="ts0" timeString="2023-05-11T23:49:25.148"/>
-    </inkml:context>
-    <inkml:brush xml:id="br0">
-      <inkml:brushProperty name="width" value="0.05" units="cm"/>
-      <inkml:brushProperty name="height" value="0.05" units="cm"/>
-      <inkml:brushProperty name="color" value="#E71224"/>
-    </inkml:brush>
-  </inkml:definitions>
-  <inkml:trace contextRef="#ctx0" brushRef="#br0">126 41 24575,'-2'1'0,"0"-1"0,1 0 0,-1 1 0,0-1 0,0 1 0,0 0 0,0 0 0,1 0 0,-1 0 0,0 0 0,1 0 0,-1 0 0,0 0 0,1 1 0,0-1 0,-1 0 0,1 1 0,0-1 0,0 1 0,0 0 0,0-1 0,0 1 0,-1 2 0,-3 8 0,0 0 0,-5 20 0,2-9 0,5-16 0,0-2 0,0 1 0,0 0 0,-1 0 0,-8 8 0,9-11 0,-1 1 0,1 0 0,1 0 0,-1 0 0,0 0 0,1 0 0,0 1 0,0-1 0,0 1 0,0-1 0,1 1 0,-1 5 0,1-8 0,1 0 0,0 1 0,0-1 0,0 0 0,0 0 0,0 0 0,0 0 0,1 0 0,-1 0 0,1 0 0,-1 0 0,1 0 0,0 0 0,0 0 0,0 0 0,0 0 0,0 0 0,0-1 0,1 1 0,-1 0 0,0-1 0,1 1 0,-1-1 0,1 1 0,0-1 0,-1 0 0,1 0 0,0 0 0,0 0 0,0 0 0,2 1 0,7 1 0,1 0 0,-1 0 0,0-2 0,23 2 0,11 2 0,-34-2 0,6 2 0,1-2 0,19 3 0,-33-6 0,0 1 0,-1-1 0,1 0 0,0 0 0,0-1 0,-1 1 0,1-1 0,0 0 0,-1 0 0,1 0 0,0 0 0,-1-1 0,0 1 0,1-1 0,-1 0 0,4-3 0,-5 3 0,0 0 0,0-1 0,0 1 0,-1-1 0,1 0 0,-1 1 0,0-1 0,0 0 0,0 0 0,0 0 0,0 0 0,0 0 0,-1 0 0,1-5 0,-3-49 0,1 32 0,1-37 0,-2-35 0,2 95 0,-1 0 0,1 0 0,-1 0 0,0 1 0,1-1 0,-1 0 0,0 0 0,0 1 0,0-1 0,0 1 0,0-1 0,0 1 0,0-1 0,-1 1 0,1 0 0,-1-1 0,1 1 0,-1 0 0,1 0 0,-1 0 0,1 0 0,-1 0 0,0 1 0,0-1 0,1 0 0,-1 1 0,0-1 0,0 1 0,0 0 0,-3-1 0,-9 0 0,1 1 0,-1 0 0,-19 3 0,9-2 0,-65 0-1365,74-1-5461</inkml:trace>
+      <inkml:timestamp xml:id="ts0" timeString="2023-05-11T23:49:21.072"/>
+    </inkml:context>
+    <inkml:brush xml:id="br0">
+      <inkml:brushProperty name="width" value="0.05" units="cm"/>
+      <inkml:brushProperty name="height" value="0.05" units="cm"/>
+      <inkml:brushProperty name="color" value="#E71224"/>
+    </inkml:brush>
+  </inkml:definitions>
+  <inkml:trace contextRef="#ctx0" brushRef="#br0">75 40 24575,'-4'5'0,"-1"-1"0,1 1 0,0-1 0,1 1 0,-1 0 0,1 1 0,0-1 0,0 1 0,1-1 0,-1 1 0,-1 7 0,-5 13 0,3-11 0,1-1 0,-6 30 0,10-41 0,1 0 0,0 1 0,-1-1 0,1 0 0,0 0 0,1 1 0,-1-1 0,0 0 0,1 1 0,0-1 0,0 0 0,0 0 0,0 0 0,0 0 0,1 0 0,-1 0 0,1 0 0,0 0 0,2 2 0,0-2 0,1 0 0,-1-1 0,1 1 0,0-1 0,-1 0 0,1-1 0,0 1 0,0-1 0,0 0 0,0 0 0,1 0 0,-1-1 0,6 0 0,24 5 0,-5 3 0,-18-4 0,0-1 0,0 0 0,0-1 0,18 1 0,-5-2 0,-14 0 0,0 0 0,0-1 0,0 0 0,0-1 0,0 0 0,0-1 0,21-5 0,-30 5 0,1 0 0,0 0 0,0 0 0,-1 0 0,0-1 0,1 1 0,-1-1 0,0 1 0,0-1 0,0 0 0,0 0 0,-1 0 0,1 0 0,-1 0 0,0 0 0,0 0 0,0 0 0,0-1 0,0-5 0,2-7 0,-1 0 0,-1-26 0,-1 42 0,0-9 0,0-6 0,0 0 0,-1 0 0,0 1 0,-1-1 0,-5-19 0,5 31 0,1-1 0,0 1 0,-1-1 0,0 1 0,0 0 0,0 0 0,0 0 0,0 0 0,0 0 0,-1 0 0,0 0 0,1 1 0,-1-1 0,0 1 0,0 0 0,0 0 0,-1 0 0,1 0 0,0 1 0,-1-1 0,1 1 0,-1 0 0,0 0 0,1 0 0,-1 1 0,-5-1 0,-37-2 0,-56 5 0,20 0 0,47-2-1365,20 0-5461</inkml:trace>
 </inkml:ink>
 </file>
 
@@ -4096,15 +4051,15 @@
           <inkml:channelProperty channel="F" name="resolution" value="0" units="1/dev"/>
         </inkml:channelProperties>
       </inkml:inkSource>
-      <inkml:timestamp xml:id="ts0" timeString="2023-05-11T23:49:21.072"/>
-    </inkml:context>
-    <inkml:brush xml:id="br0">
-      <inkml:brushProperty name="width" value="0.05" units="cm"/>
-      <inkml:brushProperty name="height" value="0.05" units="cm"/>
-      <inkml:brushProperty name="color" value="#E71224"/>
-    </inkml:brush>
-  </inkml:definitions>
-  <inkml:trace contextRef="#ctx0" brushRef="#br0">75 40 24575,'-4'5'0,"-1"-1"0,1 1 0,0-1 0,1 1 0,-1 0 0,1 1 0,0-1 0,0 1 0,1-1 0,-1 1 0,-1 7 0,-5 13 0,3-11 0,1-1 0,-6 30 0,10-41 0,1 0 0,0 1 0,-1-1 0,1 0 0,0 0 0,1 1 0,-1-1 0,0 0 0,1 1 0,0-1 0,0 0 0,0 0 0,0 0 0,0 0 0,1 0 0,-1 0 0,1 0 0,0 0 0,2 2 0,0-2 0,1 0 0,-1-1 0,1 1 0,0-1 0,-1 0 0,1-1 0,0 1 0,0-1 0,0 0 0,0 0 0,1 0 0,-1-1 0,6 0 0,24 5 0,-5 3 0,-18-4 0,0-1 0,0 0 0,0-1 0,18 1 0,-5-2 0,-14 0 0,0 0 0,0-1 0,0 0 0,0-1 0,0 0 0,0-1 0,21-5 0,-30 5 0,1 0 0,0 0 0,0 0 0,-1 0 0,0-1 0,1 1 0,-1-1 0,0 1 0,0-1 0,0 0 0,0 0 0,-1 0 0,1 0 0,-1 0 0,0 0 0,0 0 0,0 0 0,0-1 0,0-5 0,2-7 0,-1 0 0,-1-26 0,-1 42 0,0-9 0,0-6 0,0 0 0,-1 0 0,0 1 0,-1-1 0,-5-19 0,5 31 0,1-1 0,0 1 0,-1-1 0,0 1 0,0 0 0,0 0 0,0 0 0,0 0 0,0 0 0,-1 0 0,0 0 0,1 1 0,-1-1 0,0 1 0,0 0 0,0 0 0,-1 0 0,1 0 0,0 1 0,-1-1 0,1 1 0,-1 0 0,0 0 0,1 0 0,-1 1 0,-5-1 0,-37-2 0,-56 5 0,20 0 0,47-2-1365,20 0-5461</inkml:trace>
+      <inkml:timestamp xml:id="ts0" timeString="2023-05-11T23:49:17.349"/>
+    </inkml:context>
+    <inkml:brush xml:id="br0">
+      <inkml:brushProperty name="width" value="0.05" units="cm"/>
+      <inkml:brushProperty name="height" value="0.05" units="cm"/>
+      <inkml:brushProperty name="color" value="#E71224"/>
+    </inkml:brush>
+  </inkml:definitions>
+  <inkml:trace contextRef="#ctx0" brushRef="#br0">251 1 24575,'-16'0'0,"-1"0"0,0 0 0,-31 5 0,42-3 0,0-1 0,0 1 0,0 0 0,0 0 0,0 1 0,1 0 0,-1 0 0,1 0 0,0 1 0,0 0 0,-7 6 0,2 0 0,0 0 0,0 1 0,1 0 0,-14 23 0,20-29 0,1-1 0,0 1 0,0-1 0,0 1 0,1 0 0,-1 0 0,1 0 0,0 0 0,1 0 0,-1 0 0,1 0 0,0 0 0,1 0 0,-1 0 0,1 0 0,0 0 0,2 8 0,-2-9 0,1 0 0,0 0 0,0-1 0,0 1 0,1 0 0,-1-1 0,1 1 0,0-1 0,0 0 0,0 0 0,1 0 0,-1 0 0,0-1 0,1 1 0,0-1 0,0 0 0,0 0 0,0 0 0,5 1 0,8 2 0,0 0 0,1-2 0,25 3 0,-28-5 0,45 4 0,79-5 0,-55-2 0,-81 3 0,-1-1 0,1 0 0,0 0 0,-1 0 0,1 0 0,0-1 0,-1 1 0,1-1 0,0 0 0,-1 1 0,1-1 0,-1 0 0,1-1 0,-1 1 0,0 0 0,1-1 0,-1 1 0,0-1 0,0 0 0,0 1 0,0-1 0,0 0 0,-1 0 0,1-1 0,-1 1 0,1 0 0,-1 0 0,0-1 0,1 1 0,-1-1 0,-1 1 0,1-1 0,0 0 0,0 1 0,-1-1 0,0 1 0,1-6 0,1-21 0,-1-1 0,-6-58 0,5 86 0,-1-1 0,1 0 0,-1 0 0,0 1 0,0-1 0,0 0 0,0 1 0,0 0 0,-1-1 0,1 1 0,-1-1 0,0 1 0,1 0 0,-1 0 0,0 0 0,0 0 0,-1 0 0,1 1 0,0-1 0,0 1 0,-1-1 0,1 1 0,-1 0 0,-5-2 0,-4-1 0,-1 1 0,-1 0 0,-25-2 0,23 3 0,-26-1 2,-49 3-1,47 0-1369,29 0-5458</inkml:trace>
 </inkml:ink>
 </file>
 
@@ -4124,15 +4079,15 @@
           <inkml:channelProperty channel="F" name="resolution" value="0" units="1/dev"/>
         </inkml:channelProperties>
       </inkml:inkSource>
-      <inkml:timestamp xml:id="ts0" timeString="2023-05-11T23:49:17.349"/>
-    </inkml:context>
-    <inkml:brush xml:id="br0">
-      <inkml:brushProperty name="width" value="0.05" units="cm"/>
-      <inkml:brushProperty name="height" value="0.05" units="cm"/>
-      <inkml:brushProperty name="color" value="#E71224"/>
-    </inkml:brush>
-  </inkml:definitions>
-  <inkml:trace contextRef="#ctx0" brushRef="#br0">251 1 24575,'-16'0'0,"-1"0"0,0 0 0,-31 5 0,42-3 0,0-1 0,0 1 0,0 0 0,0 0 0,0 1 0,1 0 0,-1 0 0,1 0 0,0 1 0,0 0 0,-7 6 0,2 0 0,0 0 0,0 1 0,1 0 0,-14 23 0,20-29 0,1-1 0,0 1 0,0-1 0,0 1 0,1 0 0,-1 0 0,1 0 0,0 0 0,1 0 0,-1 0 0,1 0 0,0 0 0,1 0 0,-1 0 0,1 0 0,0 0 0,2 8 0,-2-9 0,1 0 0,0 0 0,0-1 0,0 1 0,1 0 0,-1-1 0,1 1 0,0-1 0,0 0 0,0 0 0,1 0 0,-1 0 0,0-1 0,1 1 0,0-1 0,0 0 0,0 0 0,0 0 0,5 1 0,8 2 0,0 0 0,1-2 0,25 3 0,-28-5 0,45 4 0,79-5 0,-55-2 0,-81 3 0,-1-1 0,1 0 0,0 0 0,-1 0 0,1 0 0,0-1 0,-1 1 0,1-1 0,0 0 0,-1 1 0,1-1 0,-1 0 0,1-1 0,-1 1 0,0 0 0,1-1 0,-1 1 0,0-1 0,0 0 0,0 1 0,0-1 0,0 0 0,-1 0 0,1-1 0,-1 1 0,1 0 0,-1 0 0,0-1 0,1 1 0,-1-1 0,-1 1 0,1-1 0,0 0 0,0 1 0,-1-1 0,0 1 0,1-6 0,1-21 0,-1-1 0,-6-58 0,5 86 0,-1-1 0,1 0 0,-1 0 0,0 1 0,0-1 0,0 0 0,0 1 0,0 0 0,-1-1 0,1 1 0,-1-1 0,0 1 0,1 0 0,-1 0 0,0 0 0,0 0 0,-1 0 0,1 1 0,0-1 0,0 1 0,-1-1 0,1 1 0,-1 0 0,-5-2 0,-4-1 0,-1 1 0,-1 0 0,-25-2 0,23 3 0,-26-1 2,-49 3-1,47 0-1369,29 0-5458</inkml:trace>
+      <inkml:timestamp xml:id="ts0" timeString="2023-05-11T23:49:06.905"/>
+    </inkml:context>
+    <inkml:brush xml:id="br0">
+      <inkml:brushProperty name="width" value="0.05" units="cm"/>
+      <inkml:brushProperty name="height" value="0.05" units="cm"/>
+      <inkml:brushProperty name="color" value="#E71224"/>
+    </inkml:brush>
+  </inkml:definitions>
+  <inkml:trace contextRef="#ctx0" brushRef="#br0">194 4 24575,'-28'0'0,"-4"-2"0,22 1 0,-1 1 0,0 0 0,1 0 0,-18 3 0,27-2 0,0-1 0,0 1 0,0-1 0,0 1 0,0 0 0,0 0 0,0-1 0,1 1 0,-1 0 0,0 0 0,0 0 0,0 0 0,1 0 0,-1 0 0,1 0 0,-1 0 0,1 0 0,-1 1 0,0 0 0,-7 29 0,4-14 0,-5 8 0,4-14 0,1 1 0,0 0 0,1 0 0,0 0 0,1 1 0,0-1 0,0 16 0,1 87 0,3 65 0,-1-175 0,0 0 0,1-1 0,-1 1 0,1 0 0,0-1 0,1 1 0,-1-1 0,1 0 0,-1 0 0,1 0 0,1 0 0,-1-1 0,5 5 0,4 3 0,0 0 0,23 15 0,-24-20 0,0 0 0,1 0 0,-1-1 0,1 0 0,0-1 0,0-1 0,1 0 0,20 3 0,1-4 0,0-1 0,35-4 0,-55 2 0,0-1 0,0-1 0,0 0 0,-1-1 0,1-1 0,-1 0 0,0-1 0,0 0 0,15-11 0,-12 7 0,0-1 0,-1-1 0,-1-1 0,0 0 0,-1 0 0,17-23 0,-24 27 0,-2 1 0,1-1 0,-1 0 0,0 0 0,-1-1 0,0 1 0,-1-1 0,0 0 0,0 1 0,0-19 0,-1-4 0,-7-63 0,4 84 0,-1 1 0,1 0 0,-2 0 0,1 0 0,-2 0 0,1 1 0,-1-1 0,0 1 0,-1 0 0,0 1 0,-1-1 0,0 1 0,0 0 0,0 1 0,-1 0 0,0 0 0,-15-9 0,17 13-114,0-1 1,-1 1-1,1 0 0,-1 1 0,1 0 1,-1 0-1,0 0 0,0 1 0,0 0 1,0 0-1,-12 0 0</inkml:trace>
 </inkml:ink>
 </file>
 
@@ -4180,15 +4135,15 @@
           <inkml:channelProperty channel="F" name="resolution" value="0" units="1/dev"/>
         </inkml:channelProperties>
       </inkml:inkSource>
-      <inkml:timestamp xml:id="ts0" timeString="2023-05-11T23:49:06.905"/>
-    </inkml:context>
-    <inkml:brush xml:id="br0">
-      <inkml:brushProperty name="width" value="0.05" units="cm"/>
-      <inkml:brushProperty name="height" value="0.05" units="cm"/>
-      <inkml:brushProperty name="color" value="#E71224"/>
-    </inkml:brush>
-  </inkml:definitions>
-  <inkml:trace contextRef="#ctx0" brushRef="#br0">194 4 24575,'-28'0'0,"-4"-2"0,22 1 0,-1 1 0,0 0 0,1 0 0,-18 3 0,27-2 0,0-1 0,0 1 0,0-1 0,0 1 0,0 0 0,0 0 0,0-1 0,1 1 0,-1 0 0,0 0 0,0 0 0,0 0 0,1 0 0,-1 0 0,1 0 0,-1 0 0,1 0 0,-1 1 0,0 0 0,-7 29 0,4-14 0,-5 8 0,4-14 0,1 1 0,0 0 0,1 0 0,0 0 0,1 1 0,0-1 0,0 16 0,1 87 0,3 65 0,-1-175 0,0 0 0,1-1 0,-1 1 0,1 0 0,0-1 0,1 1 0,-1-1 0,1 0 0,-1 0 0,1 0 0,1 0 0,-1-1 0,5 5 0,4 3 0,0 0 0,23 15 0,-24-20 0,0 0 0,1 0 0,-1-1 0,1 0 0,0-1 0,0-1 0,1 0 0,20 3 0,1-4 0,0-1 0,35-4 0,-55 2 0,0-1 0,0-1 0,0 0 0,-1-1 0,1-1 0,-1 0 0,0-1 0,0 0 0,15-11 0,-12 7 0,0-1 0,-1-1 0,-1-1 0,0 0 0,-1 0 0,17-23 0,-24 27 0,-2 1 0,1-1 0,-1 0 0,0 0 0,-1-1 0,0 1 0,-1-1 0,0 0 0,0 1 0,0-19 0,-1-4 0,-7-63 0,4 84 0,-1 1 0,1 0 0,-2 0 0,1 0 0,-2 0 0,1 1 0,-1-1 0,0 1 0,-1 0 0,0 1 0,-1-1 0,0 1 0,0 0 0,0 1 0,-1 0 0,0 0 0,-15-9 0,17 13-114,0-1 1,-1 1-1,1 0 0,-1 1 0,1 0 1,-1 0-1,0 0 0,0 1 0,0 0 1,0 0-1,-12 0 0</inkml:trace>
+      <inkml:timestamp xml:id="ts0" timeString="2023-05-11T23:48:56.425"/>
+    </inkml:context>
+    <inkml:brush xml:id="br0">
+      <inkml:brushProperty name="width" value="0.05" units="cm"/>
+      <inkml:brushProperty name="height" value="0.05" units="cm"/>
+      <inkml:brushProperty name="color" value="#E71224"/>
+    </inkml:brush>
+  </inkml:definitions>
+  <inkml:trace contextRef="#ctx0" brushRef="#br0">273 1 24575,'-4'0'0,"-29"3"0,30-2 0,1 0 0,0 0 0,0 0 0,1 0 0,-1 0 0,0 0 0,0 1 0,0-1 0,1 1 0,-1-1 0,1 1 0,0 0 0,-3 3 0,-39 48 0,31-40 0,0 1 0,1 0 0,-15 26 0,1 15 0,3 0 0,-19 70 0,36-99 0,0 0 0,2 0 0,1 1 0,0-1 0,5 41 0,-2-4 0,0-56 0,0 0 0,0-1 0,0 1 0,0 0 0,1-1 0,0 1 0,1-1 0,0 0 0,-1 0 0,2 0 0,-1 0 0,1 0 0,5 5 0,8 9 0,0-1 0,24 19 0,-6-5 0,-28-27 0,0-1 0,0 0 0,0 0 0,1 0 0,-1-1 0,1 0 0,0-1 0,0 0 0,1 0 0,-1-1 0,0 0 0,1 0 0,0-1 0,13 0 0,5 0 0,-1-2 0,1-1 0,40-8 0,-35 4 0,0-1 0,-1-2 0,0-1 0,49-23 0,-70 28 0,-1-1 0,1-1 0,-1 0 0,0 0 0,0-1 0,9-11 0,-14 15 0,0-1 0,-1 0 0,0 1 0,0-1 0,0 0 0,0 0 0,-1-1 0,0 1 0,0-1 0,0 1 0,-1-1 0,1 1 0,-2-1 0,2-7 0,-2-63 0,-3-97 0,2 159 0,0 1 0,-1 0 0,0 1 0,-1-1 0,-1 0 0,0 1 0,0 0 0,-2 0 0,1 0 0,-2 0 0,1 1 0,-15-18 0,-5-8 0,-18-24 0,40 55 0,-1 1 0,-1-1 0,1 1 0,-1 1 0,0-1 0,0 1 0,-10-6 0,12 8 0,1 1 0,-1 0 0,1 0 0,-1 0 0,0 0 0,0 1 0,1-1 0,-1 1 0,0 0 0,0 0 0,1 0 0,-1 1 0,-5 1 0</inkml:trace>
 </inkml:ink>
 </file>
 
@@ -4208,15 +4163,15 @@
           <inkml:channelProperty channel="F" name="resolution" value="0" units="1/dev"/>
         </inkml:channelProperties>
       </inkml:inkSource>
-      <inkml:timestamp xml:id="ts0" timeString="2023-05-11T23:48:56.425"/>
-    </inkml:context>
-    <inkml:brush xml:id="br0">
-      <inkml:brushProperty name="width" value="0.05" units="cm"/>
-      <inkml:brushProperty name="height" value="0.05" units="cm"/>
-      <inkml:brushProperty name="color" value="#E71224"/>
-    </inkml:brush>
-  </inkml:definitions>
-  <inkml:trace contextRef="#ctx0" brushRef="#br0">273 1 24575,'-4'0'0,"-29"3"0,30-2 0,1 0 0,0 0 0,0 0 0,1 0 0,-1 0 0,0 0 0,0 1 0,0-1 0,1 1 0,-1-1 0,1 1 0,0 0 0,-3 3 0,-39 48 0,31-40 0,0 1 0,1 0 0,-15 26 0,1 15 0,3 0 0,-19 70 0,36-99 0,0 0 0,2 0 0,1 1 0,0-1 0,5 41 0,-2-4 0,0-56 0,0 0 0,0-1 0,0 1 0,0 0 0,1-1 0,0 1 0,1-1 0,0 0 0,-1 0 0,2 0 0,-1 0 0,1 0 0,5 5 0,8 9 0,0-1 0,24 19 0,-6-5 0,-28-27 0,0-1 0,0 0 0,0 0 0,1 0 0,-1-1 0,1 0 0,0-1 0,0 0 0,1 0 0,-1-1 0,0 0 0,1 0 0,0-1 0,13 0 0,5 0 0,-1-2 0,1-1 0,40-8 0,-35 4 0,0-1 0,-1-2 0,0-1 0,49-23 0,-70 28 0,-1-1 0,1-1 0,-1 0 0,0 0 0,0-1 0,9-11 0,-14 15 0,0-1 0,-1 0 0,0 1 0,0-1 0,0 0 0,0 0 0,-1-1 0,0 1 0,0-1 0,0 1 0,-1-1 0,1 1 0,-2-1 0,2-7 0,-2-63 0,-3-97 0,2 159 0,0 1 0,-1 0 0,0 1 0,-1-1 0,-1 0 0,0 1 0,0 0 0,-2 0 0,1 0 0,-2 0 0,1 1 0,-15-18 0,-5-8 0,-18-24 0,40 55 0,-1 1 0,-1-1 0,1 1 0,-1 1 0,0-1 0,0 1 0,-10-6 0,12 8 0,1 1 0,-1 0 0,1 0 0,-1 0 0,0 0 0,0 1 0,1-1 0,-1 1 0,0 0 0,0 0 0,1 0 0,-1 1 0,-5 1 0</inkml:trace>
+      <inkml:timestamp xml:id="ts0" timeString="2023-05-11T23:48:44.618"/>
+    </inkml:context>
+    <inkml:brush xml:id="br0">
+      <inkml:brushProperty name="width" value="0.05" units="cm"/>
+      <inkml:brushProperty name="height" value="0.05" units="cm"/>
+      <inkml:brushProperty name="color" value="#E71224"/>
+    </inkml:brush>
+  </inkml:definitions>
+  <inkml:trace contextRef="#ctx0" brushRef="#br0">587 1 24575,'1'0'0,"-1"0"0,-12 0 0,0 0 0,1 2 0,-1-1 0,1 2 0,-17 4 0,-12 13 0,-95 49 0,111-55 0,1 1 0,1 1 0,-31 29 0,33-26 0,-82 86 0,91-91 0,0 0 0,1 0 0,1 1 0,0 0 0,1 0 0,-8 21 0,13-23 0,1 0 0,0 0 0,1 0 0,0 1 0,1-1 0,1 0 0,0 0 0,4 20 0,-2-22 0,1 1 0,0-1 0,0 0 0,1-1 0,1 1 0,0-1 0,0 0 0,1 0 0,1-1 0,-1 1 0,18 14 0,-4-5 0,1-1 0,1-1 0,46 27 0,-59-40 0,-1 0 0,1 0 0,0-1 0,-1 0 0,1-1 0,0 0 0,19 1 0,76-4 0,-49-1 0,-38 2 0,0-2 0,-1 0 0,1-1 0,0-1 0,-1-1 0,0 0 0,0-1 0,-1-1 0,0-1 0,0 0 0,0-1 0,24-19 0,-16 9 0,-1-2 0,-1-1 0,0 0 0,-2-2 0,-1 0 0,25-41 0,-39 57 0,1 0 0,-1 0 0,-1 0 0,0-1 0,0 0 0,-1 1 0,0-1 0,0-1 0,-1 1 0,0 0 0,-1-1 0,0 1 0,0-12 0,-2 1 0,1 3 0,-1 1 0,0 0 0,-1-1 0,-1 1 0,-1 0 0,-8-24 0,10 34 0,0 0 0,0 0 0,-1 1 0,0-1 0,0 1 0,0-1 0,-1 1 0,0 0 0,0 1 0,0-1 0,-1 1 0,1-1 0,-1 1 0,0 1 0,0-1 0,-1 1 0,1 0 0,-1 0 0,1 0 0,-1 1 0,0 0 0,0 0 0,-9-2 0,-18-7 0,28 9 0,0 0 0,0 0 0,0 0 0,-1 1 0,1 0 0,-9-1 0,-42 3-1365</inkml:trace>
 </inkml:ink>
 </file>
 
@@ -4236,15 +4191,15 @@
           <inkml:channelProperty channel="F" name="resolution" value="0" units="1/dev"/>
         </inkml:channelProperties>
       </inkml:inkSource>
-      <inkml:timestamp xml:id="ts0" timeString="2023-05-11T23:48:44.618"/>
-    </inkml:context>
-    <inkml:brush xml:id="br0">
-      <inkml:brushProperty name="width" value="0.05" units="cm"/>
-      <inkml:brushProperty name="height" value="0.05" units="cm"/>
-      <inkml:brushProperty name="color" value="#E71224"/>
-    </inkml:brush>
-  </inkml:definitions>
-  <inkml:trace contextRef="#ctx0" brushRef="#br0">587 1 24575,'1'0'0,"-1"0"0,-12 0 0,0 0 0,1 2 0,-1-1 0,1 2 0,-17 4 0,-12 13 0,-95 49 0,111-55 0,1 1 0,1 1 0,-31 29 0,33-26 0,-82 86 0,91-91 0,0 0 0,1 0 0,1 1 0,0 0 0,1 0 0,-8 21 0,13-23 0,1 0 0,0 0 0,1 0 0,0 1 0,1-1 0,1 0 0,0 0 0,4 20 0,-2-22 0,1 1 0,0-1 0,0 0 0,1-1 0,1 1 0,0-1 0,0 0 0,1 0 0,1-1 0,-1 1 0,18 14 0,-4-5 0,1-1 0,1-1 0,46 27 0,-59-40 0,-1 0 0,1 0 0,0-1 0,-1 0 0,1-1 0,0 0 0,19 1 0,76-4 0,-49-1 0,-38 2 0,0-2 0,-1 0 0,1-1 0,0-1 0,-1-1 0,0 0 0,0-1 0,-1-1 0,0-1 0,0 0 0,0-1 0,24-19 0,-16 9 0,-1-2 0,-1-1 0,0 0 0,-2-2 0,-1 0 0,25-41 0,-39 57 0,1 0 0,-1 0 0,-1 0 0,0-1 0,0 0 0,-1 1 0,0-1 0,0-1 0,-1 1 0,0 0 0,-1-1 0,0 1 0,0-12 0,-2 1 0,1 3 0,-1 1 0,0 0 0,-1-1 0,-1 1 0,-1 0 0,-8-24 0,10 34 0,0 0 0,0 0 0,-1 1 0,0-1 0,0 1 0,0-1 0,-1 1 0,0 0 0,0 1 0,0-1 0,-1 1 0,1-1 0,-1 1 0,0 1 0,0-1 0,-1 1 0,1 0 0,-1 0 0,1 0 0,-1 1 0,0 0 0,0 0 0,-9-2 0,-18-7 0,28 9 0,0 0 0,0 0 0,0 0 0,-1 1 0,1 0 0,-9-1 0,-42 3-1365</inkml:trace>
+      <inkml:timestamp xml:id="ts0" timeString="2023-05-11T23:48:11.177"/>
+    </inkml:context>
+    <inkml:brush xml:id="br0">
+      <inkml:brushProperty name="width" value="0.05" units="cm"/>
+      <inkml:brushProperty name="height" value="0.05" units="cm"/>
+      <inkml:brushProperty name="color" value="#E71224"/>
+    </inkml:brush>
+  </inkml:definitions>
+  <inkml:trace contextRef="#ctx0" brushRef="#br0">1 126 24575,'0'0'0,"0"0"0,0 0 0,0 0 0,0 0 0,0 0 0,0 0 0,0 0 0,0 0 0,0 0 0,0 0 0,0 0 0,0 0 0,0 0 0,0 0 0,0 0 0,0 0 0,0 0 0,0 0 0,0 327 0,23-318 0,-1-2 0,0 0 0,1-2 0,0-1 0,0 0 0,41-1 0,-9 1 0,144-1 0,-113-4 0,-79 1 0,-1-1 0,1-1 0,0 1 0,-1-1 0,1 0 0,-1 0 0,0-1 0,0 0 0,0 0 0,0-1 0,0 1 0,-1-1 0,10-9 0,-11 8 0,0-1 0,0 0 0,0 0 0,-1 0 0,0-1 0,0 1 0,-1-1 0,1 1 0,-1-1 0,-1 0 0,2-9 0,-1-7 0,-1-1 0,-3-25 0,1 1 0,1 19 0,-1-32 0,1 56 0,-1 0 0,0 0 0,-1 0 0,1 0 0,-1 1 0,0-1 0,0 1 0,0-1 0,0 1 0,-4-5 0,0 1 0,0 1 0,-1-1 0,1 1 0,-2 0 0,1 1 0,-14-9 0,15 11 0,0 1 0,0 0 0,0 1 0,-1 0 0,1 0 0,-1 0 0,0 1 0,0 0 0,1 0 0,-11 0 0,-370 2-1365</inkml:trace>
 </inkml:ink>
 </file>
 
@@ -4264,15 +4219,15 @@
           <inkml:channelProperty channel="F" name="resolution" value="0" units="1/dev"/>
         </inkml:channelProperties>
       </inkml:inkSource>
-      <inkml:timestamp xml:id="ts0" timeString="2023-05-11T23:48:11.177"/>
-    </inkml:context>
-    <inkml:brush xml:id="br0">
-      <inkml:brushProperty name="width" value="0.05" units="cm"/>
-      <inkml:brushProperty name="height" value="0.05" units="cm"/>
-      <inkml:brushProperty name="color" value="#E71224"/>
-    </inkml:brush>
-  </inkml:definitions>
-  <inkml:trace contextRef="#ctx0" brushRef="#br0">1 126 24575,'0'0'0,"0"0"0,0 0 0,0 0 0,0 0 0,0 0 0,0 0 0,0 0 0,0 0 0,0 0 0,0 0 0,0 0 0,0 0 0,0 0 0,0 0 0,0 0 0,0 0 0,0 0 0,0 0 0,0 327 0,23-318 0,-1-2 0,0 0 0,1-2 0,0-1 0,0 0 0,41-1 0,-9 1 0,144-1 0,-113-4 0,-79 1 0,-1-1 0,1-1 0,0 1 0,-1-1 0,1 0 0,-1 0 0,0-1 0,0 0 0,0 0 0,0-1 0,0 1 0,-1-1 0,10-9 0,-11 8 0,0-1 0,0 0 0,0 0 0,-1 0 0,0-1 0,0 1 0,-1-1 0,1 1 0,-1-1 0,-1 0 0,2-9 0,-1-7 0,-1-1 0,-3-25 0,1 1 0,1 19 0,-1-32 0,1 56 0,-1 0 0,0 0 0,-1 0 0,1 0 0,-1 1 0,0-1 0,0 1 0,0-1 0,0 1 0,-4-5 0,0 1 0,0 1 0,-1-1 0,1 1 0,-2 0 0,1 1 0,-14-9 0,15 11 0,0 1 0,0 0 0,0 1 0,-1 0 0,1 0 0,-1 0 0,0 1 0,0 0 0,1 0 0,-11 0 0,-370 2-1365</inkml:trace>
+      <inkml:timestamp xml:id="ts0" timeString="2023-05-11T23:47:53.232"/>
+    </inkml:context>
+    <inkml:brush xml:id="br0">
+      <inkml:brushProperty name="width" value="0.05" units="cm"/>
+      <inkml:brushProperty name="height" value="0.05" units="cm"/>
+      <inkml:brushProperty name="color" value="#E71224"/>
+    </inkml:brush>
+  </inkml:definitions>
+  <inkml:trace contextRef="#ctx0" brushRef="#br0">36 71 24575,'0'22'0,"-8"37"0,5-40 0,1 8 0,1 0 0,3 35 0,-1-6 0,-1 499 0,0-554 0,0 0 0,1 0 0,-1 0 0,0 0 0,0-1 0,1 1 0,-1 0 0,1 0 0,-1 0 0,0-1 0,1 1 0,0 0 0,-1-1 0,1 1 0,-1 0 0,1-1 0,0 1 0,-1-1 0,1 1 0,0-1 0,0 1 0,-1-1 0,1 1 0,0-1 0,0 0 0,0 1 0,-1-1 0,1 0 0,0 0 0,2 0 0,32 3 0,-24-3 0,-5 1 0,-1 0 0,0 0 0,0 1 0,0 0 0,0 0 0,8 4 0,-7-3 0,0 0 0,0 0 0,0-1 0,8 2 0,24 0 0,0-1 0,75-4 0,-35-1 0,102 2 0,-179 0 0,0-1 0,0 1 0,-1 0 0,1 0 0,0-1 0,0 1 0,-1-1 0,1 1 0,0 0 0,-1-1 0,1 1 0,-1-1 0,1 0 0,0 1 0,-1-1 0,0 0 0,1 1 0,-1-1 0,1 0 0,-1 1 0,0-1 0,1-1 0,8-21 0,-7 14 0,6-12 0,-2 0 0,-1-1 0,0 0 0,2-42 0,-7-93 0,-2 72 0,2-338 0,0 420 0,0 0 0,-1-1 0,0 1 0,0 0 0,0-1 0,0 1 0,0 0 0,-1 0 0,1 0 0,-1 0 0,0 0 0,0 1 0,0-1 0,0 0 0,-1 1 0,1-1 0,-1 1 0,1 0 0,-1 0 0,0 0 0,0 0 0,0 1 0,0-1 0,0 1 0,-6-2 0,-3-2 0,-1 1 0,1 0 0,-1 1 0,0 1 0,-19-1 0,-291 0 0,170 5 0,107-2-1365</inkml:trace>
 </inkml:ink>
 </file>
 
@@ -4292,15 +4247,15 @@
           <inkml:channelProperty channel="F" name="resolution" value="0" units="1/dev"/>
         </inkml:channelProperties>
       </inkml:inkSource>
-      <inkml:timestamp xml:id="ts0" timeString="2023-05-11T23:47:53.232"/>
-    </inkml:context>
-    <inkml:brush xml:id="br0">
-      <inkml:brushProperty name="width" value="0.05" units="cm"/>
-      <inkml:brushProperty name="height" value="0.05" units="cm"/>
-      <inkml:brushProperty name="color" value="#E71224"/>
-    </inkml:brush>
-  </inkml:definitions>
-  <inkml:trace contextRef="#ctx0" brushRef="#br0">36 71 24575,'0'22'0,"-8"37"0,5-40 0,1 8 0,1 0 0,3 35 0,-1-6 0,-1 499 0,0-554 0,0 0 0,1 0 0,-1 0 0,0 0 0,0-1 0,1 1 0,-1 0 0,1 0 0,-1 0 0,0-1 0,1 1 0,0 0 0,-1-1 0,1 1 0,-1 0 0,1-1 0,0 1 0,-1-1 0,1 1 0,0-1 0,0 1 0,-1-1 0,1 1 0,0-1 0,0 0 0,0 1 0,-1-1 0,1 0 0,0 0 0,2 0 0,32 3 0,-24-3 0,-5 1 0,-1 0 0,0 0 0,0 1 0,0 0 0,0 0 0,8 4 0,-7-3 0,0 0 0,0 0 0,0-1 0,8 2 0,24 0 0,0-1 0,75-4 0,-35-1 0,102 2 0,-179 0 0,0-1 0,0 1 0,-1 0 0,1 0 0,0-1 0,0 1 0,-1-1 0,1 1 0,0 0 0,-1-1 0,1 1 0,-1-1 0,1 0 0,0 1 0,-1-1 0,0 0 0,1 1 0,-1-1 0,1 0 0,-1 1 0,0-1 0,1-1 0,8-21 0,-7 14 0,6-12 0,-2 0 0,-1-1 0,0 0 0,2-42 0,-7-93 0,-2 72 0,2-338 0,0 420 0,0 0 0,-1-1 0,0 1 0,0 0 0,0-1 0,0 1 0,0 0 0,-1 0 0,1 0 0,-1 0 0,0 0 0,0 1 0,0-1 0,0 0 0,-1 1 0,1-1 0,-1 1 0,1 0 0,-1 0 0,0 0 0,0 0 0,0 1 0,0-1 0,0 1 0,-6-2 0,-3-2 0,-1 1 0,1 0 0,-1 1 0,0 1 0,-19-1 0,-291 0 0,170 5 0,107-2-1365</inkml:trace>
+      <inkml:timestamp xml:id="ts0" timeString="2023-05-11T23:47:38.741"/>
+    </inkml:context>
+    <inkml:brush xml:id="br0">
+      <inkml:brushProperty name="width" value="0.05" units="cm"/>
+      <inkml:brushProperty name="height" value="0.05" units="cm"/>
+      <inkml:brushProperty name="color" value="#E71224"/>
+    </inkml:brush>
+  </inkml:definitions>
+  <inkml:trace contextRef="#ctx0" brushRef="#br0">0 1 24575,'0'0'0,"18"11"0,-16-9 0,0 0 0,-1 0 0,1 0 0,0 1 0,-1-1 0,0 0 0,1 1 0,-1-1 0,0 1 0,0 0 0,-1-1 0,1 1 0,0 0 0,-1-1 0,0 1 0,1 3 0,-2 52 0,-1-31 0,3 190 0,-2 239 0,23-452 0,-2 2 0,-1-2 0,1 0 0,-1-2 0,29 1 0,532-4 0,-578-21 0,7-30 0,-3 0 0,-1 0 0,-4-71 0,-1 99 0,-1-396 0,1 419 0,-1 0 0,1-1 0,-1 1 0,0 0 0,1 0 0,-1 0 0,0-1 0,0 1 0,0 0 0,0 0 0,0 0 0,0 0 0,0 1 0,-1-1 0,1 0 0,0 0 0,0 1 0,-1-1 0,1 1 0,-2-2 0,-30-9 0,-16 3 0,-1 3 0,0 1 0,-86 5 0,43 1 0,-91 8 0,178-9 54,-3 0-409,1-1 0,-1 1 1,-15-3-1</inkml:trace>
 </inkml:ink>
 </file>
 
@@ -4320,15 +4275,15 @@
           <inkml:channelProperty channel="F" name="resolution" value="0" units="1/dev"/>
         </inkml:channelProperties>
       </inkml:inkSource>
-      <inkml:timestamp xml:id="ts0" timeString="2023-05-11T23:47:38.741"/>
-    </inkml:context>
-    <inkml:brush xml:id="br0">
-      <inkml:brushProperty name="width" value="0.05" units="cm"/>
-      <inkml:brushProperty name="height" value="0.05" units="cm"/>
-      <inkml:brushProperty name="color" value="#E71224"/>
-    </inkml:brush>
-  </inkml:definitions>
-  <inkml:trace contextRef="#ctx0" brushRef="#br0">0 1 24575,'0'0'0,"18"11"0,-16-9 0,0 0 0,-1 0 0,1 0 0,0 1 0,-1-1 0,0 0 0,1 1 0,-1-1 0,0 1 0,0 0 0,-1-1 0,1 1 0,0 0 0,-1-1 0,0 1 0,1 3 0,-2 52 0,-1-31 0,3 190 0,-2 239 0,23-452 0,-2 2 0,-1-2 0,1 0 0,-1-2 0,29 1 0,532-4 0,-578-21 0,7-30 0,-3 0 0,-1 0 0,-4-71 0,-1 99 0,-1-396 0,1 419 0,-1 0 0,1-1 0,-1 1 0,0 0 0,1 0 0,-1 0 0,0-1 0,0 1 0,0 0 0,0 0 0,0 0 0,0 0 0,0 1 0,-1-1 0,1 0 0,0 0 0,0 1 0,-1-1 0,1 1 0,-2-2 0,-30-9 0,-16 3 0,-1 3 0,0 1 0,-86 5 0,43 1 0,-91 8 0,178-9 54,-3 0-409,1-1 0,-1 1 1,-15-3-1</inkml:trace>
+      <inkml:timestamp xml:id="ts0" timeString="2023-05-11T23:47:16.367"/>
+    </inkml:context>
+    <inkml:brush xml:id="br0">
+      <inkml:brushProperty name="width" value="0.05" units="cm"/>
+      <inkml:brushProperty name="height" value="0.05" units="cm"/>
+      <inkml:brushProperty name="color" value="#E71224"/>
+    </inkml:brush>
+  </inkml:definitions>
+  <inkml:trace contextRef="#ctx0" brushRef="#br0">609 24 24575,'-155'-12'0,"-1"0"0,100 13 0,-72 10 0,123-9 0,0-1 0,0 1 0,0-1 0,1 1 0,-1 0 0,1 1 0,0-1 0,-1 1 0,1 0 0,0 0 0,1 1 0,-1-1 0,0 1 0,1-1 0,-4 7 0,2-4 0,1 0 0,0 1 0,0 0 0,0 0 0,1 0 0,0 0 0,1 0 0,0 1 0,-2 9 0,0 8 0,2 0 0,1 0 0,1 1 0,1-1 0,1 0 0,6 26 0,-4-36 0,1 0 0,1 0 0,1-1 0,0 0 0,1 0 0,0 0 0,1-1 0,18 20 0,10 7 0,50 41 0,-53-51 0,-15-12 0,-6-5 0,0-1 0,1-1 0,0 0 0,27 15 0,-33-23 0,0-1 0,1 0 0,0-1 0,-1 0 0,1 0 0,0-1 0,-1 0 0,1 0 0,12-3 0,14 1 0,-28 1 0,0 0 0,0 0 0,0-1 0,0 0 0,-1 0 0,1-1 0,-1 0 0,1 0 0,-1-1 0,0 1 0,0-1 0,6-6 0,-6 5 0,0 0 0,1 1 0,-1 0 0,1 0 0,0 1 0,0-1 0,0 2 0,1-1 0,-1 1 0,14-3 0,-16 5 0,0 0 0,1-1 0,-1 0 0,0 0 0,0-1 0,0 1 0,0-1 0,5-3 0,-8 4 0,0 0 0,0-1 0,-1 1 0,1 0 0,0-1 0,-1 0 0,1 1 0,-1-1 0,1 0 0,-1 1 0,0-1 0,0 0 0,0 0 0,0 0 0,0 0 0,0-1 0,-1 1 0,1 0 0,-1 0 0,1 0 0,-1-5 0,1-155 0,-3 72 0,2 70 0,-1 0 0,0 0 0,-9-34 0,8 46 0,-1-1 0,0 0 0,0 1 0,-1 0 0,0 0 0,0 0 0,-1 0 0,0 0 0,0 1 0,-10-10 0,-60-47-1365,66 57-5461</inkml:trace>
 </inkml:ink>
 </file>
 
@@ -4348,15 +4303,15 @@
           <inkml:channelProperty channel="F" name="resolution" value="0" units="1/dev"/>
         </inkml:channelProperties>
       </inkml:inkSource>
-      <inkml:timestamp xml:id="ts0" timeString="2023-05-11T23:47:16.367"/>
-    </inkml:context>
-    <inkml:brush xml:id="br0">
-      <inkml:brushProperty name="width" value="0.05" units="cm"/>
-      <inkml:brushProperty name="height" value="0.05" units="cm"/>
-      <inkml:brushProperty name="color" value="#E71224"/>
-    </inkml:brush>
-  </inkml:definitions>
-  <inkml:trace contextRef="#ctx0" brushRef="#br0">609 24 24575,'-155'-12'0,"-1"0"0,100 13 0,-72 10 0,123-9 0,0-1 0,0 1 0,0-1 0,1 1 0,-1 0 0,1 1 0,0-1 0,-1 1 0,1 0 0,0 0 0,1 1 0,-1-1 0,0 1 0,1-1 0,-4 7 0,2-4 0,1 0 0,0 1 0,0 0 0,0 0 0,1 0 0,0 0 0,1 0 0,0 1 0,-2 9 0,0 8 0,2 0 0,1 0 0,1 1 0,1-1 0,1 0 0,6 26 0,-4-36 0,1 0 0,1 0 0,1-1 0,0 0 0,1 0 0,0 0 0,1-1 0,18 20 0,10 7 0,50 41 0,-53-51 0,-15-12 0,-6-5 0,0-1 0,1-1 0,0 0 0,27 15 0,-33-23 0,0-1 0,1 0 0,0-1 0,-1 0 0,1 0 0,0-1 0,-1 0 0,1 0 0,12-3 0,14 1 0,-28 1 0,0 0 0,0 0 0,0-1 0,0 0 0,-1 0 0,1-1 0,-1 0 0,1 0 0,-1-1 0,0 1 0,0-1 0,6-6 0,-6 5 0,0 0 0,1 1 0,-1 0 0,1 0 0,0 1 0,0-1 0,0 2 0,1-1 0,-1 1 0,14-3 0,-16 5 0,0 0 0,1-1 0,-1 0 0,0 0 0,0-1 0,0 1 0,0-1 0,5-3 0,-8 4 0,0 0 0,0-1 0,-1 1 0,1 0 0,0-1 0,-1 0 0,1 1 0,-1-1 0,1 0 0,-1 1 0,0-1 0,0 0 0,0 0 0,0 0 0,0 0 0,0-1 0,-1 1 0,1 0 0,-1 0 0,1 0 0,-1-5 0,1-155 0,-3 72 0,2 70 0,-1 0 0,0 0 0,-9-34 0,8 46 0,-1-1 0,0 0 0,0 1 0,-1 0 0,0 0 0,0 0 0,-1 0 0,0 0 0,0 1 0,-10-10 0,-60-47-1365,66 57-5461</inkml:trace>
+      <inkml:timestamp xml:id="ts0" timeString="2023-05-11T23:47:14.008"/>
+    </inkml:context>
+    <inkml:brush xml:id="br0">
+      <inkml:brushProperty name="width" value="0.05" units="cm"/>
+      <inkml:brushProperty name="height" value="0.05" units="cm"/>
+      <inkml:brushProperty name="color" value="#E71224"/>
+    </inkml:brush>
+  </inkml:definitions>
+  <inkml:trace contextRef="#ctx0" brushRef="#br0">450 16 24575,'-2'0'0,"0"0"0,1 0 0,-1 0 0,0 0 0,0 0 0,0 0 0,0-1 0,0 1 0,0-1 0,0 1 0,1-1 0,-3-1 0,-3 0 0,-21-2 0,0 1 0,0 2 0,-46 3 0,11 0 0,57-2 0,0 1 0,0 0 0,0 0 0,0 0 0,0 1 0,0 0 0,0 0 0,1 1 0,-1 0 0,1 0 0,-1 0 0,1 0 0,-7 7 0,5-4 0,1 0 0,0 0 0,0 0 0,1 1 0,-1 0 0,2 0 0,-1 0 0,1 1 0,-5 10 0,7-12 0,1 0 0,-1 0 0,1 0 0,0 13 0,0-13 0,1 0 0,-1 0 0,0 0 0,0 0 0,-1 0 0,-2 5 0,-3 8 0,1 0 0,0 0 0,2 1 0,0-1 0,-3 39 0,7 104 0,3-73 0,-3-80 0,0 0 0,1 0 0,1 0 0,0 0 0,0 0 0,1 0 0,-1 0 0,2-1 0,0 1 0,0-1 0,7 11 0,-4-9 0,1 1 0,1-2 0,-1 1 0,1-1 0,1 0 0,0-1 0,16 11 0,16 15 0,-33-25 0,1-1 0,15 11 0,-21-17 0,0 0 0,0 0 0,0 0 0,0-1 0,0 1 0,1-1 0,-1 0 0,0 0 0,0-1 0,1 1 0,5-1 0,39 0 0,-11 0 0,0-1 0,0-1 0,-1-2 0,60-15 0,-66 10 0,-1-2 0,-1 0 0,48-26 0,-66 30 0,0-1 0,0 1 0,-1-2 0,0 1 0,0-1 0,-1-1 0,0 0 0,0 0 0,-1-1 0,-1 0 0,10-18 0,-4 1 0,-1 0 0,12-45 0,-21 60 0,0 1 0,-1-1 0,0 1 0,-1-1 0,0 0 0,-1 0 0,-1 0 0,-4-22 0,3 27 0,0 1 0,-1 0 0,0 1 0,0-1 0,-1 0 0,0 1 0,-5-7 0,-37-41 0,21 26 0,2 4 0,-1 2 0,-1 0 0,0 2 0,-2 0 0,-45-23 0,19 10 0,48 30-97,0 0-1,0 0 1,0 0-1,0 1 1,0 0-1,-1 0 1,1 0-1,-1 1 1,1 0-1,-1 0 1,0 0-1,1 1 0,-7 0 1</inkml:trace>
 </inkml:ink>
 </file>
 
@@ -4376,15 +4331,15 @@
           <inkml:channelProperty channel="F" name="resolution" value="0" units="1/dev"/>
         </inkml:channelProperties>
       </inkml:inkSource>
-      <inkml:timestamp xml:id="ts0" timeString="2023-05-11T23:47:14.008"/>
-    </inkml:context>
-    <inkml:brush xml:id="br0">
-      <inkml:brushProperty name="width" value="0.05" units="cm"/>
-      <inkml:brushProperty name="height" value="0.05" units="cm"/>
-      <inkml:brushProperty name="color" value="#E71224"/>
-    </inkml:brush>
-  </inkml:definitions>
-  <inkml:trace contextRef="#ctx0" brushRef="#br0">450 16 24575,'-2'0'0,"0"0"0,1 0 0,-1 0 0,0 0 0,0 0 0,0 0 0,0-1 0,0 1 0,0-1 0,0 1 0,1-1 0,-3-1 0,-3 0 0,-21-2 0,0 1 0,0 2 0,-46 3 0,11 0 0,57-2 0,0 1 0,0 0 0,0 0 0,0 0 0,0 1 0,0 0 0,0 0 0,1 1 0,-1 0 0,1 0 0,-1 0 0,1 0 0,-7 7 0,5-4 0,1 0 0,0 0 0,0 0 0,1 1 0,-1 0 0,2 0 0,-1 0 0,1 1 0,-5 10 0,7-12 0,1 0 0,-1 0 0,1 0 0,0 13 0,0-13 0,1 0 0,-1 0 0,0 0 0,0 0 0,-1 0 0,-2 5 0,-3 8 0,1 0 0,0 0 0,2 1 0,0-1 0,-3 39 0,7 104 0,3-73 0,-3-80 0,0 0 0,1 0 0,1 0 0,0 0 0,0 0 0,1 0 0,-1 0 0,2-1 0,0 1 0,0-1 0,7 11 0,-4-9 0,1 1 0,1-2 0,-1 1 0,1-1 0,1 0 0,0-1 0,16 11 0,16 15 0,-33-25 0,1-1 0,15 11 0,-21-17 0,0 0 0,0 0 0,0 0 0,0-1 0,0 1 0,1-1 0,-1 0 0,0 0 0,0-1 0,1 1 0,5-1 0,39 0 0,-11 0 0,0-1 0,0-1 0,-1-2 0,60-15 0,-66 10 0,-1-2 0,-1 0 0,48-26 0,-66 30 0,0-1 0,0 1 0,-1-2 0,0 1 0,0-1 0,-1-1 0,0 0 0,0 0 0,-1-1 0,-1 0 0,10-18 0,-4 1 0,-1 0 0,12-45 0,-21 60 0,0 1 0,-1-1 0,0 1 0,-1-1 0,0 0 0,-1 0 0,-1 0 0,-4-22 0,3 27 0,0 1 0,-1 0 0,0 1 0,0-1 0,-1 0 0,0 1 0,-5-7 0,-37-41 0,21 26 0,2 4 0,-1 2 0,-1 0 0,0 2 0,-2 0 0,-45-23 0,19 10 0,48 30-97,0 0-1,0 0 1,0 0-1,0 1 1,0 0-1,-1 0 1,1 0-1,-1 1 1,1 0-1,-1 0 1,0 0-1,1 1 0,-7 0 1</inkml:trace>
+      <inkml:timestamp xml:id="ts0" timeString="2023-05-11T23:47:11.294"/>
+    </inkml:context>
+    <inkml:brush xml:id="br0">
+      <inkml:brushProperty name="width" value="0.05" units="cm"/>
+      <inkml:brushProperty name="height" value="0.05" units="cm"/>
+      <inkml:brushProperty name="color" value="#E71224"/>
+    </inkml:brush>
+  </inkml:definitions>
+  <inkml:trace contextRef="#ctx0" brushRef="#br0">788 1 24575,'0'0'0,"0"0"0,0 0 0,0 0 0,0 0 0,0 0 0,-25 0 0,-29 0 0,-58 1 0,105 0 0,0 1 0,0 1 0,0-1 0,1 1 0,-1 0 0,1 1 0,0 0 0,0 0 0,-7 5 0,-16 10 0,-219 142 0,236-151 0,0 0 0,1 1 0,0 0 0,1 1 0,-9 13 0,-40 69 0,28-43 0,13-22 0,4-10 0,-17 37 0,28-48 0,-1 1 0,2-1 0,-1 1 0,1-1 0,0 1 0,1 0 0,0 0 0,0 9 0,1-12 0,0 0 0,0 0 0,0 0 0,1 0 0,-1-1 0,1 1 0,1 0 0,-1-1 0,1 1 0,0-1 0,0 1 0,1-1 0,0 0 0,0 0 0,0 0 0,0 0 0,6 6 0,3 2 0,0 0 0,0 0 0,1-1 0,1-1 0,0 0 0,1-1 0,17 9 0,-4-5 0,0-2 0,0-1 0,1-1 0,1-2 0,0 0 0,0-2 0,0-2 0,1-1 0,43 0 0,3-3 0,115-2 0,-178 1 0,1-1 0,-1-1 0,0 0 0,0-1 0,17-7 0,65-34 0,-77 33 0,-1 0 0,-1-2 0,0 0 0,0-1 0,-2-1 0,16-19 0,16-16 0,-42 46 0,0-1 0,-1 0 0,0 0 0,0-1 0,0 1 0,-1-1 0,0 0 0,0 0 0,0 0 0,-1 0 0,0-1 0,-1 1 0,2-13 0,-2-7 0,0 0 0,-5-38 0,3 59 0,0 1 0,0 0 0,-1-1 0,1 1 0,-1 0 0,-1-1 0,1 1 0,-1 0 0,0 1 0,0-1 0,-6-8 0,-7-3 0,-27-26 0,10 12 0,10 6 0,0 2 0,-50-37 0,64 53 0,-1 1 0,0-1 0,0 2 0,0-1 0,0 1 0,-1 1 0,0 0 0,0 0 0,0 1 0,0 1 0,0 0 0,-13 0 0,-110 3-1365</inkml:trace>
 </inkml:ink>
 </file>
 
@@ -4404,15 +4359,15 @@
           <inkml:channelProperty channel="F" name="resolution" value="0" units="1/dev"/>
         </inkml:channelProperties>
       </inkml:inkSource>
-      <inkml:timestamp xml:id="ts0" timeString="2023-05-11T23:47:11.294"/>
-    </inkml:context>
-    <inkml:brush xml:id="br0">
-      <inkml:brushProperty name="width" value="0.05" units="cm"/>
-      <inkml:brushProperty name="height" value="0.05" units="cm"/>
-      <inkml:brushProperty name="color" value="#E71224"/>
-    </inkml:brush>
-  </inkml:definitions>
-  <inkml:trace contextRef="#ctx0" brushRef="#br0">788 1 24575,'0'0'0,"0"0"0,0 0 0,0 0 0,0 0 0,0 0 0,-25 0 0,-29 0 0,-58 1 0,105 0 0,0 1 0,0 1 0,0-1 0,1 1 0,-1 0 0,1 1 0,0 0 0,0 0 0,-7 5 0,-16 10 0,-219 142 0,236-151 0,0 0 0,1 1 0,0 0 0,1 1 0,-9 13 0,-40 69 0,28-43 0,13-22 0,4-10 0,-17 37 0,28-48 0,-1 1 0,2-1 0,-1 1 0,1-1 0,0 1 0,1 0 0,0 0 0,0 9 0,1-12 0,0 0 0,0 0 0,0 0 0,1 0 0,-1-1 0,1 1 0,1 0 0,-1-1 0,1 1 0,0-1 0,0 1 0,1-1 0,0 0 0,0 0 0,0 0 0,0 0 0,6 6 0,3 2 0,0 0 0,0 0 0,1-1 0,1-1 0,0 0 0,1-1 0,17 9 0,-4-5 0,0-2 0,0-1 0,1-1 0,1-2 0,0 0 0,0-2 0,0-2 0,1-1 0,43 0 0,3-3 0,115-2 0,-178 1 0,1-1 0,-1-1 0,0 0 0,0-1 0,17-7 0,65-34 0,-77 33 0,-1 0 0,-1-2 0,0 0 0,0-1 0,-2-1 0,16-19 0,16-16 0,-42 46 0,0-1 0,-1 0 0,0 0 0,0-1 0,0 1 0,-1-1 0,0 0 0,0 0 0,0 0 0,-1 0 0,0-1 0,-1 1 0,2-13 0,-2-7 0,0 0 0,-5-38 0,3 59 0,0 1 0,0 0 0,-1-1 0,1 1 0,-1 0 0,-1-1 0,1 1 0,-1 0 0,0 1 0,0-1 0,-6-8 0,-7-3 0,-27-26 0,10 12 0,10 6 0,0 2 0,-50-37 0,64 53 0,-1 1 0,0-1 0,0 2 0,0-1 0,0 1 0,-1 1 0,0 0 0,0 0 0,0 1 0,0 1 0,0 0 0,-13 0 0,-110 3-1365</inkml:trace>
+      <inkml:timestamp xml:id="ts0" timeString="2023-05-11T23:47:07.482"/>
+    </inkml:context>
+    <inkml:brush xml:id="br0">
+      <inkml:brushProperty name="width" value="0.05" units="cm"/>
+      <inkml:brushProperty name="height" value="0.05" units="cm"/>
+      <inkml:brushProperty name="color" value="#E71224"/>
+    </inkml:brush>
+  </inkml:definitions>
+  <inkml:trace contextRef="#ctx0" brushRef="#br0">666 13 24575,'-166'-12'0,"95"11"0,-64 3 0,130-2 0,-1 1 0,1 0 0,0 1 0,0-1 0,0 1 0,0 0 0,0 0 0,0 0 0,1 1 0,-1 0 0,1 0 0,-5 4 0,-4 4 0,2 1 0,-17 21 0,4-5 0,3-1 0,2 0 0,0 1 0,2 2 0,1-1 0,1 2 0,-11 34 0,22-48 0,0 0 0,1-1 0,0 1 0,2 1 0,0-1 0,1 0 0,2 19 0,-1 14 0,0-45 0,-1 1 0,1-1 0,0 0 0,0 1 0,1-1 0,-1 0 0,1 0 0,0 0 0,1 0 0,-1 0 0,1 0 0,0-1 0,0 1 0,0-1 0,1 0 0,0 0 0,0 0 0,0 0 0,4 2 0,-2-1 0,1-1 0,-1 0 0,1 0 0,0 0 0,0-1 0,0 0 0,0-1 0,1 0 0,-1 0 0,0 0 0,1-1 0,15 1 0,31-3 0,13 2 0,115-16 0,54-11 0,-227 24 0,1-1 0,-1 0 0,0 0 0,0-1 0,0 0 0,0 0 0,9-7 0,57-45 0,-24 16 0,-39 32 0,-1-1 0,0 0 0,-1 0 0,0-1 0,9-13 0,-15 18 0,0 0 0,-1 0 0,0 0 0,0-1 0,-1 1 0,1-1 0,-1 0 0,0 0 0,-1 0 0,1 0 0,-1 0 0,-1 0 0,1-12 0,-1 13 0,-1 0 0,0 1 0,0-1 0,0 0 0,-1 1 0,0-1 0,0 1 0,0-1 0,0 1 0,-1 0 0,1 0 0,-1 0 0,0 0 0,-6-5 0,-5-5 0,-2 1 0,-20-14 0,9 6 0,7 7-91,1 0 0,-2 2 0,0 0 0,0 1 0,-1 2 0,0 0 0,-1 1 0,0 2 0,0 0 0,-1 1 0,1 1 0,-1 2 0,0 0 0,-34 2 0</inkml:trace>
 </inkml:ink>
 </file>
 
@@ -4432,15 +4387,15 @@
           <inkml:channelProperty channel="F" name="resolution" value="0" units="1/dev"/>
         </inkml:channelProperties>
       </inkml:inkSource>
-      <inkml:timestamp xml:id="ts0" timeString="2023-05-11T23:47:07.482"/>
-    </inkml:context>
-    <inkml:brush xml:id="br0">
-      <inkml:brushProperty name="width" value="0.05" units="cm"/>
-      <inkml:brushProperty name="height" value="0.05" units="cm"/>
-      <inkml:brushProperty name="color" value="#E71224"/>
-    </inkml:brush>
-  </inkml:definitions>
-  <inkml:trace contextRef="#ctx0" brushRef="#br0">666 13 24575,'-166'-12'0,"95"11"0,-64 3 0,130-2 0,-1 1 0,1 0 0,0 1 0,0-1 0,0 1 0,0 0 0,0 0 0,0 0 0,1 1 0,-1 0 0,1 0 0,-5 4 0,-4 4 0,2 1 0,-17 21 0,4-5 0,3-1 0,2 0 0,0 1 0,2 2 0,1-1 0,1 2 0,-11 34 0,22-48 0,0 0 0,1-1 0,0 1 0,2 1 0,0-1 0,1 0 0,2 19 0,-1 14 0,0-45 0,-1 1 0,1-1 0,0 0 0,0 1 0,1-1 0,-1 0 0,1 0 0,0 0 0,1 0 0,-1 0 0,1 0 0,0-1 0,0 1 0,0-1 0,1 0 0,0 0 0,0 0 0,0 0 0,4 2 0,-2-1 0,1-1 0,-1 0 0,1 0 0,0 0 0,0-1 0,0 0 0,0-1 0,1 0 0,-1 0 0,0 0 0,1-1 0,15 1 0,31-3 0,13 2 0,115-16 0,54-11 0,-227 24 0,1-1 0,-1 0 0,0 0 0,0-1 0,0 0 0,0 0 0,9-7 0,57-45 0,-24 16 0,-39 32 0,-1-1 0,0 0 0,-1 0 0,0-1 0,9-13 0,-15 18 0,0 0 0,-1 0 0,0 0 0,0-1 0,-1 1 0,1-1 0,-1 0 0,0 0 0,-1 0 0,1 0 0,-1 0 0,-1 0 0,1-12 0,-1 13 0,-1 0 0,0 1 0,0-1 0,0 0 0,-1 1 0,0-1 0,0 1 0,0-1 0,0 1 0,-1 0 0,1 0 0,-1 0 0,0 0 0,-6-5 0,-5-5 0,-2 1 0,-20-14 0,9 6 0,7 7-91,1 0 0,-2 2 0,0 0 0,0 1 0,-1 2 0,0 0 0,-1 1 0,0 2 0,0 0 0,-1 1 0,1 1 0,-1 2 0,0 0 0,-34 2 0</inkml:trace>
+      <inkml:timestamp xml:id="ts0" timeString="2023-05-11T23:46:00.088"/>
+    </inkml:context>
+    <inkml:brush xml:id="br0">
+      <inkml:brushProperty name="width" value="0.05" units="cm"/>
+      <inkml:brushProperty name="height" value="0.05" units="cm"/>
+      <inkml:brushProperty name="color" value="#E71224"/>
+    </inkml:brush>
+  </inkml:definitions>
+  <inkml:trace contextRef="#ctx0" brushRef="#br0">0 0 24575,'1'2'0,"0"0"0,1 0 0,-1 0 0,0-1 0,1 1 0,-1 0 0,1-1 0,-1 1 0,1-1 0,0 0 0,0 1 0,0-1 0,-1 0 0,1 0 0,0 0 0,0-1 0,3 2 0,-1 0 0,17 7 0,-1-2 0,1 0 0,0-1 0,23 3 0,19 5 0,-30-4 0,-25-6 0,1-1 0,-1-1 0,1 0 0,-1 0 0,13 1 0,-13-3 0,1 0 0,0 1 0,0 1 0,-1-1 0,1 2 0,13 4 0,-19-5 0,0-1 0,0 1 0,0-1 0,-1 1 0,1 0 0,-1 0 0,1 0 0,-1 0 0,0 1 0,0-1 0,0 1 0,0-1 0,0 1 0,0 0 0,-1 0 0,1 0 0,-1 0 0,0 0 0,0 0 0,0 0 0,1 5 0,0 9 0,-1 1 0,0-1 0,-1 0 0,-1 0 0,0 0 0,-1 0 0,-1 0 0,-1 0 0,0 0 0,-8 16 0,-3 10 0,9-24 0,-16 31 0,8-23 0,1 0 0,-15 44 0,10-30 0,14-32 0,-1 1 0,2-1 0,-4 11 0,5-13 0,-1-1 0,0 0 0,0 1 0,-1-1 0,0 0 0,0 0 0,0-1 0,0 0 0,-8 8 0,6-8 0,1 1 0,0-1 0,0 2 0,1-1 0,0 0 0,0 1 0,0-1 0,-3 11 0,-3 14-1365,5-18-5461</inkml:trace>
 </inkml:ink>
 </file>
 
@@ -4488,15 +4443,15 @@
           <inkml:channelProperty channel="F" name="resolution" value="0" units="1/dev"/>
         </inkml:channelProperties>
       </inkml:inkSource>
-      <inkml:timestamp xml:id="ts0" timeString="2023-05-11T23:46:00.088"/>
-    </inkml:context>
-    <inkml:brush xml:id="br0">
-      <inkml:brushProperty name="width" value="0.05" units="cm"/>
-      <inkml:brushProperty name="height" value="0.05" units="cm"/>
-      <inkml:brushProperty name="color" value="#E71224"/>
-    </inkml:brush>
-  </inkml:definitions>
-  <inkml:trace contextRef="#ctx0" brushRef="#br0">0 0 24575,'1'2'0,"0"0"0,1 0 0,-1 0 0,0-1 0,1 1 0,-1 0 0,1-1 0,-1 1 0,1-1 0,0 0 0,0 1 0,0-1 0,-1 0 0,1 0 0,0 0 0,0-1 0,3 2 0,-1 0 0,17 7 0,-1-2 0,1 0 0,0-1 0,23 3 0,19 5 0,-30-4 0,-25-6 0,1-1 0,-1-1 0,1 0 0,-1 0 0,13 1 0,-13-3 0,1 0 0,0 1 0,0 1 0,-1-1 0,1 2 0,13 4 0,-19-5 0,0-1 0,0 1 0,0-1 0,-1 1 0,1 0 0,-1 0 0,1 0 0,-1 0 0,0 1 0,0-1 0,0 1 0,0-1 0,0 1 0,0 0 0,-1 0 0,1 0 0,-1 0 0,0 0 0,0 0 0,0 0 0,1 5 0,0 9 0,-1 1 0,0-1 0,-1 0 0,-1 0 0,0 0 0,-1 0 0,-1 0 0,-1 0 0,0 0 0,-8 16 0,-3 10 0,9-24 0,-16 31 0,8-23 0,1 0 0,-15 44 0,10-30 0,14-32 0,-1 1 0,2-1 0,-4 11 0,5-13 0,-1-1 0,0 0 0,0 1 0,-1-1 0,0 0 0,0 0 0,0-1 0,0 0 0,-8 8 0,6-8 0,1 1 0,0-1 0,0 2 0,1-1 0,0 0 0,0 1 0,0-1 0,-3 11 0,-3 14-1365,5-18-5461</inkml:trace>
+      <inkml:timestamp xml:id="ts0" timeString="2023-05-11T23:45:56.823"/>
+    </inkml:context>
+    <inkml:brush xml:id="br0">
+      <inkml:brushProperty name="width" value="0.05" units="cm"/>
+      <inkml:brushProperty name="height" value="0.05" units="cm"/>
+      <inkml:brushProperty name="color" value="#E71224"/>
+    </inkml:brush>
+  </inkml:definitions>
+  <inkml:trace contextRef="#ctx0" brushRef="#br0">0 587 24575,'5'-1'0,"0"-1"0,0 0 0,0 0 0,-1 0 0,1-1 0,-1 1 0,0-1 0,0 0 0,1 0 0,3-5 0,-1 2 0,4-2 0,-2 0 0,1 1 0,14-17 0,-21 21 0,0-1 0,-1 0 0,1 0 0,-1-1 0,0 1 0,0 0 0,0-1 0,0 0 0,-1 1 0,1-7 0,6-22 0,20-54 0,-17 55 0,-6 14 0,-2 0 0,0 0 0,-2-1 0,0 1 0,-1-1 0,-2-26 0,-1-7 0,4 37 0,-1 9 0,0 0 0,0 0 0,0 0 0,-1 0 0,-2-9 0,3 13 0,-1 1 0,1-1 0,-1 1 0,0-1 0,0 1 0,1-1 0,-1 1 0,0 0 0,-1-1 0,1 1 0,0 0 0,0 0 0,0 0 0,-1 0 0,1 0 0,0 0 0,-1 0 0,1 1 0,-1-1 0,1 0 0,-1 1 0,1-1 0,-1 1 0,1-1 0,-3 1 0,-2-1 0,0 0 0,-1 0 0,1 1 0,0 0 0,0 0 0,-1 0 0,1 1 0,0 0 0,0 0 0,-1 1 0,1 0 0,-9 4 0,12-4 0,-1 0 0,1 0 0,0 0 0,-1 1 0,1-1 0,0 1 0,1 0 0,-1 0 0,0 0 0,1 1 0,0-1 0,-1 0 0,1 1 0,1-1 0,-1 1 0,1 0 0,-1 0 0,1 0 0,0 0 0,-1 6 0,-2 30 0,2-1 0,4 58 0,0-17 0,0-54 0,0 0 0,11 44 0,-9-59 0,0 0 0,1 0 0,0-1 0,0 0 0,1 0 0,1 0 0,11 14 0,5 6 0,-14-18 0,0-1 0,23 21 0,5 6 0,-29-27 0,0 0 0,-1 0 0,0 0 0,-1 1 0,-1 0 0,0 0 0,0 1 0,-1-1 0,-1 1 0,0 0 0,-1 0 0,0 0 0,0 17 0,-3-29 0,1 1 0,0 0 0,0-1 0,-1 1 0,1 0 0,-1-1 0,0 1 0,1 0 0,-1-1 0,0 1 0,0-1 0,0 0 0,0 1 0,0-1 0,0 0 0,0 1 0,-1-1 0,1 0 0,0 0 0,-1 0 0,1 0 0,-1 0 0,1 0 0,-1-1 0,1 1 0,-1 0 0,0-1 0,1 1 0,-1-1 0,0 0 0,-2 1 0,-8 0 0,1 0 0,0-1 0,-22-2 0,15 1 0,14 1 0,1 0 0,-1 0 0,1 0 0,-1-1 0,1 1 0,-1-1 0,1 0 0,-1 0 0,1 0 0,0-1 0,-1 1 0,1-1 0,0 1 0,0-1 0,0 0 0,0 0 0,1-1 0,-1 1 0,0-1 0,1 1 0,0-1 0,0 0 0,-1 1 0,2-1 0,-1-1 0,0 1 0,1 0 0,-1 0 0,1 0 0,0-1 0,0 1 0,0-1 0,0 1 0,0-7 0,-2-31 60,1-1-1,4-41 1,0 6-1604,-2 62-5282</inkml:trace>
 </inkml:ink>
 </file>
 
@@ -4516,15 +4471,15 @@
           <inkml:channelProperty channel="F" name="resolution" value="0" units="1/dev"/>
         </inkml:channelProperties>
       </inkml:inkSource>
-      <inkml:timestamp xml:id="ts0" timeString="2023-05-11T23:45:56.823"/>
-    </inkml:context>
-    <inkml:brush xml:id="br0">
-      <inkml:brushProperty name="width" value="0.05" units="cm"/>
-      <inkml:brushProperty name="height" value="0.05" units="cm"/>
-      <inkml:brushProperty name="color" value="#E71224"/>
-    </inkml:brush>
-  </inkml:definitions>
-  <inkml:trace contextRef="#ctx0" brushRef="#br0">0 587 24575,'5'-1'0,"0"-1"0,0 0 0,0 0 0,-1 0 0,1-1 0,-1 1 0,0-1 0,0 0 0,1 0 0,3-5 0,-1 2 0,4-2 0,-2 0 0,1 1 0,14-17 0,-21 21 0,0-1 0,-1 0 0,1 0 0,-1-1 0,0 1 0,0 0 0,0-1 0,0 0 0,-1 1 0,1-7 0,6-22 0,20-54 0,-17 55 0,-6 14 0,-2 0 0,0 0 0,-2-1 0,0 1 0,-1-1 0,-2-26 0,-1-7 0,4 37 0,-1 9 0,0 0 0,0 0 0,0 0 0,-1 0 0,-2-9 0,3 13 0,-1 1 0,1-1 0,-1 1 0,0-1 0,0 1 0,1-1 0,-1 1 0,0 0 0,-1-1 0,1 1 0,0 0 0,0 0 0,0 0 0,-1 0 0,1 0 0,0 0 0,-1 0 0,1 1 0,-1-1 0,1 0 0,-1 1 0,1-1 0,-1 1 0,1-1 0,-3 1 0,-2-1 0,0 0 0,-1 0 0,1 1 0,0 0 0,0 0 0,-1 0 0,1 1 0,0 0 0,0 0 0,-1 1 0,1 0 0,-9 4 0,12-4 0,-1 0 0,1 0 0,0 0 0,-1 1 0,1-1 0,0 1 0,1 0 0,-1 0 0,0 0 0,1 1 0,0-1 0,-1 0 0,1 1 0,1-1 0,-1 1 0,1 0 0,-1 0 0,1 0 0,0 0 0,-1 6 0,-2 30 0,2-1 0,4 58 0,0-17 0,0-54 0,0 0 0,11 44 0,-9-59 0,0 0 0,1 0 0,0-1 0,0 0 0,1 0 0,1 0 0,11 14 0,5 6 0,-14-18 0,0-1 0,23 21 0,5 6 0,-29-27 0,0 0 0,-1 0 0,0 0 0,-1 1 0,-1 0 0,0 0 0,0 1 0,-1-1 0,-1 1 0,0 0 0,-1 0 0,0 0 0,0 17 0,-3-29 0,1 1 0,0 0 0,0-1 0,-1 1 0,1 0 0,-1-1 0,0 1 0,1 0 0,-1-1 0,0 1 0,0-1 0,0 0 0,0 1 0,0-1 0,0 0 0,0 1 0,-1-1 0,1 0 0,0 0 0,-1 0 0,1 0 0,-1 0 0,1 0 0,-1-1 0,1 1 0,-1 0 0,0-1 0,1 1 0,-1-1 0,0 0 0,-2 1 0,-8 0 0,1 0 0,0-1 0,-22-2 0,15 1 0,14 1 0,1 0 0,-1 0 0,1 0 0,-1-1 0,1 1 0,-1-1 0,1 0 0,-1 0 0,1 0 0,0-1 0,-1 1 0,1-1 0,0 1 0,0-1 0,0 0 0,0 0 0,1-1 0,-1 1 0,0-1 0,1 1 0,0-1 0,0 0 0,-1 1 0,2-1 0,-1-1 0,0 1 0,1 0 0,-1 0 0,1 0 0,0-1 0,0 1 0,0-1 0,0 1 0,0-7 0,-2-31 60,1-1-1,4-41 1,0 6-1604,-2 62-5282</inkml:trace>
+      <inkml:timestamp xml:id="ts0" timeString="2023-05-11T23:45:51.900"/>
+    </inkml:context>
+    <inkml:brush xml:id="br0">
+      <inkml:brushProperty name="width" value="0.05" units="cm"/>
+      <inkml:brushProperty name="height" value="0.05" units="cm"/>
+      <inkml:brushProperty name="color" value="#E71224"/>
+    </inkml:brush>
+  </inkml:definitions>
+  <inkml:trace contextRef="#ctx0" brushRef="#br0">75 219 24575,'-1'-56'0,"3"-63"0,-2 117 0,0 1 0,0-1 0,1 0 0,-1 0 0,1 1 0,-1-1 0,1 0 0,0 1 0,-1-1 0,1 1 0,0-1 0,0 1 0,0-1 0,0 1 0,1-1 0,-1 1 0,0 0 0,0 0 0,1 0 0,1-2 0,1 1 0,-1 1 0,0-1 0,1 1 0,-1 0 0,1 0 0,-1 0 0,1 0 0,-1 1 0,8-1 0,-4 1 0,-1 0 0,1 1 0,0 0 0,0 0 0,0 0 0,0 1 0,-1 0 0,1 0 0,-1 1 0,11 5 0,-12-4 0,0 0 0,0 0 0,-1 1 0,1 0 0,-1-1 0,0 2 0,0-1 0,-1 0 0,1 1 0,-1 0 0,0-1 0,-1 1 0,0 0 0,0 1 0,0-1 0,1 10 0,1 8 0,-2 1 0,-2 49 0,0-45 0,-1-20 0,0 0 0,-1-1 0,0 1 0,0 0 0,-1-1 0,-5 13 0,-9 30 0,11-28 0,-12 31 0,4-11 0,10-33 0,0 0 0,-1-1 0,0 1 0,-8 10 0,8-13 0,0 0 0,1 1 0,0-1 0,0 1 0,1 0 0,0 0 0,-3 13 0,-14 99 0,-6 25 0,24-135 0,0 0 0,-1 0 0,0-1 0,-9 18 0,10-24 0,1 0 0,-1-1 0,0 1 0,0-1 0,0 1 0,0-1 0,-1 0 0,1 0 0,-3 2 0,4-3 0,-1 0 0,1 0 0,0-1 0,-1 1 0,1-1 0,-1 1 0,1-1 0,-1 1 0,1-1 0,-1 0 0,1 0 0,-1 0 0,0 0 0,1 0 0,-1 0 0,1 0 0,-1-1 0,1 1 0,-3-1 0,3 0 0,-1 0 0,0-1 0,1 1 0,-1 0 0,1-1 0,-1 1 0,1-1 0,-1 1 0,1-1 0,0 0 0,0 0 0,0 1 0,0-1 0,0 0 0,1 0 0,-1 0 0,0 0 0,1 0 0,-1 0 0,1 0 0,0 0 0,0 0 0,0-2 0,-1-8 0,1 0 0,1-18 0,0 28 0,-1 0 0,0 0 0,1 0 0,-1 0 0,1 0 0,-1 0 0,1 0 0,0 0 0,0 0 0,0 0 0,0 1 0,0-1 0,1 0 0,-1 1 0,0-1 0,1 0 0,-1 1 0,1 0 0,0-1 0,-1 1 0,1 0 0,0 0 0,0 0 0,0 0 0,-1 0 0,1 1 0,0-1 0,0 0 0,0 1 0,3-1 0,7 0 0,-1 0 0,1 0 0,-1 2 0,18 1 0,-3 0 0,-20-2 0,-1 1 0,1-1 0,0 1 0,0 1 0,-1-1 0,1 1 0,-1 0 0,1 0 0,-1 0 0,0 1 0,0 0 0,0 0 0,0 0 0,0 0 0,-1 1 0,7 7 0,88 82 0,-72-76 333,-5-4-2031,-12-4-5128</inkml:trace>
 </inkml:ink>
 </file>
 
@@ -4544,15 +4499,15 @@
           <inkml:channelProperty channel="F" name="resolution" value="0" units="1/dev"/>
         </inkml:channelProperties>
       </inkml:inkSource>
-      <inkml:timestamp xml:id="ts0" timeString="2023-05-11T23:45:51.900"/>
-    </inkml:context>
-    <inkml:brush xml:id="br0">
-      <inkml:brushProperty name="width" value="0.05" units="cm"/>
-      <inkml:brushProperty name="height" value="0.05" units="cm"/>
-      <inkml:brushProperty name="color" value="#E71224"/>
-    </inkml:brush>
-  </inkml:definitions>
-  <inkml:trace contextRef="#ctx0" brushRef="#br0">75 219 24575,'-1'-56'0,"3"-63"0,-2 117 0,0 1 0,0-1 0,1 0 0,-1 0 0,1 1 0,-1-1 0,1 0 0,0 1 0,-1-1 0,1 1 0,0-1 0,0 1 0,0-1 0,0 1 0,1-1 0,-1 1 0,0 0 0,0 0 0,1 0 0,1-2 0,1 1 0,-1 1 0,0-1 0,1 1 0,-1 0 0,1 0 0,-1 0 0,1 0 0,-1 1 0,8-1 0,-4 1 0,-1 0 0,1 1 0,0 0 0,0 0 0,0 0 0,0 1 0,-1 0 0,1 0 0,-1 1 0,11 5 0,-12-4 0,0 0 0,0 0 0,-1 1 0,1 0 0,-1-1 0,0 2 0,0-1 0,-1 0 0,1 1 0,-1 0 0,0-1 0,-1 1 0,0 0 0,0 1 0,0-1 0,1 10 0,1 8 0,-2 1 0,-2 49 0,0-45 0,-1-20 0,0 0 0,-1-1 0,0 1 0,0 0 0,-1-1 0,-5 13 0,-9 30 0,11-28 0,-12 31 0,4-11 0,10-33 0,0 0 0,-1-1 0,0 1 0,-8 10 0,8-13 0,0 0 0,1 1 0,0-1 0,0 1 0,1 0 0,0 0 0,-3 13 0,-14 99 0,-6 25 0,24-135 0,0 0 0,-1 0 0,0-1 0,-9 18 0,10-24 0,1 0 0,-1-1 0,0 1 0,0-1 0,0 1 0,0-1 0,-1 0 0,1 0 0,-3 2 0,4-3 0,-1 0 0,1 0 0,0-1 0,-1 1 0,1-1 0,-1 1 0,1-1 0,-1 1 0,1-1 0,-1 0 0,1 0 0,-1 0 0,0 0 0,1 0 0,-1 0 0,1 0 0,-1-1 0,1 1 0,-3-1 0,3 0 0,-1 0 0,0-1 0,1 1 0,-1 0 0,1-1 0,-1 1 0,1-1 0,-1 1 0,1-1 0,0 0 0,0 0 0,0 1 0,0-1 0,0 0 0,1 0 0,-1 0 0,0 0 0,1 0 0,-1 0 0,1 0 0,0 0 0,0 0 0,0-2 0,-1-8 0,1 0 0,1-18 0,0 28 0,-1 0 0,0 0 0,1 0 0,-1 0 0,1 0 0,-1 0 0,1 0 0,0 0 0,0 0 0,0 0 0,0 1 0,0-1 0,1 0 0,-1 1 0,0-1 0,1 0 0,-1 1 0,1 0 0,0-1 0,-1 1 0,1 0 0,0 0 0,0 0 0,0 0 0,-1 0 0,1 1 0,0-1 0,0 0 0,0 1 0,3-1 0,7 0 0,-1 0 0,1 0 0,-1 2 0,18 1 0,-3 0 0,-20-2 0,-1 1 0,1-1 0,0 1 0,0 1 0,-1-1 0,1 1 0,-1 0 0,1 0 0,-1 0 0,0 1 0,0 0 0,0 0 0,0 0 0,0 0 0,-1 1 0,7 7 0,88 82 0,-72-76 333,-5-4-2031,-12-4-5128</inkml:trace>
+      <inkml:timestamp xml:id="ts0" timeString="2023-05-11T23:45:40.985"/>
+    </inkml:context>
+    <inkml:brush xml:id="br0">
+      <inkml:brushProperty name="width" value="0.05" units="cm"/>
+      <inkml:brushProperty name="height" value="0.05" units="cm"/>
+      <inkml:brushProperty name="color" value="#E71224"/>
+    </inkml:brush>
+  </inkml:definitions>
+  <inkml:trace contextRef="#ctx0" brushRef="#br0">214 550 24575,'-3'0'0,"0"-1"0,0 0 0,0 0 0,0 0 0,1-1 0,-1 1 0,0-1 0,1 1 0,-4-3 0,-15-8 0,13 10 0,0 0 0,0 1 0,0 0 0,-12 0 0,13 1 0,-1 0 0,1-1 0,0 0 0,-1 0 0,-6-3 0,12 4 0,0-1 0,1 0 0,-1-1 0,1 1 0,-1 0 0,1 0 0,-1-1 0,1 1 0,0-1 0,0 1 0,-1-1 0,1 0 0,0 1 0,1-1 0,-1 0 0,0 0 0,0 1 0,1-1 0,-1 0 0,1 0 0,0 0 0,-1 0 0,1-4 0,-1-6 0,1-1 0,2-20 0,0 14 0,-1-10 0,-1-207 0,-2 227 0,1 0 0,-2-1 0,1 1 0,-6-11 0,-4-17 0,12 36 0,0 0 0,0 0 0,-1 0 0,1 0 0,0 1 0,0-1 0,0 0 0,0 0 0,0 0 0,1 0 0,-1 0 0,0 0 0,0 0 0,0 1 0,1-1 0,-1 0 0,1 0 0,-1 0 0,0 0 0,1 1 0,-1-1 0,1 0 0,0 0 0,1 0 0,-1-1 0,1 1 0,0 0 0,-1 1 0,1-1 0,0 0 0,0 0 0,-1 1 0,1-1 0,4 0 0,4 0 0,1 0 0,0 1 0,14 2 0,-13-2 0,10 1 0,-11-1 0,1 0 0,0 1 0,-1 0 0,1 1 0,0 0 0,11 4 0,-21-5 0,0 1 0,0-1 0,0 0 0,0 1 0,0-1 0,-1 1 0,1 0 0,0 0 0,-1-1 0,1 1 0,-1 0 0,0 0 0,0 1 0,0-1 0,0 0 0,0 0 0,0 0 0,0 1 0,-1-1 0,1 0 0,-1 1 0,0 3 0,2 9 0,-2-1 0,-1 24 0,0-20 0,-2 496 0,4-299 0,-1-205 0,0 1 0,-1-1 0,0 1 0,-1-1 0,-1 0 0,1 1 0,-6 11 0,6-18 0,1-1 0,-1 0 0,0 1 0,0-1 0,0 0 0,0 0 0,0 0 0,-1 0 0,1-1 0,-1 1 0,0 0 0,0-1 0,0 0 0,0 0 0,0 0 0,-1 0 0,1 0 0,0-1 0,-1 0 0,1 1 0,-1-1 0,0-1 0,-4 2 0,3-1 0,0-1 0,-1 1 0,1-1 0,0 0 0,0 0 0,-1-1 0,1 0 0,0 0 0,0 0 0,0 0 0,0-1 0,0 0 0,0 0 0,1 0 0,-1 0 0,0-1 0,1 0 0,-5-4 0,5 4 0,1 1 0,-1-1 0,1-1 0,0 1 0,0 0 0,0-1 0,1 0 0,-1 1 0,1-1 0,0 0 0,0 0 0,0-1 0,0 1 0,1 0 0,0-1 0,-1 1 0,2-1 0,-1 1 0,1-1 0,-1-5 0,-5-37 0,1 18 0,0-42 0,3-5 0,5-102 0,-3 177-57,0-1 0,0 1 1,1-1-1,-1 1 0,0-1 0,1 1 0,-1-1 0,1 1 0,0-1 0,-1 1 0,1-1 1,0 1-1,0 0 0,0 0 0,0-1 0,0 1 0,0 0 0,0 0 0,0 0 1,1 0-1,-1 0 0,0 0 0,2 0 0,8-3-6769</inkml:trace>
 </inkml:ink>
 </file>
 
@@ -4572,15 +4527,15 @@
           <inkml:channelProperty channel="F" name="resolution" value="0" units="1/dev"/>
         </inkml:channelProperties>
       </inkml:inkSource>
-      <inkml:timestamp xml:id="ts0" timeString="2023-05-11T23:45:40.985"/>
-    </inkml:context>
-    <inkml:brush xml:id="br0">
-      <inkml:brushProperty name="width" value="0.05" units="cm"/>
-      <inkml:brushProperty name="height" value="0.05" units="cm"/>
-      <inkml:brushProperty name="color" value="#E71224"/>
-    </inkml:brush>
-  </inkml:definitions>
-  <inkml:trace contextRef="#ctx0" brushRef="#br0">214 550 24575,'-3'0'0,"0"-1"0,0 0 0,0 0 0,0 0 0,1-1 0,-1 1 0,0-1 0,1 1 0,-4-3 0,-15-8 0,13 10 0,0 0 0,0 1 0,0 0 0,-12 0 0,13 1 0,-1 0 0,1-1 0,0 0 0,-1 0 0,-6-3 0,12 4 0,0-1 0,1 0 0,-1-1 0,1 1 0,-1 0 0,1 0 0,-1-1 0,1 1 0,0-1 0,0 1 0,-1-1 0,1 0 0,0 1 0,1-1 0,-1 0 0,0 0 0,0 1 0,1-1 0,-1 0 0,1 0 0,0 0 0,-1 0 0,1-4 0,-1-6 0,1-1 0,2-20 0,0 14 0,-1-10 0,-1-207 0,-2 227 0,1 0 0,-2-1 0,1 1 0,-6-11 0,-4-17 0,12 36 0,0 0 0,0 0 0,-1 0 0,1 0 0,0 1 0,0-1 0,0 0 0,0 0 0,0 0 0,1 0 0,-1 0 0,0 0 0,0 0 0,0 1 0,1-1 0,-1 0 0,1 0 0,-1 0 0,0 0 0,1 1 0,-1-1 0,1 0 0,0 0 0,1 0 0,-1-1 0,1 1 0,0 0 0,-1 1 0,1-1 0,0 0 0,0 0 0,-1 1 0,1-1 0,4 0 0,4 0 0,1 0 0,0 1 0,14 2 0,-13-2 0,10 1 0,-11-1 0,1 0 0,0 1 0,-1 0 0,1 1 0,0 0 0,11 4 0,-21-5 0,0 1 0,0-1 0,0 0 0,0 1 0,0-1 0,-1 1 0,1 0 0,0 0 0,-1-1 0,1 1 0,-1 0 0,0 0 0,0 1 0,0-1 0,0 0 0,0 0 0,0 0 0,0 1 0,-1-1 0,1 0 0,-1 1 0,0 3 0,2 9 0,-2-1 0,-1 24 0,0-20 0,-2 496 0,4-299 0,-1-205 0,0 1 0,-1-1 0,0 1 0,-1-1 0,-1 0 0,1 1 0,-6 11 0,6-18 0,1-1 0,-1 0 0,0 1 0,0-1 0,0 0 0,0 0 0,0 0 0,-1 0 0,1-1 0,-1 1 0,0 0 0,0-1 0,0 0 0,0 0 0,0 0 0,-1 0 0,1 0 0,0-1 0,-1 0 0,1 1 0,-1-1 0,0-1 0,-4 2 0,3-1 0,0-1 0,-1 1 0,1-1 0,0 0 0,0 0 0,-1-1 0,1 0 0,0 0 0,0 0 0,0 0 0,0-1 0,0 0 0,0 0 0,1 0 0,-1 0 0,0-1 0,1 0 0,-5-4 0,5 4 0,1 1 0,-1-1 0,1-1 0,0 1 0,0 0 0,0-1 0,1 0 0,-1 1 0,1-1 0,0 0 0,0 0 0,0-1 0,0 1 0,1 0 0,0-1 0,-1 1 0,2-1 0,-1 1 0,1-1 0,-1-5 0,-5-37 0,1 18 0,0-42 0,3-5 0,5-102 0,-3 177-57,0-1 0,0 1 1,1-1-1,-1 1 0,0-1 0,1 1 0,-1-1 0,1 1 0,0-1 0,-1 1 0,1-1 1,0 1-1,0 0 0,0 0 0,0-1 0,0 1 0,0 0 0,0 0 0,0 0 1,1 0-1,-1 0 0,0 0 0,2 0 0,8-3-6769</inkml:trace>
+      <inkml:timestamp xml:id="ts0" timeString="2023-05-11T23:45:33.400"/>
+    </inkml:context>
+    <inkml:brush xml:id="br0">
+      <inkml:brushProperty name="width" value="0.05" units="cm"/>
+      <inkml:brushProperty name="height" value="0.05" units="cm"/>
+      <inkml:brushProperty name="color" value="#E71224"/>
+    </inkml:brush>
+  </inkml:definitions>
+  <inkml:trace contextRef="#ctx0" brushRef="#br0">180 21 24575,'-23'1'0,"-1"-2"0,1-1 0,-38-7 0,60 9 0,0-1 0,-1 1 0,1 0 0,0-1 0,-1 1 0,1 0 0,-1 0 0,1 0 0,0 0 0,-1 0 0,1 0 0,-1 0 0,1 0 0,-1 1 0,1-1 0,0 0 0,-1 1 0,1-1 0,0 1 0,0 0 0,-1-1 0,1 1 0,0 0 0,0 0 0,0 0 0,0 0 0,0 0 0,0 0 0,0 0 0,-1 2 0,0 1 0,0 1 0,1-1 0,0 0 0,0 1 0,0-1 0,1 1 0,-1-1 0,1 9 0,2 12 0,7 45 0,-4-44 0,1 44 0,-7 395 0,1-462 0,0-1 0,0 0 0,0 0 0,0 0 0,0 0 0,1 1 0,-1-1 0,1 0 0,-1 0 0,1 0 0,0 0 0,0 0 0,0 0 0,0 0 0,0 0 0,0-1 0,0 1 0,1 0 0,-1-1 0,1 1 0,1 1 0,1-1 0,-1 0 0,1-1 0,0 1 0,-1-1 0,1 0 0,0-1 0,0 1 0,-1 0 0,1-1 0,0 0 0,6 0 0,4-1 0,0-1 0,0 0 0,1-1 0,23-9 0,-23 7 0,0 1 0,0 0 0,31-2 0,-31 6 0,-9 0 0,-1 0 0,1-1 0,0 1 0,0-1 0,7-2 0,-12 3 0,1-1 0,-1 0 0,1 1 0,-1-1 0,1 0 0,-1 0 0,0 0 0,1 0 0,-1 0 0,0 0 0,0 0 0,0 0 0,0 0 0,0-1 0,0 1 0,0 0 0,0-1 0,-1 1 0,1-1 0,-1 1 0,1-1 0,-1 1 0,1-1 0,-1-1 0,3-17 0,-2 0 0,0 0 0,-5-37 0,1-4 0,-1-32 0,2 82 0,0-1 0,0 1 0,-1 0 0,0 0 0,-1 0 0,-5-11 0,-6-3 0,11 21 0,2 0 0,-1 0 0,0 0 0,1-1 0,0 1 0,0-1 0,0 0 0,-1-7 0,0-11 0,0-38 0,3 41 0,-1-1 0,-6-28 0,4 34 50,2 6 5,-1 0 0,0 1 0,-1-1 0,-4-10 0,6 17-135,0 0-1,0 0 1,-1 0-1,1 0 1,-1 0-1,1 0 1,-1 0-1,1 1 1,-1-1-1,0 0 1,0 1-1,0 0 1,0-1-1,0 1 1,0 0-1,0 0 1,-1 0-1,1 1 1,0-1-1,-5 0 1,-6-1-6746</inkml:trace>
 </inkml:ink>
 </file>
 
@@ -4600,47 +4555,19 @@
           <inkml:channelProperty channel="F" name="resolution" value="0" units="1/dev"/>
         </inkml:channelProperties>
       </inkml:inkSource>
-      <inkml:timestamp xml:id="ts0" timeString="2023-05-11T23:45:33.400"/>
-    </inkml:context>
-    <inkml:brush xml:id="br0">
-      <inkml:brushProperty name="width" value="0.05" units="cm"/>
-      <inkml:brushProperty name="height" value="0.05" units="cm"/>
-      <inkml:brushProperty name="color" value="#E71224"/>
-    </inkml:brush>
-  </inkml:definitions>
-  <inkml:trace contextRef="#ctx0" brushRef="#br0">180 21 24575,'-23'1'0,"-1"-2"0,1-1 0,-38-7 0,60 9 0,0-1 0,-1 1 0,1 0 0,0-1 0,-1 1 0,1 0 0,-1 0 0,1 0 0,0 0 0,-1 0 0,1 0 0,-1 0 0,1 0 0,-1 1 0,1-1 0,0 0 0,-1 1 0,1-1 0,0 1 0,0 0 0,-1-1 0,1 1 0,0 0 0,0 0 0,0 0 0,0 0 0,0 0 0,0 0 0,0 0 0,-1 2 0,0 1 0,0 1 0,1-1 0,0 0 0,0 1 0,0-1 0,1 1 0,-1-1 0,1 9 0,2 12 0,7 45 0,-4-44 0,1 44 0,-7 395 0,1-462 0,0-1 0,0 0 0,0 0 0,0 0 0,0 0 0,1 1 0,-1-1 0,1 0 0,-1 0 0,1 0 0,0 0 0,0 0 0,0 0 0,0 0 0,0 0 0,0-1 0,0 1 0,1 0 0,-1-1 0,1 1 0,1 1 0,1-1 0,-1 0 0,1-1 0,0 1 0,-1-1 0,1 0 0,0-1 0,0 1 0,-1 0 0,1-1 0,0 0 0,6 0 0,4-1 0,0-1 0,0 0 0,1-1 0,23-9 0,-23 7 0,0 1 0,0 0 0,31-2 0,-31 6 0,-9 0 0,-1 0 0,1-1 0,0 1 0,0-1 0,7-2 0,-12 3 0,1-1 0,-1 0 0,1 1 0,-1-1 0,1 0 0,-1 0 0,0 0 0,1 0 0,-1 0 0,0 0 0,0 0 0,0 0 0,0 0 0,0-1 0,0 1 0,0 0 0,0-1 0,-1 1 0,1-1 0,-1 1 0,1-1 0,-1 1 0,1-1 0,-1-1 0,3-17 0,-2 0 0,0 0 0,-5-37 0,1-4 0,-1-32 0,2 82 0,0-1 0,0 1 0,-1 0 0,0 0 0,-1 0 0,-5-11 0,-6-3 0,11 21 0,2 0 0,-1 0 0,0 0 0,1-1 0,0 1 0,0-1 0,0 0 0,-1-7 0,0-11 0,0-38 0,3 41 0,-1-1 0,-6-28 0,4 34 50,2 6 5,-1 0 0,0 1 0,-1-1 0,-4-10 0,6 17-135,0 0-1,0 0 1,-1 0-1,1 0 1,-1 0-1,1 0 1,-1 0-1,1 1 1,-1-1-1,0 0 1,0 1-1,0 0 1,0-1-1,0 1 1,0 0-1,0 0 1,-1 0-1,1 1 1,0-1-1,-5 0 1,-6-1-6746</inkml:trace>
+      <inkml:timestamp xml:id="ts0" timeString="2023-05-11T23:45:27.126"/>
+    </inkml:context>
+    <inkml:brush xml:id="br0">
+      <inkml:brushProperty name="width" value="0.05" units="cm"/>
+      <inkml:brushProperty name="height" value="0.05" units="cm"/>
+      <inkml:brushProperty name="color" value="#E71224"/>
+    </inkml:brush>
+  </inkml:definitions>
+  <inkml:trace contextRef="#ctx0" brushRef="#br0">0 0 24575,'0'715'0,"3"-677"-1365,1-25-5461</inkml:trace>
 </inkml:ink>
 </file>
 
 <file path=word/ink/ink55.xml><?xml version="1.0" encoding="utf-8"?>
-<inkml:ink xmlns:inkml="http://www.w3.org/2003/InkML">
-  <inkml:definitions>
-    <inkml:context xml:id="ctx0">
-      <inkml:inkSource xml:id="inkSrc0">
-        <inkml:traceFormat>
-          <inkml:channel name="X" type="integer" min="-2.14748E9" max="2.14748E9" units="cm"/>
-          <inkml:channel name="Y" type="integer" min="-2.14748E9" max="2.14748E9" units="cm"/>
-          <inkml:channel name="F" type="integer" max="32767" units="dev"/>
-        </inkml:traceFormat>
-        <inkml:channelProperties>
-          <inkml:channelProperty channel="X" name="resolution" value="1000" units="1/cm"/>
-          <inkml:channelProperty channel="Y" name="resolution" value="1000" units="1/cm"/>
-          <inkml:channelProperty channel="F" name="resolution" value="0" units="1/dev"/>
-        </inkml:channelProperties>
-      </inkml:inkSource>
-      <inkml:timestamp xml:id="ts0" timeString="2023-05-11T23:45:27.126"/>
-    </inkml:context>
-    <inkml:brush xml:id="br0">
-      <inkml:brushProperty name="width" value="0.05" units="cm"/>
-      <inkml:brushProperty name="height" value="0.05" units="cm"/>
-      <inkml:brushProperty name="color" value="#E71224"/>
-    </inkml:brush>
-  </inkml:definitions>
-  <inkml:trace contextRef="#ctx0" brushRef="#br0">0 0 24575,'0'715'0,"3"-677"-1365,1-25-5461</inkml:trace>
-</inkml:ink>
-</file>
-
-<file path=word/ink/ink56.xml><?xml version="1.0" encoding="utf-8"?>
 <inkml:ink xmlns:inkml="http://www.w3.org/2003/InkML">
   <inkml:definitions>
     <inkml:context xml:id="ctx0">
@@ -4669,7 +4596,7 @@
 </inkml:ink>
 </file>
 
-<file path=word/ink/ink57.xml><?xml version="1.0" encoding="utf-8"?>
+<file path=word/ink/ink56.xml><?xml version="1.0" encoding="utf-8"?>
 <inkml:ink xmlns:inkml="http://www.w3.org/2003/InkML">
   <inkml:definitions>
     <inkml:context xml:id="ctx0">
@@ -4699,6 +4626,34 @@
 </inkml:ink>
 </file>
 
+<file path=word/ink/ink57.xml><?xml version="1.0" encoding="utf-8"?>
+<inkml:ink xmlns:inkml="http://www.w3.org/2003/InkML">
+  <inkml:definitions>
+    <inkml:context xml:id="ctx0">
+      <inkml:inkSource xml:id="inkSrc0">
+        <inkml:traceFormat>
+          <inkml:channel name="X" type="integer" min="-2.14748E9" max="2.14748E9" units="cm"/>
+          <inkml:channel name="Y" type="integer" min="-2.14748E9" max="2.14748E9" units="cm"/>
+          <inkml:channel name="F" type="integer" max="32767" units="dev"/>
+        </inkml:traceFormat>
+        <inkml:channelProperties>
+          <inkml:channelProperty channel="X" name="resolution" value="1000" units="1/cm"/>
+          <inkml:channelProperty channel="Y" name="resolution" value="1000" units="1/cm"/>
+          <inkml:channelProperty channel="F" name="resolution" value="0" units="1/dev"/>
+        </inkml:channelProperties>
+      </inkml:inkSource>
+      <inkml:timestamp xml:id="ts0" timeString="2023-05-11T23:42:07.191"/>
+    </inkml:context>
+    <inkml:brush xml:id="br0">
+      <inkml:brushProperty name="width" value="0.05" units="cm"/>
+      <inkml:brushProperty name="height" value="0.05" units="cm"/>
+      <inkml:brushProperty name="color" value="#E71224"/>
+    </inkml:brush>
+  </inkml:definitions>
+  <inkml:trace contextRef="#ctx0" brushRef="#br0">1 103 24575,'0'0'0,"0"0"0,0 0 0,0 0 0,0 0 0,0 0 0,0 0 0,0 0 0,0 0 0,0 0 0,0 0 0,0 0 0,0 0 0,572 1 0,604-2 0,-521-39 0,-289 13 0,-267 20 0,598-22 0,181 51 0,6-7 0,-590-17 0,745 31 0,-691-20 0,201 12 0,392 20 0,-712-34 0,567-1 0,-246-6 0,-21 29 0,-38 0 0,373-4 0,-626-15 0,497 34 0,-506-23 0,103 13 0,-83-8 0,103 15 0,33 6 0,-373-46 0,216 22 0,-129-8 0,31 3 0,-16-6 0,-37-2 0,-36-5 0,-19-2 0,1-1 0,26-1 0,-53-6-1365</inkml:trace>
+</inkml:ink>
+</file>
+
 <file path=word/ink/ink58.xml><?xml version="1.0" encoding="utf-8"?>
 <inkml:ink xmlns:inkml="http://www.w3.org/2003/InkML">
   <inkml:definitions>
@@ -4715,15 +4670,15 @@
           <inkml:channelProperty channel="F" name="resolution" value="0" units="1/dev"/>
         </inkml:channelProperties>
       </inkml:inkSource>
-      <inkml:timestamp xml:id="ts0" timeString="2023-05-11T23:42:07.191"/>
-    </inkml:context>
-    <inkml:brush xml:id="br0">
-      <inkml:brushProperty name="width" value="0.05" units="cm"/>
-      <inkml:brushProperty name="height" value="0.05" units="cm"/>
-      <inkml:brushProperty name="color" value="#E71224"/>
-    </inkml:brush>
-  </inkml:definitions>
-  <inkml:trace contextRef="#ctx0" brushRef="#br0">1 103 24575,'0'0'0,"0"0"0,0 0 0,0 0 0,0 0 0,0 0 0,0 0 0,0 0 0,0 0 0,0 0 0,0 0 0,0 0 0,0 0 0,572 1 0,604-2 0,-521-39 0,-289 13 0,-267 20 0,598-22 0,181 51 0,6-7 0,-590-17 0,745 31 0,-691-20 0,201 12 0,392 20 0,-712-34 0,567-1 0,-246-6 0,-21 29 0,-38 0 0,373-4 0,-626-15 0,497 34 0,-506-23 0,103 13 0,-83-8 0,103 15 0,33 6 0,-373-46 0,216 22 0,-129-8 0,31 3 0,-16-6 0,-37-2 0,-36-5 0,-19-2 0,1-1 0,26-1 0,-53-6-1365</inkml:trace>
+      <inkml:timestamp xml:id="ts0" timeString="2023-05-11T23:41:59.321"/>
+    </inkml:context>
+    <inkml:brush xml:id="br0">
+      <inkml:brushProperty name="width" value="0.05" units="cm"/>
+      <inkml:brushProperty name="height" value="0.05" units="cm"/>
+      <inkml:brushProperty name="color" value="#E71224"/>
+    </inkml:brush>
+  </inkml:definitions>
+  <inkml:trace contextRef="#ctx0" brushRef="#br0">1 0 24575,'-1'13'0,"1"12"0,1-24 0,-1 0 0,0 0 0,0 0 0,0 0 0,1-1 0,-1 1 0,0 0 0,1 0 0,-1 0 0,1-1 0,-1 1 0,1 0 0,-1-1 0,1 1 0,-1 0 0,1-1 0,0 1 0,0-1 0,-1 1 0,1-1 0,0 1 0,0-1 0,1 1 0,35 9 0,0-2 0,0-1 0,1-2 0,55 0 0,66 9 0,-15 7 0,189 2 0,-225-21 0,768-1 0,-231-7 0,-379 8 0,583 4 0,-155-14 0,319 9 0,-453 38 0,70-31 0,-381-9 0,-232 1 0,1047 25 0,59 18 0,-440-54 0,-51-1 0,202 19 0,317-16 0,-1000 6 0,1187 20 0,-886-9 0,-207-7 0,481 2 0,-459-4 0,-144-6 0,-78 3 0,0 2 0,45 4 0,-84-1 0,1 0 0,-1 1 0,0 0 0,9 3 0,-9-2 0,0-1 0,-1 0 0,1-1 0,0 1 0,11 0 0,-9-1 0,-1 1 0,1-1 0,-1 1 0,0 0 0,1 1 0,-1 0 0,-1 0 0,12 7 0,-10-5 0,0-1 0,0 0 0,0 0 0,0-1 0,1 0 0,11 2 0,2-3 0,-16-2 0,0 0 0,0 1 0,0 0 0,1 0 0,8 3 0,-13-3 0,-1 0 0,1 0 0,-1-1 0,0 1 0,1 0 0,-1 0 0,0 0 0,0 1 0,0-1 0,1 0 0,-1 0 0,-1 0 0,1 1 0,0-1 0,0 1 0,0-1 0,-1 1 0,1-1 0,-1 1 0,1-1 0,-1 1 0,1-1 0,-1 1 0,0 0 0,0-1 0,0 3 0,10 94 0,-5-50 0,24 401 0,-36 186 0,-43-3 0,-141 789 0,183-1355 0,-51 560 0,58 165 0,3-367 0,-2 2052 0,17-2098 0,-2-144 0,-8-3 0,12 196 0,-4-287 0,4 55 0,-10 48 0,2-156 0,-7-60 0,0 0 0,-1 28 0,-3 54 0,-1-108 0,1-1 0,-1 1 0,0 0 0,1-1 0,-1 1 0,1 0 0,-1-1 0,0 1 0,1-1 0,-1 1 0,0-1 0,0 1 0,0-1 0,1 0 0,-1 1 0,0-1 0,0 0 0,0 0 0,0 0 0,1 0 0,-1 1 0,0-1 0,-1 0 0,-23 2 0,24-2 0,-278 23 0,-1027 173-712,1031-141 588,-285 51 73,-4-30 83,-156-69 823,-494-18-855,784 12 0,-90 0 0,-557-2 0,473-15 0,297 6 0,-1356 0 0,1057 11 0,-742-12 0,-689 11 0,1326-12 0,-168 13 0,832-4 0,-1-2 0,1-3 0,-69-18 0,115 25 0,-9-2 0,1-1 0,-1 0 0,1-1 0,0 0 0,0 0 0,1-1 0,0 0 0,0 0 0,0-1 0,1 0 0,-9-11 0,12 12 0,1 0 0,0 1 0,0-1 0,1-1 0,-1 1 0,1 0 0,0-1 0,1 1 0,-1-8 0,-6-20 0,-11-26 0,4-1 0,2-1 0,3 0 0,-4-125 0,15-132 0,-1-86 0,-3 339 0,-3 1 0,-18-79 0,17 102 0,2-1 0,1-56 0,-4-44 0,-14-116 0,11 172 0,6 57 0,-1-45 0,7 2-1365</inkml:trace>
 </inkml:ink>
 </file>
 
@@ -4743,15 +4698,15 @@
           <inkml:channelProperty channel="F" name="resolution" value="0" units="1/dev"/>
         </inkml:channelProperties>
       </inkml:inkSource>
-      <inkml:timestamp xml:id="ts0" timeString="2023-05-11T23:41:59.321"/>
-    </inkml:context>
-    <inkml:brush xml:id="br0">
-      <inkml:brushProperty name="width" value="0.05" units="cm"/>
-      <inkml:brushProperty name="height" value="0.05" units="cm"/>
-      <inkml:brushProperty name="color" value="#E71224"/>
-    </inkml:brush>
-  </inkml:definitions>
-  <inkml:trace contextRef="#ctx0" brushRef="#br0">1 0 24575,'-1'13'0,"1"12"0,1-24 0,-1 0 0,0 0 0,0 0 0,0 0 0,1-1 0,-1 1 0,0 0 0,1 0 0,-1 0 0,1-1 0,-1 1 0,1 0 0,-1-1 0,1 1 0,-1 0 0,1-1 0,0 1 0,0-1 0,-1 1 0,1-1 0,0 1 0,0-1 0,1 1 0,35 9 0,0-2 0,0-1 0,1-2 0,55 0 0,66 9 0,-15 7 0,189 2 0,-225-21 0,768-1 0,-231-7 0,-379 8 0,583 4 0,-155-14 0,319 9 0,-453 38 0,70-31 0,-381-9 0,-232 1 0,1047 25 0,59 18 0,-440-54 0,-51-1 0,202 19 0,317-16 0,-1000 6 0,1187 20 0,-886-9 0,-207-7 0,481 2 0,-459-4 0,-144-6 0,-78 3 0,0 2 0,45 4 0,-84-1 0,1 0 0,-1 1 0,0 0 0,9 3 0,-9-2 0,0-1 0,-1 0 0,1-1 0,0 1 0,11 0 0,-9-1 0,-1 1 0,1-1 0,-1 1 0,0 0 0,1 1 0,-1 0 0,-1 0 0,12 7 0,-10-5 0,0-1 0,0 0 0,0 0 0,0-1 0,1 0 0,11 2 0,2-3 0,-16-2 0,0 0 0,0 1 0,0 0 0,1 0 0,8 3 0,-13-3 0,-1 0 0,1 0 0,-1-1 0,0 1 0,1 0 0,-1 0 0,0 0 0,0 1 0,0-1 0,1 0 0,-1 0 0,-1 0 0,1 1 0,0-1 0,0 1 0,0-1 0,-1 1 0,1-1 0,-1 1 0,1-1 0,-1 1 0,1-1 0,-1 1 0,0 0 0,0-1 0,0 3 0,10 94 0,-5-50 0,24 401 0,-36 186 0,-43-3 0,-141 789 0,183-1355 0,-51 560 0,58 165 0,3-367 0,-2 2052 0,17-2098 0,-2-144 0,-8-3 0,12 196 0,-4-287 0,4 55 0,-10 48 0,2-156 0,-7-60 0,0 0 0,-1 28 0,-3 54 0,-1-108 0,1-1 0,-1 1 0,0 0 0,1-1 0,-1 1 0,1 0 0,-1-1 0,0 1 0,1-1 0,-1 1 0,0-1 0,0 1 0,0-1 0,1 0 0,-1 1 0,0-1 0,0 0 0,0 0 0,0 0 0,1 0 0,-1 1 0,0-1 0,-1 0 0,-23 2 0,24-2 0,-278 23 0,-1027 173-712,1031-141 588,-285 51 73,-4-30 83,-156-69 823,-494-18-855,784 12 0,-90 0 0,-557-2 0,473-15 0,297 6 0,-1356 0 0,1057 11 0,-742-12 0,-689 11 0,1326-12 0,-168 13 0,832-4 0,-1-2 0,1-3 0,-69-18 0,115 25 0,-9-2 0,1-1 0,-1 0 0,1-1 0,0 0 0,0 0 0,1-1 0,0 0 0,0 0 0,0-1 0,1 0 0,-9-11 0,12 12 0,1 0 0,0 1 0,0-1 0,1-1 0,-1 1 0,1 0 0,0-1 0,1 1 0,-1-8 0,-6-20 0,-11-26 0,4-1 0,2-1 0,3 0 0,-4-125 0,15-132 0,-1-86 0,-3 339 0,-3 1 0,-18-79 0,17 102 0,2-1 0,1-56 0,-4-44 0,-14-116 0,11 172 0,6 57 0,-1-45 0,7 2-1365</inkml:trace>
+      <inkml:timestamp xml:id="ts0" timeString="2023-05-11T23:41:52.153"/>
+    </inkml:context>
+    <inkml:brush xml:id="br0">
+      <inkml:brushProperty name="width" value="0.05" units="cm"/>
+      <inkml:brushProperty name="height" value="0.05" units="cm"/>
+      <inkml:brushProperty name="color" value="#E71224"/>
+    </inkml:brush>
+  </inkml:definitions>
+  <inkml:trace contextRef="#ctx0" brushRef="#br0">12 0 24575,'0'1268'0,"-12"-737"0,19-164 0,-3-234 0,31 2356 0,-19-1648 0,-9-547 0,-1-21 0,10 442 0,-16 510 0</inkml:trace>
 </inkml:ink>
 </file>
 
@@ -4781,34 +4736,6 @@
   </inkml:definitions>
   <inkml:trace contextRef="#ctx0" brushRef="#br0">166 19 24575,'6'0'0,"8"-3"0,17-1 0,18 0 0,9 1 0,5 1 0,-1 1 0,-6 0 0,-5 1 0,-8 0 0,-8 0 0,-7 0 0,-5 0 0,-4 0 0,-2 0 0,-4 0-8191</inkml:trace>
   <inkml:trace contextRef="#ctx0" brushRef="#br0" timeOffset="2958.81">414 71 24575,'1'16'0,"-1"0"0,-1 1 0,0-1 0,-2-1 0,1 1 0,-2 0 0,0-1 0,-8 20 0,-2-3 0,8-15 0,-1 0 0,-11 16 0,13-26 0,0 0 0,-1 0 0,0-1 0,0 0 0,-1 0 0,0-1 0,0 0 0,-12 7 0,-4 0 0,-37 15 0,40-19 114,1-1 0,-31 5 0,42-10-304,-1-1 0,0 0 1,1 0-1,-1-1 0,0 0 1,1-1-1,-1 0 1,-13-3-1,11 0-6636</inkml:trace>
-</inkml:ink>
-</file>
-
-<file path=word/ink/ink60.xml><?xml version="1.0" encoding="utf-8"?>
-<inkml:ink xmlns:inkml="http://www.w3.org/2003/InkML">
-  <inkml:definitions>
-    <inkml:context xml:id="ctx0">
-      <inkml:inkSource xml:id="inkSrc0">
-        <inkml:traceFormat>
-          <inkml:channel name="X" type="integer" min="-2.14748E9" max="2.14748E9" units="cm"/>
-          <inkml:channel name="Y" type="integer" min="-2.14748E9" max="2.14748E9" units="cm"/>
-          <inkml:channel name="F" type="integer" max="32767" units="dev"/>
-        </inkml:traceFormat>
-        <inkml:channelProperties>
-          <inkml:channelProperty channel="X" name="resolution" value="1000" units="1/cm"/>
-          <inkml:channelProperty channel="Y" name="resolution" value="1000" units="1/cm"/>
-          <inkml:channelProperty channel="F" name="resolution" value="0" units="1/dev"/>
-        </inkml:channelProperties>
-      </inkml:inkSource>
-      <inkml:timestamp xml:id="ts0" timeString="2023-05-11T23:41:52.153"/>
-    </inkml:context>
-    <inkml:brush xml:id="br0">
-      <inkml:brushProperty name="width" value="0.05" units="cm"/>
-      <inkml:brushProperty name="height" value="0.05" units="cm"/>
-      <inkml:brushProperty name="color" value="#E71224"/>
-    </inkml:brush>
-  </inkml:definitions>
-  <inkml:trace contextRef="#ctx0" brushRef="#br0">12 0 24575,'0'1268'0,"-12"-737"0,19-164 0,-3-234 0,31 2356 0,-19-1648 0,-9-547 0,-1-21 0,10 442 0,-16 510 0</inkml:trace>
 </inkml:ink>
 </file>
 
@@ -5389,15 +5316,8 @@
 <file path=customXml/itemProps3.xml><?xml version="1.0" encoding="utf-8"?>
 <ds:datastoreItem xmlns:ds="http://schemas.openxmlformats.org/officeDocument/2006/customXml" ds:itemID="{61139292-0BE9-4127-BD54-29AA6B1EE386}">
   <ds:schemaRefs>
-    <ds:schemaRef ds:uri="http://purl.org/dc/elements/1.1/"/>
     <ds:schemaRef ds:uri="http://schemas.microsoft.com/office/2006/metadata/properties"/>
     <ds:schemaRef ds:uri="http://schemas.microsoft.com/office/infopath/2007/PartnerControls"/>
-    <ds:schemaRef ds:uri="http://schemas.openxmlformats.org/package/2006/metadata/core-properties"/>
-    <ds:schemaRef ds:uri="http://schemas.microsoft.com/office/2006/documentManagement/types"/>
-    <ds:schemaRef ds:uri="http://purl.org/dc/dcmitype/"/>
-    <ds:schemaRef ds:uri="82669580-eec3-4c21-81af-701ddc2de7e1"/>
-    <ds:schemaRef ds:uri="http://www.w3.org/XML/1998/namespace"/>
-    <ds:schemaRef ds:uri="http://purl.org/dc/terms/"/>
   </ds:schemaRefs>
 </ds:datastoreItem>
 </file>
</xml_diff>